<commit_message>
commit version for 6.1 and 7 from cloudscaling repository
Change-Id: Ib6470b3b374995f21a87c7c7d899c394cbb79282
</commit_message>
<xml_diff>
--- a/doc/testing/TestPlanforScaleIOFuelPlugin.docx
+++ b/doc/testing/TestPlanforScaleIOFuelPlugin.docx
@@ -348,7 +348,7 @@
           <w:rtl w:val="0"/>
           <w:lang w:val="en-US"/>
         </w:rPr>
-        <w:t>2.1</w:t>
+        <w:t>2.0</w:t>
       </w:r>
       <w:r>
         <w:rPr>
@@ -374,7 +374,7 @@
           <w:rtl w:val="0"/>
           <w:lang w:val="en-US"/>
         </w:rPr>
-        <w:t>.1.0-1</w:t>
+        <w:t>.0.0-1</w:t>
       </w:r>
     </w:p>
     <w:p>
@@ -393,7 +393,7 @@
           <w:rtl w:val="0"/>
           <w:lang w:val="en-US"/>
         </w:rPr>
-        <w:t>Mirantis OpenStack 8.0</w:t>
+        <w:t>Mirantis OpenStack 6.1, 7.0</w:t>
       </w:r>
     </w:p>
     <w:p>
@@ -5695,270 +5695,6 @@
           </w:p>
         </w:tc>
       </w:tr>
-      <w:tr>
-        <w:tblPrEx>
-          <w:shd w:val="clear" w:color="auto" w:fill="ced7e7"/>
-        </w:tblPrEx>
-        <w:trPr>
-          <w:trHeight w:val="493" w:hRule="atLeast"/>
-        </w:trPr>
-        <w:tc>
-          <w:tcPr>
-            <w:tcW w:type="dxa" w:w="1090"/>
-            <w:tcBorders>
-              <w:top w:val="single" w:color="000000" w:sz="8" w:space="0" w:shadow="0" w:frame="0"/>
-              <w:left w:val="single" w:color="000000" w:sz="8" w:space="0" w:shadow="0" w:frame="0"/>
-              <w:bottom w:val="single" w:color="000000" w:sz="8" w:space="0" w:shadow="0" w:frame="0"/>
-              <w:right w:val="single" w:color="000000" w:sz="8" w:space="0" w:shadow="0" w:frame="0"/>
-            </w:tcBorders>
-            <w:shd w:val="clear" w:color="auto" w:fill="auto"/>
-            <w:tcMar>
-              <w:top w:type="dxa" w:w="80"/>
-              <w:left w:type="dxa" w:w="80"/>
-              <w:bottom w:type="dxa" w:w="80"/>
-              <w:right w:type="dxa" w:w="80"/>
-            </w:tcMar>
-            <w:vAlign w:val="top"/>
-          </w:tcPr>
-          <w:p>
-            <w:pPr>
-              <w:keepNext w:val="0"/>
-              <w:keepLines w:val="0"/>
-              <w:pageBreakBefore w:val="0"/>
-              <w:widowControl w:val="1"/>
-              <w:shd w:val="clear" w:color="auto" w:fill="auto"/>
-              <w:suppressAutoHyphens w:val="0"/>
-              <w:bidi w:val="0"/>
-              <w:spacing w:before="0" w:after="0" w:line="240" w:lineRule="auto"/>
-              <w:ind w:left="0" w:right="0" w:firstLine="0"/>
-              <w:jc w:val="left"/>
-              <w:outlineLvl w:val="9"/>
-              <w:rPr>
-                <w:rtl w:val="0"/>
-              </w:rPr>
-            </w:pPr>
-            <w:r>
-              <w:rPr>
-                <w:rFonts w:ascii="Arial" w:cs="Calibri" w:hAnsi="Arial" w:eastAsia="Calibri"/>
-                <w:b w:val="0"/>
-                <w:bCs w:val="0"/>
-                <w:i w:val="0"/>
-                <w:iCs w:val="0"/>
-                <w:caps w:val="0"/>
-                <w:smallCaps w:val="0"/>
-                <w:strike w:val="0"/>
-                <w:dstrike w:val="0"/>
-                <w:outline w:val="0"/>
-                <w:color w:val="000000"/>
-                <w:spacing w:val="0"/>
-                <w:kern w:val="0"/>
-                <w:position w:val="0"/>
-                <w:sz w:val="22"/>
-                <w:szCs w:val="22"/>
-                <w:u w:val="none" w:color="000000"/>
-                <w:vertAlign w:val="baseline"/>
-                <w:rtl w:val="0"/>
-              </w:rPr>
-              <w:t>0.6</w:t>
-            </w:r>
-          </w:p>
-        </w:tc>
-        <w:tc>
-          <w:tcPr>
-            <w:tcW w:type="dxa" w:w="1773"/>
-            <w:tcBorders>
-              <w:top w:val="single" w:color="000000" w:sz="8" w:space="0" w:shadow="0" w:frame="0"/>
-              <w:left w:val="single" w:color="000000" w:sz="8" w:space="0" w:shadow="0" w:frame="0"/>
-              <w:bottom w:val="single" w:color="000000" w:sz="8" w:space="0" w:shadow="0" w:frame="0"/>
-              <w:right w:val="single" w:color="000000" w:sz="8" w:space="0" w:shadow="0" w:frame="0"/>
-            </w:tcBorders>
-            <w:shd w:val="clear" w:color="auto" w:fill="auto"/>
-            <w:tcMar>
-              <w:top w:type="dxa" w:w="80"/>
-              <w:left w:type="dxa" w:w="80"/>
-              <w:bottom w:type="dxa" w:w="80"/>
-              <w:right w:type="dxa" w:w="80"/>
-            </w:tcMar>
-            <w:vAlign w:val="top"/>
-          </w:tcPr>
-          <w:p>
-            <w:pPr>
-              <w:keepNext w:val="0"/>
-              <w:keepLines w:val="0"/>
-              <w:pageBreakBefore w:val="0"/>
-              <w:widowControl w:val="1"/>
-              <w:shd w:val="clear" w:color="auto" w:fill="auto"/>
-              <w:suppressAutoHyphens w:val="0"/>
-              <w:bidi w:val="0"/>
-              <w:spacing w:before="0" w:after="0" w:line="240" w:lineRule="auto"/>
-              <w:ind w:left="0" w:right="0" w:firstLine="0"/>
-              <w:jc w:val="left"/>
-              <w:outlineLvl w:val="9"/>
-              <w:rPr>
-                <w:rtl w:val="0"/>
-              </w:rPr>
-            </w:pPr>
-            <w:r>
-              <w:rPr>
-                <w:rFonts w:ascii="Arial" w:cs="Calibri" w:hAnsi="Arial" w:eastAsia="Calibri"/>
-                <w:b w:val="0"/>
-                <w:bCs w:val="0"/>
-                <w:i w:val="0"/>
-                <w:iCs w:val="0"/>
-                <w:caps w:val="0"/>
-                <w:smallCaps w:val="0"/>
-                <w:strike w:val="0"/>
-                <w:dstrike w:val="0"/>
-                <w:outline w:val="0"/>
-                <w:color w:val="000000"/>
-                <w:spacing w:val="0"/>
-                <w:kern w:val="0"/>
-                <w:position w:val="0"/>
-                <w:sz w:val="22"/>
-                <w:szCs w:val="22"/>
-                <w:u w:val="none" w:color="000000"/>
-                <w:vertAlign w:val="baseline"/>
-                <w:rtl w:val="0"/>
-              </w:rPr>
-              <w:t>02.06.2016</w:t>
-            </w:r>
-          </w:p>
-        </w:tc>
-        <w:tc>
-          <w:tcPr>
-            <w:tcW w:type="dxa" w:w="3258"/>
-            <w:tcBorders>
-              <w:top w:val="single" w:color="000000" w:sz="8" w:space="0" w:shadow="0" w:frame="0"/>
-              <w:left w:val="single" w:color="000000" w:sz="8" w:space="0" w:shadow="0" w:frame="0"/>
-              <w:bottom w:val="single" w:color="000000" w:sz="8" w:space="0" w:shadow="0" w:frame="0"/>
-              <w:right w:val="single" w:color="000000" w:sz="8" w:space="0" w:shadow="0" w:frame="0"/>
-            </w:tcBorders>
-            <w:shd w:val="clear" w:color="auto" w:fill="auto"/>
-            <w:tcMar>
-              <w:top w:type="dxa" w:w="80"/>
-              <w:left w:type="dxa" w:w="80"/>
-              <w:bottom w:type="dxa" w:w="80"/>
-              <w:right w:type="dxa" w:w="80"/>
-            </w:tcMar>
-            <w:vAlign w:val="top"/>
-          </w:tcPr>
-          <w:p>
-            <w:pPr>
-              <w:pStyle w:val="Body"/>
-              <w:spacing w:line="240" w:lineRule="auto"/>
-            </w:pPr>
-            <w:r>
-              <w:rPr>
-                <w:rtl w:val="0"/>
-                <w:lang w:val="en-US"/>
-              </w:rPr>
-              <w:t>Alexey Morlang</w:t>
-            </w:r>
-          </w:p>
-          <w:p>
-            <w:pPr>
-              <w:pStyle w:val="Body"/>
-              <w:spacing w:line="240" w:lineRule="auto"/>
-            </w:pPr>
-            <w:r>
-              <w:rPr>
-                <w:rtl w:val="0"/>
-                <w:lang w:val="en-US"/>
-              </w:rPr>
-              <w:t>(</w:t>
-            </w:r>
-            <w:r>
-              <w:rPr>
-                <w:rtl w:val="0"/>
-                <w:lang w:val="en-US"/>
-              </w:rPr>
-              <w:t>alexey.morlang</w:t>
-            </w:r>
-            <w:r>
-              <w:rPr>
-                <w:rtl w:val="0"/>
-                <w:lang w:val="en-US"/>
-              </w:rPr>
-              <w:t>@</w:t>
-            </w:r>
-            <w:r>
-              <w:rPr>
-                <w:rtl w:val="0"/>
-                <w:lang w:val="en-US"/>
-              </w:rPr>
-              <w:t>emc</w:t>
-            </w:r>
-            <w:r>
-              <w:rPr>
-                <w:rtl w:val="0"/>
-                <w:lang w:val="en-US"/>
-              </w:rPr>
-              <w:t>.com)</w:t>
-            </w:r>
-          </w:p>
-        </w:tc>
-        <w:tc>
-          <w:tcPr>
-            <w:tcW w:type="dxa" w:w="3218"/>
-            <w:tcBorders>
-              <w:top w:val="single" w:color="000000" w:sz="8" w:space="0" w:shadow="0" w:frame="0"/>
-              <w:left w:val="single" w:color="000000" w:sz="8" w:space="0" w:shadow="0" w:frame="0"/>
-              <w:bottom w:val="single" w:color="000000" w:sz="8" w:space="0" w:shadow="0" w:frame="0"/>
-              <w:right w:val="single" w:color="000000" w:sz="8" w:space="0" w:shadow="0" w:frame="0"/>
-            </w:tcBorders>
-            <w:shd w:val="clear" w:color="auto" w:fill="auto"/>
-            <w:tcMar>
-              <w:top w:type="dxa" w:w="80"/>
-              <w:left w:type="dxa" w:w="80"/>
-              <w:bottom w:type="dxa" w:w="80"/>
-              <w:right w:type="dxa" w:w="80"/>
-            </w:tcMar>
-            <w:vAlign w:val="top"/>
-          </w:tcPr>
-          <w:p>
-            <w:pPr>
-              <w:keepNext w:val="0"/>
-              <w:keepLines w:val="0"/>
-              <w:pageBreakBefore w:val="0"/>
-              <w:widowControl w:val="1"/>
-              <w:shd w:val="clear" w:color="auto" w:fill="auto"/>
-              <w:suppressAutoHyphens w:val="0"/>
-              <w:bidi w:val="0"/>
-              <w:spacing w:before="0" w:after="0" w:line="240" w:lineRule="auto"/>
-              <w:ind w:left="0" w:right="0" w:firstLine="0"/>
-              <w:jc w:val="left"/>
-              <w:outlineLvl w:val="9"/>
-              <w:rPr>
-                <w:rtl w:val="0"/>
-              </w:rPr>
-            </w:pPr>
-            <w:r>
-              <w:rPr>
-                <w:rFonts w:ascii="Arial" w:cs="Calibri" w:hAnsi="Arial" w:eastAsia="Calibri"/>
-                <w:b w:val="0"/>
-                <w:bCs w:val="0"/>
-                <w:i w:val="0"/>
-                <w:iCs w:val="0"/>
-                <w:caps w:val="0"/>
-                <w:smallCaps w:val="0"/>
-                <w:strike w:val="0"/>
-                <w:dstrike w:val="0"/>
-                <w:outline w:val="0"/>
-                <w:color w:val="000000"/>
-                <w:spacing w:val="0"/>
-                <w:kern w:val="0"/>
-                <w:position w:val="0"/>
-                <w:sz w:val="22"/>
-                <w:szCs w:val="22"/>
-                <w:u w:val="none" w:color="000000"/>
-                <w:vertAlign w:val="baseline"/>
-                <w:rtl w:val="0"/>
-              </w:rPr>
-              <w:t>Plugin version for Fuel8.0</w:t>
-            </w:r>
-          </w:p>
-        </w:tc>
-      </w:tr>
     </w:tbl>
     <w:p>
       <w:pPr>
@@ -7023,29 +6759,7 @@
           <w:rtl w:val="0"/>
           <w:lang w:val="en-US"/>
         </w:rPr>
-        <w:t xml:space="preserve">plugin is compatible with Mirantis </w:t>
-      </w:r>
-      <w:r>
-        <w:rPr>
-          <w:color w:val="333333"/>
-          <w:sz w:val="24"/>
-          <w:szCs w:val="24"/>
-          <w:u w:color="333333"/>
-          <w:rtl w:val="0"/>
-          <w:lang w:val="en-US"/>
-        </w:rPr>
-        <w:t>8</w:t>
-      </w:r>
-      <w:r>
-        <w:rPr>
-          <w:color w:val="333333"/>
-          <w:sz w:val="24"/>
-          <w:szCs w:val="24"/>
-          <w:u w:color="333333"/>
-          <w:rtl w:val="0"/>
-          <w:lang w:val="en-US"/>
-        </w:rPr>
-        <w:t>.0</w:t>
+        <w:t>plugin is currently only compatible with Mirantis 6.1 and 7.0</w:t>
       </w:r>
     </w:p>
     <w:p>
@@ -10345,8 +10059,8 @@
       <w:tblGrid>
         <w:gridCol w:w="2453"/>
         <w:gridCol w:w="2623"/>
-        <w:gridCol w:w="2873"/>
-        <w:gridCol w:w="1305"/>
+        <w:gridCol w:w="2641"/>
+        <w:gridCol w:w="1537"/>
       </w:tblGrid>
       <w:tr>
         <w:tblPrEx>
@@ -10431,7 +10145,7 @@
         </w:tc>
         <w:tc>
           <w:tcPr>
-            <w:tcW w:type="dxa" w:w="2872"/>
+            <w:tcW w:type="dxa" w:w="2641"/>
             <w:tcBorders>
               <w:top w:val="single" w:color="000000" w:sz="4" w:space="0" w:shadow="0" w:frame="0"/>
               <w:left w:val="single" w:color="000000" w:sz="4" w:space="0" w:shadow="0" w:frame="0"/>
@@ -10465,7 +10179,7 @@
         </w:tc>
         <w:tc>
           <w:tcPr>
-            <w:tcW w:type="dxa" w:w="1304"/>
+            <w:tcW w:type="dxa" w:w="1536"/>
             <w:tcBorders>
               <w:top w:val="single" w:color="000000" w:sz="4" w:space="0" w:shadow="0" w:frame="0"/>
               <w:left w:val="single" w:color="000000" w:sz="4" w:space="0" w:shadow="0" w:frame="0"/>
@@ -10584,7 +10298,7 @@
         </w:tc>
         <w:tc>
           <w:tcPr>
-            <w:tcW w:type="dxa" w:w="2872"/>
+            <w:tcW w:type="dxa" w:w="2641"/>
             <w:tcBorders>
               <w:top w:val="single" w:color="000000" w:sz="4" w:space="0" w:shadow="0" w:frame="0"/>
               <w:left w:val="single" w:color="000000" w:sz="4" w:space="0" w:shadow="0" w:frame="0"/>
@@ -10627,7 +10341,7 @@
         </w:tc>
         <w:tc>
           <w:tcPr>
-            <w:tcW w:type="dxa" w:w="1304"/>
+            <w:tcW w:type="dxa" w:w="1536"/>
             <w:tcBorders>
               <w:top w:val="single" w:color="000000" w:sz="4" w:space="0" w:shadow="0" w:frame="0"/>
               <w:left w:val="single" w:color="000000" w:sz="4" w:space="0" w:shadow="0" w:frame="0"/>
@@ -10747,7 +10461,7 @@
         </w:tc>
         <w:tc>
           <w:tcPr>
-            <w:tcW w:type="dxa" w:w="2872"/>
+            <w:tcW w:type="dxa" w:w="2641"/>
             <w:tcBorders>
               <w:top w:val="single" w:color="000000" w:sz="4" w:space="0" w:shadow="0" w:frame="0"/>
               <w:left w:val="single" w:color="000000" w:sz="4" w:space="0" w:shadow="0" w:frame="0"/>
@@ -10799,7 +10513,7 @@
         </w:tc>
         <w:tc>
           <w:tcPr>
-            <w:tcW w:type="dxa" w:w="1304"/>
+            <w:tcW w:type="dxa" w:w="1536"/>
             <w:tcBorders>
               <w:top w:val="single" w:color="000000" w:sz="4" w:space="0" w:shadow="0" w:frame="0"/>
               <w:left w:val="single" w:color="000000" w:sz="4" w:space="0" w:shadow="0" w:frame="0"/>
@@ -10827,222 +10541,6 @@
                 <w:szCs w:val="24"/>
                 <w:rtl w:val="0"/>
                 <w:lang w:val="en-US"/>
-              </w:rPr>
-              <w:t>2.0</w:t>
-            </w:r>
-          </w:p>
-        </w:tc>
-      </w:tr>
-      <w:tr>
-        <w:tblPrEx>
-          <w:shd w:val="clear" w:color="auto" w:fill="e6e6e6"/>
-        </w:tblPrEx>
-        <w:trPr>
-          <w:trHeight w:val="282" w:hRule="atLeast"/>
-        </w:trPr>
-        <w:tc>
-          <w:tcPr>
-            <w:tcW w:type="dxa" w:w="2453"/>
-            <w:tcBorders>
-              <w:top w:val="single" w:color="000000" w:sz="4" w:space="0" w:shadow="0" w:frame="0"/>
-              <w:left w:val="single" w:color="000000" w:sz="4" w:space="0" w:shadow="0" w:frame="0"/>
-              <w:bottom w:val="single" w:color="000000" w:sz="4" w:space="0" w:shadow="0" w:frame="0"/>
-              <w:right w:val="single" w:color="000000" w:sz="4" w:space="0" w:shadow="0" w:frame="0"/>
-            </w:tcBorders>
-            <w:shd w:val="clear" w:color="auto" w:fill="auto"/>
-            <w:tcMar>
-              <w:top w:type="dxa" w:w="80"/>
-              <w:left w:type="dxa" w:w="80"/>
-              <w:bottom w:type="dxa" w:w="80"/>
-              <w:right w:type="dxa" w:w="80"/>
-            </w:tcMar>
-            <w:vAlign w:val="top"/>
-          </w:tcPr>
-          <w:p>
-            <w:pPr>
-              <w:keepNext w:val="0"/>
-              <w:keepLines w:val="0"/>
-              <w:pageBreakBefore w:val="0"/>
-              <w:widowControl w:val="1"/>
-              <w:shd w:val="clear" w:color="auto" w:fill="auto"/>
-              <w:suppressAutoHyphens w:val="0"/>
-              <w:bidi w:val="0"/>
-              <w:spacing w:before="0" w:after="0" w:line="240" w:lineRule="auto"/>
-              <w:ind w:left="0" w:right="0" w:firstLine="0"/>
-              <w:jc w:val="left"/>
-              <w:outlineLvl w:val="9"/>
-              <w:rPr>
-                <w:rtl w:val="0"/>
-              </w:rPr>
-            </w:pPr>
-            <w:r>
-              <w:rPr>
-                <w:rFonts w:ascii="Arial" w:cs="Calibri" w:hAnsi="Arial" w:eastAsia="Calibri"/>
-                <w:b w:val="0"/>
-                <w:bCs w:val="0"/>
-                <w:i w:val="0"/>
-                <w:iCs w:val="0"/>
-                <w:caps w:val="0"/>
-                <w:smallCaps w:val="0"/>
-                <w:strike w:val="0"/>
-                <w:dstrike w:val="0"/>
-                <w:outline w:val="0"/>
-                <w:color w:val="000000"/>
-                <w:spacing w:val="0"/>
-                <w:kern w:val="0"/>
-                <w:position w:val="0"/>
-                <w:sz w:val="24"/>
-                <w:szCs w:val="24"/>
-                <w:u w:val="none" w:color="000000"/>
-                <w:vertAlign w:val="baseline"/>
-                <w:rtl w:val="0"/>
-              </w:rPr>
-              <w:t>2.1.0</w:t>
-            </w:r>
-          </w:p>
-        </w:tc>
-        <w:tc>
-          <w:tcPr>
-            <w:tcW w:type="dxa" w:w="2623"/>
-            <w:tcBorders>
-              <w:top w:val="single" w:color="000000" w:sz="4" w:space="0" w:shadow="0" w:frame="0"/>
-              <w:left w:val="single" w:color="000000" w:sz="4" w:space="0" w:shadow="0" w:frame="0"/>
-              <w:bottom w:val="single" w:color="000000" w:sz="4" w:space="0" w:shadow="0" w:frame="0"/>
-              <w:right w:val="single" w:color="000000" w:sz="4" w:space="0" w:shadow="0" w:frame="0"/>
-            </w:tcBorders>
-            <w:shd w:val="clear" w:color="auto" w:fill="auto"/>
-            <w:tcMar>
-              <w:top w:type="dxa" w:w="80"/>
-              <w:left w:type="dxa" w:w="80"/>
-              <w:bottom w:type="dxa" w:w="80"/>
-              <w:right w:type="dxa" w:w="80"/>
-            </w:tcMar>
-            <w:vAlign w:val="top"/>
-          </w:tcPr>
-          <w:p>
-            <w:pPr>
-              <w:keepNext w:val="0"/>
-              <w:keepLines w:val="0"/>
-              <w:pageBreakBefore w:val="0"/>
-              <w:widowControl w:val="1"/>
-              <w:shd w:val="clear" w:color="auto" w:fill="auto"/>
-              <w:suppressAutoHyphens w:val="0"/>
-              <w:bidi w:val="0"/>
-              <w:spacing w:before="0" w:after="0" w:line="240" w:lineRule="auto"/>
-              <w:ind w:left="0" w:right="0" w:firstLine="0"/>
-              <w:jc w:val="left"/>
-              <w:outlineLvl w:val="9"/>
-              <w:rPr>
-                <w:rtl w:val="0"/>
-              </w:rPr>
-            </w:pPr>
-            <w:r>
-              <w:rPr>
-                <w:rFonts w:ascii="Arial" w:cs="Calibri" w:hAnsi="Arial" w:eastAsia="Calibri"/>
-                <w:b w:val="0"/>
-                <w:bCs w:val="0"/>
-                <w:i w:val="0"/>
-                <w:iCs w:val="0"/>
-                <w:caps w:val="0"/>
-                <w:smallCaps w:val="0"/>
-                <w:strike w:val="0"/>
-                <w:dstrike w:val="0"/>
-                <w:outline w:val="0"/>
-                <w:color w:val="000000"/>
-                <w:spacing w:val="0"/>
-                <w:kern w:val="0"/>
-                <w:position w:val="0"/>
-                <w:sz w:val="24"/>
-                <w:szCs w:val="24"/>
-                <w:u w:val="none" w:color="000000"/>
-                <w:vertAlign w:val="baseline"/>
-                <w:rtl w:val="0"/>
-              </w:rPr>
-              <w:t>8.0</w:t>
-            </w:r>
-          </w:p>
-        </w:tc>
-        <w:tc>
-          <w:tcPr>
-            <w:tcW w:type="dxa" w:w="2872"/>
-            <w:tcBorders>
-              <w:top w:val="single" w:color="000000" w:sz="4" w:space="0" w:shadow="0" w:frame="0"/>
-              <w:left w:val="single" w:color="000000" w:sz="4" w:space="0" w:shadow="0" w:frame="0"/>
-              <w:bottom w:val="single" w:color="000000" w:sz="4" w:space="0" w:shadow="0" w:frame="0"/>
-              <w:right w:val="single" w:color="000000" w:sz="4" w:space="0" w:shadow="0" w:frame="0"/>
-            </w:tcBorders>
-            <w:shd w:val="clear" w:color="auto" w:fill="auto"/>
-            <w:tcMar>
-              <w:top w:type="dxa" w:w="80"/>
-              <w:left w:type="dxa" w:w="80"/>
-              <w:bottom w:type="dxa" w:w="80"/>
-              <w:right w:type="dxa" w:w="80"/>
-            </w:tcMar>
-            <w:vAlign w:val="top"/>
-          </w:tcPr>
-          <w:p>
-            <w:pPr>
-              <w:pStyle w:val="Body"/>
-              <w:spacing w:line="240" w:lineRule="auto"/>
-            </w:pPr>
-            <w:r>
-              <w:rPr>
-                <w:sz w:val="24"/>
-                <w:szCs w:val="24"/>
-                <w:rtl w:val="0"/>
-                <w:lang w:val="en-US"/>
-              </w:rPr>
-              <w:t>Liberty</w:t>
-            </w:r>
-            <w:r>
-              <w:rPr>
-                <w:sz w:val="24"/>
-                <w:szCs w:val="24"/>
-                <w:rtl w:val="0"/>
-                <w:lang w:val="en-US"/>
-              </w:rPr>
-              <w:t xml:space="preserve"> on </w:t>
-            </w:r>
-            <w:r>
-              <w:rPr>
-                <w:sz w:val="24"/>
-                <w:szCs w:val="24"/>
-                <w:rtl w:val="0"/>
-                <w:lang w:val="en-US"/>
-              </w:rPr>
-              <w:t>Ubuntu14.04</w:t>
-            </w:r>
-          </w:p>
-        </w:tc>
-        <w:tc>
-          <w:tcPr>
-            <w:tcW w:type="dxa" w:w="1304"/>
-            <w:tcBorders>
-              <w:top w:val="single" w:color="000000" w:sz="4" w:space="0" w:shadow="0" w:frame="0"/>
-              <w:left w:val="single" w:color="000000" w:sz="4" w:space="0" w:shadow="0" w:frame="0"/>
-              <w:bottom w:val="single" w:color="000000" w:sz="4" w:space="0" w:shadow="0" w:frame="0"/>
-              <w:right w:val="single" w:color="000000" w:sz="4" w:space="0" w:shadow="0" w:frame="0"/>
-            </w:tcBorders>
-            <w:shd w:val="clear" w:color="auto" w:fill="auto"/>
-            <w:tcMar>
-              <w:top w:type="dxa" w:w="80"/>
-              <w:left w:type="dxa" w:w="80"/>
-              <w:bottom w:type="dxa" w:w="80"/>
-              <w:right w:type="dxa" w:w="80"/>
-            </w:tcMar>
-            <w:vAlign w:val="top"/>
-          </w:tcPr>
-          <w:p>
-            <w:pPr>
-              <w:pStyle w:val="Body"/>
-              <w:spacing w:line="240" w:lineRule="auto"/>
-            </w:pPr>
-            <w:r>
-              <w:rPr>
-                <w:rFonts w:ascii="Arial" w:hAnsi="Arial"/>
-                <w:sz w:val="24"/>
-                <w:szCs w:val="24"/>
-                <w:rtl w:val="0"/>
               </w:rPr>
               <w:t>2.0</w:t>
             </w:r>
@@ -15598,7 +15096,7 @@
                 <w:rtl w:val="0"/>
                 <w:lang w:val="en-US"/>
               </w:rPr>
-              <w:t>7.0</w:t>
+              <w:t>6.1</w:t>
             </w:r>
           </w:p>
           <w:p>
@@ -15736,7 +15234,7 @@
                 <w:rtl w:val="0"/>
                 <w:lang w:val="en-US"/>
               </w:rPr>
-              <w:t xml:space="preserve"> 7.0 -&gt; 8.0</w:t>
+              <w:t xml:space="preserve"> 6.1 -&gt; 7.0</w:t>
             </w:r>
           </w:p>
           <w:p>
@@ -15832,7 +15330,7 @@
           <w:shd w:val="clear" w:color="auto" w:fill="ced7e7"/>
         </w:tblPrEx>
         <w:trPr>
-          <w:trHeight w:val="1213" w:hRule="atLeast"/>
+          <w:trHeight w:val="1453" w:hRule="atLeast"/>
         </w:trPr>
         <w:tc>
           <w:tcPr>
@@ -15950,22 +15448,7 @@
                 <w:rtl w:val="0"/>
                 <w:lang w:val="en-US"/>
               </w:rPr>
-              <w:t xml:space="preserve">New release available: </w:t>
-            </w:r>
-            <w:r>
-              <w:rPr>
-                <w:rFonts w:ascii="Consolas" w:cs="Consolas" w:hAnsi="Consolas" w:eastAsia="Consolas"/>
-                <w:rtl w:val="0"/>
-                <w:lang w:val="en-US"/>
-              </w:rPr>
-              <w:t>Libery</w:t>
-            </w:r>
-            <w:r>
-              <w:rPr>
-                <w:rFonts w:ascii="Consolas" w:cs="Consolas" w:hAnsi="Consolas" w:eastAsia="Consolas"/>
-                <w:rtl w:val="0"/>
-              </w:rPr>
-              <w:t xml:space="preserve"> on Ubuntu.</w:t>
+              <w:t>New release available: Kilo on Ubuntu 14.04 (2015.1.0-7.0).</w:t>
             </w:r>
           </w:p>
         </w:tc>
@@ -17380,7 +16863,7 @@
       <w:fldChar w:fldCharType="separate" w:fldLock="0"/>
     </w:r>
     <w:r>
-      <w:t>12</w:t>
+      <w:t>15</w:t>
     </w:r>
     <w:r>
       <w:rPr/>

</xml_diff>

<commit_message>
[doc] added info about fuel9.0 support, increase vers.
Change-Id: Iddbe44285d2d7ff8ce495d80c5c96e31fe73d021
</commit_message>
<xml_diff>
--- a/doc/testing/TestPlanforScaleIOFuelPlugin.docx
+++ b/doc/testing/TestPlanforScaleIOFuelPlugin.docx
@@ -374,7 +374,7 @@
           <w:rtl w:val="0"/>
           <w:lang w:val="en-US"/>
         </w:rPr>
-        <w:t>.1.0-1</w:t>
+        <w:t>.1.1-1</w:t>
       </w:r>
     </w:p>
     <w:p>
@@ -393,7 +393,7 @@
           <w:rtl w:val="0"/>
           <w:lang w:val="en-US"/>
         </w:rPr>
-        <w:t>Mirantis OpenStack 8.0</w:t>
+        <w:t>Mirantis OpenStack 9.0</w:t>
       </w:r>
     </w:p>
     <w:p>
@@ -5959,6 +5959,270 @@
           </w:p>
         </w:tc>
       </w:tr>
+      <w:tr>
+        <w:tblPrEx>
+          <w:shd w:val="clear" w:color="auto" w:fill="ced7e7"/>
+        </w:tblPrEx>
+        <w:trPr>
+          <w:trHeight w:val="493" w:hRule="atLeast"/>
+        </w:trPr>
+        <w:tc>
+          <w:tcPr>
+            <w:tcW w:type="dxa" w:w="1090"/>
+            <w:tcBorders>
+              <w:top w:val="single" w:color="000000" w:sz="8" w:space="0" w:shadow="0" w:frame="0"/>
+              <w:left w:val="single" w:color="000000" w:sz="8" w:space="0" w:shadow="0" w:frame="0"/>
+              <w:bottom w:val="single" w:color="000000" w:sz="8" w:space="0" w:shadow="0" w:frame="0"/>
+              <w:right w:val="single" w:color="000000" w:sz="8" w:space="0" w:shadow="0" w:frame="0"/>
+            </w:tcBorders>
+            <w:shd w:val="clear" w:color="auto" w:fill="auto"/>
+            <w:tcMar>
+              <w:top w:type="dxa" w:w="80"/>
+              <w:left w:type="dxa" w:w="80"/>
+              <w:bottom w:type="dxa" w:w="80"/>
+              <w:right w:type="dxa" w:w="80"/>
+            </w:tcMar>
+            <w:vAlign w:val="top"/>
+          </w:tcPr>
+          <w:p>
+            <w:pPr>
+              <w:keepNext w:val="0"/>
+              <w:keepLines w:val="0"/>
+              <w:pageBreakBefore w:val="0"/>
+              <w:widowControl w:val="1"/>
+              <w:shd w:val="clear" w:color="auto" w:fill="auto"/>
+              <w:suppressAutoHyphens w:val="0"/>
+              <w:bidi w:val="0"/>
+              <w:spacing w:before="0" w:after="0" w:line="240" w:lineRule="auto"/>
+              <w:ind w:left="0" w:right="0" w:firstLine="0"/>
+              <w:jc w:val="left"/>
+              <w:outlineLvl w:val="9"/>
+              <w:rPr>
+                <w:rtl w:val="0"/>
+              </w:rPr>
+            </w:pPr>
+            <w:r>
+              <w:rPr>
+                <w:rFonts w:ascii="Arial" w:cs="Calibri" w:hAnsi="Arial" w:eastAsia="Calibri"/>
+                <w:b w:val="0"/>
+                <w:bCs w:val="0"/>
+                <w:i w:val="0"/>
+                <w:iCs w:val="0"/>
+                <w:caps w:val="0"/>
+                <w:smallCaps w:val="0"/>
+                <w:strike w:val="0"/>
+                <w:dstrike w:val="0"/>
+                <w:outline w:val="0"/>
+                <w:color w:val="000000"/>
+                <w:spacing w:val="0"/>
+                <w:kern w:val="0"/>
+                <w:position w:val="0"/>
+                <w:sz w:val="22"/>
+                <w:szCs w:val="22"/>
+                <w:u w:val="none" w:color="000000"/>
+                <w:vertAlign w:val="baseline"/>
+                <w:rtl w:val="0"/>
+              </w:rPr>
+              <w:t>0.7</w:t>
+            </w:r>
+          </w:p>
+        </w:tc>
+        <w:tc>
+          <w:tcPr>
+            <w:tcW w:type="dxa" w:w="1773"/>
+            <w:tcBorders>
+              <w:top w:val="single" w:color="000000" w:sz="8" w:space="0" w:shadow="0" w:frame="0"/>
+              <w:left w:val="single" w:color="000000" w:sz="8" w:space="0" w:shadow="0" w:frame="0"/>
+              <w:bottom w:val="single" w:color="000000" w:sz="8" w:space="0" w:shadow="0" w:frame="0"/>
+              <w:right w:val="single" w:color="000000" w:sz="8" w:space="0" w:shadow="0" w:frame="0"/>
+            </w:tcBorders>
+            <w:shd w:val="clear" w:color="auto" w:fill="auto"/>
+            <w:tcMar>
+              <w:top w:type="dxa" w:w="80"/>
+              <w:left w:type="dxa" w:w="80"/>
+              <w:bottom w:type="dxa" w:w="80"/>
+              <w:right w:type="dxa" w:w="80"/>
+            </w:tcMar>
+            <w:vAlign w:val="top"/>
+          </w:tcPr>
+          <w:p>
+            <w:pPr>
+              <w:keepNext w:val="0"/>
+              <w:keepLines w:val="0"/>
+              <w:pageBreakBefore w:val="0"/>
+              <w:widowControl w:val="1"/>
+              <w:shd w:val="clear" w:color="auto" w:fill="auto"/>
+              <w:suppressAutoHyphens w:val="0"/>
+              <w:bidi w:val="0"/>
+              <w:spacing w:before="0" w:after="0" w:line="240" w:lineRule="auto"/>
+              <w:ind w:left="0" w:right="0" w:firstLine="0"/>
+              <w:jc w:val="left"/>
+              <w:outlineLvl w:val="9"/>
+              <w:rPr>
+                <w:rtl w:val="0"/>
+              </w:rPr>
+            </w:pPr>
+            <w:r>
+              <w:rPr>
+                <w:rFonts w:ascii="Arial" w:cs="Calibri" w:hAnsi="Arial" w:eastAsia="Calibri"/>
+                <w:b w:val="0"/>
+                <w:bCs w:val="0"/>
+                <w:i w:val="0"/>
+                <w:iCs w:val="0"/>
+                <w:caps w:val="0"/>
+                <w:smallCaps w:val="0"/>
+                <w:strike w:val="0"/>
+                <w:dstrike w:val="0"/>
+                <w:outline w:val="0"/>
+                <w:color w:val="000000"/>
+                <w:spacing w:val="0"/>
+                <w:kern w:val="0"/>
+                <w:position w:val="0"/>
+                <w:sz w:val="22"/>
+                <w:szCs w:val="22"/>
+                <w:u w:val="none" w:color="000000"/>
+                <w:vertAlign w:val="baseline"/>
+                <w:rtl w:val="0"/>
+              </w:rPr>
+              <w:t>20.08.2016</w:t>
+            </w:r>
+          </w:p>
+        </w:tc>
+        <w:tc>
+          <w:tcPr>
+            <w:tcW w:type="dxa" w:w="3258"/>
+            <w:tcBorders>
+              <w:top w:val="single" w:color="000000" w:sz="8" w:space="0" w:shadow="0" w:frame="0"/>
+              <w:left w:val="single" w:color="000000" w:sz="8" w:space="0" w:shadow="0" w:frame="0"/>
+              <w:bottom w:val="single" w:color="000000" w:sz="8" w:space="0" w:shadow="0" w:frame="0"/>
+              <w:right w:val="single" w:color="000000" w:sz="8" w:space="0" w:shadow="0" w:frame="0"/>
+            </w:tcBorders>
+            <w:shd w:val="clear" w:color="auto" w:fill="auto"/>
+            <w:tcMar>
+              <w:top w:type="dxa" w:w="80"/>
+              <w:left w:type="dxa" w:w="80"/>
+              <w:bottom w:type="dxa" w:w="80"/>
+              <w:right w:type="dxa" w:w="80"/>
+            </w:tcMar>
+            <w:vAlign w:val="top"/>
+          </w:tcPr>
+          <w:p>
+            <w:pPr>
+              <w:pStyle w:val="Body"/>
+              <w:spacing w:line="240" w:lineRule="auto"/>
+            </w:pPr>
+            <w:r>
+              <w:rPr>
+                <w:rtl w:val="0"/>
+                <w:lang w:val="en-US"/>
+              </w:rPr>
+              <w:t>Alexey Morlang</w:t>
+            </w:r>
+          </w:p>
+          <w:p>
+            <w:pPr>
+              <w:pStyle w:val="Body"/>
+              <w:spacing w:line="240" w:lineRule="auto"/>
+            </w:pPr>
+            <w:r>
+              <w:rPr>
+                <w:rtl w:val="0"/>
+                <w:lang w:val="en-US"/>
+              </w:rPr>
+              <w:t>(</w:t>
+            </w:r>
+            <w:r>
+              <w:rPr>
+                <w:rtl w:val="0"/>
+                <w:lang w:val="en-US"/>
+              </w:rPr>
+              <w:t>alexey.morlang</w:t>
+            </w:r>
+            <w:r>
+              <w:rPr>
+                <w:rtl w:val="0"/>
+                <w:lang w:val="en-US"/>
+              </w:rPr>
+              <w:t>@</w:t>
+            </w:r>
+            <w:r>
+              <w:rPr>
+                <w:rtl w:val="0"/>
+                <w:lang w:val="en-US"/>
+              </w:rPr>
+              <w:t>emc</w:t>
+            </w:r>
+            <w:r>
+              <w:rPr>
+                <w:rtl w:val="0"/>
+                <w:lang w:val="en-US"/>
+              </w:rPr>
+              <w:t>.com)</w:t>
+            </w:r>
+          </w:p>
+        </w:tc>
+        <w:tc>
+          <w:tcPr>
+            <w:tcW w:type="dxa" w:w="3218"/>
+            <w:tcBorders>
+              <w:top w:val="single" w:color="000000" w:sz="8" w:space="0" w:shadow="0" w:frame="0"/>
+              <w:left w:val="single" w:color="000000" w:sz="8" w:space="0" w:shadow="0" w:frame="0"/>
+              <w:bottom w:val="single" w:color="000000" w:sz="8" w:space="0" w:shadow="0" w:frame="0"/>
+              <w:right w:val="single" w:color="000000" w:sz="8" w:space="0" w:shadow="0" w:frame="0"/>
+            </w:tcBorders>
+            <w:shd w:val="clear" w:color="auto" w:fill="auto"/>
+            <w:tcMar>
+              <w:top w:type="dxa" w:w="80"/>
+              <w:left w:type="dxa" w:w="80"/>
+              <w:bottom w:type="dxa" w:w="80"/>
+              <w:right w:type="dxa" w:w="80"/>
+            </w:tcMar>
+            <w:vAlign w:val="top"/>
+          </w:tcPr>
+          <w:p>
+            <w:pPr>
+              <w:keepNext w:val="0"/>
+              <w:keepLines w:val="0"/>
+              <w:pageBreakBefore w:val="0"/>
+              <w:widowControl w:val="1"/>
+              <w:shd w:val="clear" w:color="auto" w:fill="auto"/>
+              <w:suppressAutoHyphens w:val="0"/>
+              <w:bidi w:val="0"/>
+              <w:spacing w:before="0" w:after="0" w:line="240" w:lineRule="auto"/>
+              <w:ind w:left="0" w:right="0" w:firstLine="0"/>
+              <w:jc w:val="left"/>
+              <w:outlineLvl w:val="9"/>
+              <w:rPr>
+                <w:rtl w:val="0"/>
+              </w:rPr>
+            </w:pPr>
+            <w:r>
+              <w:rPr>
+                <w:rFonts w:ascii="Arial" w:cs="Calibri" w:hAnsi="Arial" w:eastAsia="Calibri"/>
+                <w:b w:val="0"/>
+                <w:bCs w:val="0"/>
+                <w:i w:val="0"/>
+                <w:iCs w:val="0"/>
+                <w:caps w:val="0"/>
+                <w:smallCaps w:val="0"/>
+                <w:strike w:val="0"/>
+                <w:dstrike w:val="0"/>
+                <w:outline w:val="0"/>
+                <w:color w:val="000000"/>
+                <w:spacing w:val="0"/>
+                <w:kern w:val="0"/>
+                <w:position w:val="0"/>
+                <w:sz w:val="22"/>
+                <w:szCs w:val="22"/>
+                <w:u w:val="none" w:color="000000"/>
+                <w:vertAlign w:val="baseline"/>
+                <w:rtl w:val="0"/>
+              </w:rPr>
+              <w:t>Plugin version for Fuel8.0, 9.0</w:t>
+            </w:r>
+          </w:p>
+        </w:tc>
+      </w:tr>
     </w:tbl>
     <w:p>
       <w:pPr>
@@ -7034,7 +7298,7 @@
           <w:rtl w:val="0"/>
           <w:lang w:val="en-US"/>
         </w:rPr>
-        <w:t>8</w:t>
+        <w:t>OpenStack 8</w:t>
       </w:r>
       <w:r>
         <w:rPr>
@@ -7046,6 +7310,17 @@
           <w:lang w:val="en-US"/>
         </w:rPr>
         <w:t>.0</w:t>
+      </w:r>
+      <w:r>
+        <w:rPr>
+          <w:color w:val="333333"/>
+          <w:sz w:val="24"/>
+          <w:szCs w:val="24"/>
+          <w:u w:color="333333"/>
+          <w:rtl w:val="0"/>
+          <w:lang w:val="en-US"/>
+        </w:rPr>
+        <w:t xml:space="preserve"> and 9.0 </w:t>
       </w:r>
     </w:p>
     <w:p>
@@ -10959,6 +11234,222 @@
                 <w:rtl w:val="0"/>
               </w:rPr>
               <w:t>8.0</w:t>
+            </w:r>
+          </w:p>
+        </w:tc>
+        <w:tc>
+          <w:tcPr>
+            <w:tcW w:type="dxa" w:w="2872"/>
+            <w:tcBorders>
+              <w:top w:val="single" w:color="000000" w:sz="4" w:space="0" w:shadow="0" w:frame="0"/>
+              <w:left w:val="single" w:color="000000" w:sz="4" w:space="0" w:shadow="0" w:frame="0"/>
+              <w:bottom w:val="single" w:color="000000" w:sz="4" w:space="0" w:shadow="0" w:frame="0"/>
+              <w:right w:val="single" w:color="000000" w:sz="4" w:space="0" w:shadow="0" w:frame="0"/>
+            </w:tcBorders>
+            <w:shd w:val="clear" w:color="auto" w:fill="auto"/>
+            <w:tcMar>
+              <w:top w:type="dxa" w:w="80"/>
+              <w:left w:type="dxa" w:w="80"/>
+              <w:bottom w:type="dxa" w:w="80"/>
+              <w:right w:type="dxa" w:w="80"/>
+            </w:tcMar>
+            <w:vAlign w:val="top"/>
+          </w:tcPr>
+          <w:p>
+            <w:pPr>
+              <w:pStyle w:val="Body"/>
+              <w:spacing w:line="240" w:lineRule="auto"/>
+            </w:pPr>
+            <w:r>
+              <w:rPr>
+                <w:sz w:val="24"/>
+                <w:szCs w:val="24"/>
+                <w:rtl w:val="0"/>
+                <w:lang w:val="en-US"/>
+              </w:rPr>
+              <w:t>Liberty</w:t>
+            </w:r>
+            <w:r>
+              <w:rPr>
+                <w:sz w:val="24"/>
+                <w:szCs w:val="24"/>
+                <w:rtl w:val="0"/>
+                <w:lang w:val="en-US"/>
+              </w:rPr>
+              <w:t xml:space="preserve"> on </w:t>
+            </w:r>
+            <w:r>
+              <w:rPr>
+                <w:sz w:val="24"/>
+                <w:szCs w:val="24"/>
+                <w:rtl w:val="0"/>
+                <w:lang w:val="en-US"/>
+              </w:rPr>
+              <w:t>Ubuntu14.04</w:t>
+            </w:r>
+          </w:p>
+        </w:tc>
+        <w:tc>
+          <w:tcPr>
+            <w:tcW w:type="dxa" w:w="1304"/>
+            <w:tcBorders>
+              <w:top w:val="single" w:color="000000" w:sz="4" w:space="0" w:shadow="0" w:frame="0"/>
+              <w:left w:val="single" w:color="000000" w:sz="4" w:space="0" w:shadow="0" w:frame="0"/>
+              <w:bottom w:val="single" w:color="000000" w:sz="4" w:space="0" w:shadow="0" w:frame="0"/>
+              <w:right w:val="single" w:color="000000" w:sz="4" w:space="0" w:shadow="0" w:frame="0"/>
+            </w:tcBorders>
+            <w:shd w:val="clear" w:color="auto" w:fill="auto"/>
+            <w:tcMar>
+              <w:top w:type="dxa" w:w="80"/>
+              <w:left w:type="dxa" w:w="80"/>
+              <w:bottom w:type="dxa" w:w="80"/>
+              <w:right w:type="dxa" w:w="80"/>
+            </w:tcMar>
+            <w:vAlign w:val="top"/>
+          </w:tcPr>
+          <w:p>
+            <w:pPr>
+              <w:pStyle w:val="Body"/>
+              <w:spacing w:line="240" w:lineRule="auto"/>
+            </w:pPr>
+            <w:r>
+              <w:rPr>
+                <w:rFonts w:ascii="Arial" w:hAnsi="Arial"/>
+                <w:sz w:val="24"/>
+                <w:szCs w:val="24"/>
+                <w:rtl w:val="0"/>
+              </w:rPr>
+              <w:t>2.0</w:t>
+            </w:r>
+          </w:p>
+        </w:tc>
+      </w:tr>
+      <w:tr>
+        <w:tblPrEx>
+          <w:shd w:val="clear" w:color="auto" w:fill="e6e6e6"/>
+        </w:tblPrEx>
+        <w:trPr>
+          <w:trHeight w:val="282" w:hRule="atLeast"/>
+        </w:trPr>
+        <w:tc>
+          <w:tcPr>
+            <w:tcW w:type="dxa" w:w="2453"/>
+            <w:tcBorders>
+              <w:top w:val="single" w:color="000000" w:sz="4" w:space="0" w:shadow="0" w:frame="0"/>
+              <w:left w:val="single" w:color="000000" w:sz="4" w:space="0" w:shadow="0" w:frame="0"/>
+              <w:bottom w:val="single" w:color="000000" w:sz="4" w:space="0" w:shadow="0" w:frame="0"/>
+              <w:right w:val="single" w:color="000000" w:sz="4" w:space="0" w:shadow="0" w:frame="0"/>
+            </w:tcBorders>
+            <w:shd w:val="clear" w:color="auto" w:fill="auto"/>
+            <w:tcMar>
+              <w:top w:type="dxa" w:w="80"/>
+              <w:left w:type="dxa" w:w="80"/>
+              <w:bottom w:type="dxa" w:w="80"/>
+              <w:right w:type="dxa" w:w="80"/>
+            </w:tcMar>
+            <w:vAlign w:val="top"/>
+          </w:tcPr>
+          <w:p>
+            <w:pPr>
+              <w:keepNext w:val="0"/>
+              <w:keepLines w:val="0"/>
+              <w:pageBreakBefore w:val="0"/>
+              <w:widowControl w:val="1"/>
+              <w:shd w:val="clear" w:color="auto" w:fill="auto"/>
+              <w:suppressAutoHyphens w:val="0"/>
+              <w:bidi w:val="0"/>
+              <w:spacing w:before="0" w:after="0" w:line="240" w:lineRule="auto"/>
+              <w:ind w:left="0" w:right="0" w:firstLine="0"/>
+              <w:jc w:val="left"/>
+              <w:outlineLvl w:val="9"/>
+              <w:rPr>
+                <w:rtl w:val="0"/>
+              </w:rPr>
+            </w:pPr>
+            <w:r>
+              <w:rPr>
+                <w:rFonts w:ascii="Arial" w:cs="Calibri" w:hAnsi="Arial" w:eastAsia="Calibri"/>
+                <w:b w:val="0"/>
+                <w:bCs w:val="0"/>
+                <w:i w:val="0"/>
+                <w:iCs w:val="0"/>
+                <w:caps w:val="0"/>
+                <w:smallCaps w:val="0"/>
+                <w:strike w:val="0"/>
+                <w:dstrike w:val="0"/>
+                <w:outline w:val="0"/>
+                <w:color w:val="000000"/>
+                <w:spacing w:val="0"/>
+                <w:kern w:val="0"/>
+                <w:position w:val="0"/>
+                <w:sz w:val="24"/>
+                <w:szCs w:val="24"/>
+                <w:u w:val="none" w:color="000000"/>
+                <w:vertAlign w:val="baseline"/>
+                <w:rtl w:val="0"/>
+              </w:rPr>
+              <w:t>2.1.1</w:t>
+            </w:r>
+          </w:p>
+        </w:tc>
+        <w:tc>
+          <w:tcPr>
+            <w:tcW w:type="dxa" w:w="2623"/>
+            <w:tcBorders>
+              <w:top w:val="single" w:color="000000" w:sz="4" w:space="0" w:shadow="0" w:frame="0"/>
+              <w:left w:val="single" w:color="000000" w:sz="4" w:space="0" w:shadow="0" w:frame="0"/>
+              <w:bottom w:val="single" w:color="000000" w:sz="4" w:space="0" w:shadow="0" w:frame="0"/>
+              <w:right w:val="single" w:color="000000" w:sz="4" w:space="0" w:shadow="0" w:frame="0"/>
+            </w:tcBorders>
+            <w:shd w:val="clear" w:color="auto" w:fill="auto"/>
+            <w:tcMar>
+              <w:top w:type="dxa" w:w="80"/>
+              <w:left w:type="dxa" w:w="80"/>
+              <w:bottom w:type="dxa" w:w="80"/>
+              <w:right w:type="dxa" w:w="80"/>
+            </w:tcMar>
+            <w:vAlign w:val="top"/>
+          </w:tcPr>
+          <w:p>
+            <w:pPr>
+              <w:keepNext w:val="0"/>
+              <w:keepLines w:val="0"/>
+              <w:pageBreakBefore w:val="0"/>
+              <w:widowControl w:val="1"/>
+              <w:shd w:val="clear" w:color="auto" w:fill="auto"/>
+              <w:suppressAutoHyphens w:val="0"/>
+              <w:bidi w:val="0"/>
+              <w:spacing w:before="0" w:after="0" w:line="240" w:lineRule="auto"/>
+              <w:ind w:left="0" w:right="0" w:firstLine="0"/>
+              <w:jc w:val="left"/>
+              <w:outlineLvl w:val="9"/>
+              <w:rPr>
+                <w:rtl w:val="0"/>
+              </w:rPr>
+            </w:pPr>
+            <w:r>
+              <w:rPr>
+                <w:rFonts w:ascii="Arial" w:cs="Calibri" w:hAnsi="Arial" w:eastAsia="Calibri"/>
+                <w:b w:val="0"/>
+                <w:bCs w:val="0"/>
+                <w:i w:val="0"/>
+                <w:iCs w:val="0"/>
+                <w:caps w:val="0"/>
+                <w:smallCaps w:val="0"/>
+                <w:strike w:val="0"/>
+                <w:dstrike w:val="0"/>
+                <w:outline w:val="0"/>
+                <w:color w:val="000000"/>
+                <w:spacing w:val="0"/>
+                <w:kern w:val="0"/>
+                <w:position w:val="0"/>
+                <w:sz w:val="24"/>
+                <w:szCs w:val="24"/>
+                <w:u w:val="none" w:color="000000"/>
+                <w:vertAlign w:val="baseline"/>
+                <w:rtl w:val="0"/>
+              </w:rPr>
+              <w:t>8.0, 9.0</w:t>
             </w:r>
           </w:p>
         </w:tc>

</xml_diff>

<commit_message>
[doc] update version to 2.0.1
Change-Id: Ia339026e4424c209419f45efaed08863c729bab2
</commit_message>
<xml_diff>
--- a/doc/testing/TestPlanforScaleIOFuelPlugin.docx
+++ b/doc/testing/TestPlanforScaleIOFuelPlugin.docx
@@ -374,7 +374,7 @@
           <w:rtl w:val="0"/>
           <w:lang w:val="en-US"/>
         </w:rPr>
-        <w:t>.0.0-1</w:t>
+        <w:t>.0.1-1</w:t>
       </w:r>
     </w:p>
     <w:p>
@@ -5695,6 +5695,270 @@
           </w:p>
         </w:tc>
       </w:tr>
+      <w:tr>
+        <w:tblPrEx>
+          <w:shd w:val="clear" w:color="auto" w:fill="ced7e7"/>
+        </w:tblPrEx>
+        <w:trPr>
+          <w:trHeight w:val="493" w:hRule="atLeast"/>
+        </w:trPr>
+        <w:tc>
+          <w:tcPr>
+            <w:tcW w:type="dxa" w:w="1090"/>
+            <w:tcBorders>
+              <w:top w:val="single" w:color="000000" w:sz="8" w:space="0" w:shadow="0" w:frame="0"/>
+              <w:left w:val="single" w:color="000000" w:sz="8" w:space="0" w:shadow="0" w:frame="0"/>
+              <w:bottom w:val="single" w:color="000000" w:sz="8" w:space="0" w:shadow="0" w:frame="0"/>
+              <w:right w:val="single" w:color="000000" w:sz="8" w:space="0" w:shadow="0" w:frame="0"/>
+            </w:tcBorders>
+            <w:shd w:val="clear" w:color="auto" w:fill="auto"/>
+            <w:tcMar>
+              <w:top w:type="dxa" w:w="80"/>
+              <w:left w:type="dxa" w:w="80"/>
+              <w:bottom w:type="dxa" w:w="80"/>
+              <w:right w:type="dxa" w:w="80"/>
+            </w:tcMar>
+            <w:vAlign w:val="top"/>
+          </w:tcPr>
+          <w:p>
+            <w:pPr>
+              <w:keepNext w:val="0"/>
+              <w:keepLines w:val="0"/>
+              <w:pageBreakBefore w:val="0"/>
+              <w:widowControl w:val="1"/>
+              <w:shd w:val="clear" w:color="auto" w:fill="auto"/>
+              <w:suppressAutoHyphens w:val="0"/>
+              <w:bidi w:val="0"/>
+              <w:spacing w:before="0" w:after="0" w:line="240" w:lineRule="auto"/>
+              <w:ind w:left="0" w:right="0" w:firstLine="0"/>
+              <w:jc w:val="left"/>
+              <w:outlineLvl w:val="9"/>
+              <w:rPr>
+                <w:rtl w:val="0"/>
+              </w:rPr>
+            </w:pPr>
+            <w:r>
+              <w:rPr>
+                <w:rFonts w:ascii="Arial" w:cs="Calibri" w:hAnsi="Arial" w:eastAsia="Calibri"/>
+                <w:b w:val="0"/>
+                <w:bCs w:val="0"/>
+                <w:i w:val="0"/>
+                <w:iCs w:val="0"/>
+                <w:caps w:val="0"/>
+                <w:smallCaps w:val="0"/>
+                <w:strike w:val="0"/>
+                <w:dstrike w:val="0"/>
+                <w:outline w:val="0"/>
+                <w:color w:val="000000"/>
+                <w:spacing w:val="0"/>
+                <w:kern w:val="0"/>
+                <w:position w:val="0"/>
+                <w:sz w:val="22"/>
+                <w:szCs w:val="22"/>
+                <w:u w:val="none" w:color="000000"/>
+                <w:vertAlign w:val="baseline"/>
+                <w:rtl w:val="0"/>
+              </w:rPr>
+              <w:t>0.6</w:t>
+            </w:r>
+          </w:p>
+        </w:tc>
+        <w:tc>
+          <w:tcPr>
+            <w:tcW w:type="dxa" w:w="1773"/>
+            <w:tcBorders>
+              <w:top w:val="single" w:color="000000" w:sz="8" w:space="0" w:shadow="0" w:frame="0"/>
+              <w:left w:val="single" w:color="000000" w:sz="8" w:space="0" w:shadow="0" w:frame="0"/>
+              <w:bottom w:val="single" w:color="000000" w:sz="8" w:space="0" w:shadow="0" w:frame="0"/>
+              <w:right w:val="single" w:color="000000" w:sz="8" w:space="0" w:shadow="0" w:frame="0"/>
+            </w:tcBorders>
+            <w:shd w:val="clear" w:color="auto" w:fill="auto"/>
+            <w:tcMar>
+              <w:top w:type="dxa" w:w="80"/>
+              <w:left w:type="dxa" w:w="80"/>
+              <w:bottom w:type="dxa" w:w="80"/>
+              <w:right w:type="dxa" w:w="80"/>
+            </w:tcMar>
+            <w:vAlign w:val="top"/>
+          </w:tcPr>
+          <w:p>
+            <w:pPr>
+              <w:keepNext w:val="0"/>
+              <w:keepLines w:val="0"/>
+              <w:pageBreakBefore w:val="0"/>
+              <w:widowControl w:val="1"/>
+              <w:shd w:val="clear" w:color="auto" w:fill="auto"/>
+              <w:suppressAutoHyphens w:val="0"/>
+              <w:bidi w:val="0"/>
+              <w:spacing w:before="0" w:after="0" w:line="240" w:lineRule="auto"/>
+              <w:ind w:left="0" w:right="0" w:firstLine="0"/>
+              <w:jc w:val="left"/>
+              <w:outlineLvl w:val="9"/>
+              <w:rPr>
+                <w:rtl w:val="0"/>
+              </w:rPr>
+            </w:pPr>
+            <w:r>
+              <w:rPr>
+                <w:rFonts w:ascii="Arial" w:cs="Calibri" w:hAnsi="Arial" w:eastAsia="Calibri"/>
+                <w:b w:val="0"/>
+                <w:bCs w:val="0"/>
+                <w:i w:val="0"/>
+                <w:iCs w:val="0"/>
+                <w:caps w:val="0"/>
+                <w:smallCaps w:val="0"/>
+                <w:strike w:val="0"/>
+                <w:dstrike w:val="0"/>
+                <w:outline w:val="0"/>
+                <w:color w:val="000000"/>
+                <w:spacing w:val="0"/>
+                <w:kern w:val="0"/>
+                <w:position w:val="0"/>
+                <w:sz w:val="22"/>
+                <w:szCs w:val="22"/>
+                <w:u w:val="none" w:color="000000"/>
+                <w:vertAlign w:val="baseline"/>
+                <w:rtl w:val="0"/>
+              </w:rPr>
+              <w:t>20.08.2016</w:t>
+            </w:r>
+          </w:p>
+        </w:tc>
+        <w:tc>
+          <w:tcPr>
+            <w:tcW w:type="dxa" w:w="3258"/>
+            <w:tcBorders>
+              <w:top w:val="single" w:color="000000" w:sz="8" w:space="0" w:shadow="0" w:frame="0"/>
+              <w:left w:val="single" w:color="000000" w:sz="8" w:space="0" w:shadow="0" w:frame="0"/>
+              <w:bottom w:val="single" w:color="000000" w:sz="8" w:space="0" w:shadow="0" w:frame="0"/>
+              <w:right w:val="single" w:color="000000" w:sz="8" w:space="0" w:shadow="0" w:frame="0"/>
+            </w:tcBorders>
+            <w:shd w:val="clear" w:color="auto" w:fill="auto"/>
+            <w:tcMar>
+              <w:top w:type="dxa" w:w="80"/>
+              <w:left w:type="dxa" w:w="80"/>
+              <w:bottom w:type="dxa" w:w="80"/>
+              <w:right w:type="dxa" w:w="80"/>
+            </w:tcMar>
+            <w:vAlign w:val="top"/>
+          </w:tcPr>
+          <w:p>
+            <w:pPr>
+              <w:pStyle w:val="Body"/>
+              <w:spacing w:line="240" w:lineRule="auto"/>
+            </w:pPr>
+            <w:r>
+              <w:rPr>
+                <w:rtl w:val="0"/>
+                <w:lang w:val="en-US"/>
+              </w:rPr>
+              <w:t>Alexey Morlang</w:t>
+            </w:r>
+          </w:p>
+          <w:p>
+            <w:pPr>
+              <w:pStyle w:val="Body"/>
+              <w:spacing w:line="240" w:lineRule="auto"/>
+            </w:pPr>
+            <w:r>
+              <w:rPr>
+                <w:rtl w:val="0"/>
+                <w:lang w:val="en-US"/>
+              </w:rPr>
+              <w:t>(</w:t>
+            </w:r>
+            <w:r>
+              <w:rPr>
+                <w:rtl w:val="0"/>
+                <w:lang w:val="en-US"/>
+              </w:rPr>
+              <w:t>alexey.morlang</w:t>
+            </w:r>
+            <w:r>
+              <w:rPr>
+                <w:rtl w:val="0"/>
+                <w:lang w:val="en-US"/>
+              </w:rPr>
+              <w:t>@</w:t>
+            </w:r>
+            <w:r>
+              <w:rPr>
+                <w:rtl w:val="0"/>
+                <w:lang w:val="en-US"/>
+              </w:rPr>
+              <w:t>emc</w:t>
+            </w:r>
+            <w:r>
+              <w:rPr>
+                <w:rtl w:val="0"/>
+                <w:lang w:val="en-US"/>
+              </w:rPr>
+              <w:t>.com)</w:t>
+            </w:r>
+          </w:p>
+        </w:tc>
+        <w:tc>
+          <w:tcPr>
+            <w:tcW w:type="dxa" w:w="3218"/>
+            <w:tcBorders>
+              <w:top w:val="single" w:color="000000" w:sz="8" w:space="0" w:shadow="0" w:frame="0"/>
+              <w:left w:val="single" w:color="000000" w:sz="8" w:space="0" w:shadow="0" w:frame="0"/>
+              <w:bottom w:val="single" w:color="000000" w:sz="8" w:space="0" w:shadow="0" w:frame="0"/>
+              <w:right w:val="single" w:color="000000" w:sz="8" w:space="0" w:shadow="0" w:frame="0"/>
+            </w:tcBorders>
+            <w:shd w:val="clear" w:color="auto" w:fill="auto"/>
+            <w:tcMar>
+              <w:top w:type="dxa" w:w="80"/>
+              <w:left w:type="dxa" w:w="80"/>
+              <w:bottom w:type="dxa" w:w="80"/>
+              <w:right w:type="dxa" w:w="80"/>
+            </w:tcMar>
+            <w:vAlign w:val="top"/>
+          </w:tcPr>
+          <w:p>
+            <w:pPr>
+              <w:keepNext w:val="0"/>
+              <w:keepLines w:val="0"/>
+              <w:pageBreakBefore w:val="0"/>
+              <w:widowControl w:val="1"/>
+              <w:shd w:val="clear" w:color="auto" w:fill="auto"/>
+              <w:suppressAutoHyphens w:val="0"/>
+              <w:bidi w:val="0"/>
+              <w:spacing w:before="0" w:after="0" w:line="240" w:lineRule="auto"/>
+              <w:ind w:left="0" w:right="0" w:firstLine="0"/>
+              <w:jc w:val="left"/>
+              <w:outlineLvl w:val="9"/>
+              <w:rPr>
+                <w:rtl w:val="0"/>
+              </w:rPr>
+            </w:pPr>
+            <w:r>
+              <w:rPr>
+                <w:rFonts w:ascii="Arial" w:cs="Calibri" w:hAnsi="Arial" w:eastAsia="Calibri"/>
+                <w:b w:val="0"/>
+                <w:bCs w:val="0"/>
+                <w:i w:val="0"/>
+                <w:iCs w:val="0"/>
+                <w:caps w:val="0"/>
+                <w:smallCaps w:val="0"/>
+                <w:strike w:val="0"/>
+                <w:dstrike w:val="0"/>
+                <w:outline w:val="0"/>
+                <w:color w:val="000000"/>
+                <w:spacing w:val="0"/>
+                <w:kern w:val="0"/>
+                <w:position w:val="0"/>
+                <w:sz w:val="22"/>
+                <w:szCs w:val="22"/>
+                <w:u w:val="none" w:color="000000"/>
+                <w:vertAlign w:val="baseline"/>
+                <w:rtl w:val="0"/>
+              </w:rPr>
+              <w:t>Updated plugin version 2.0.1</w:t>
+            </w:r>
+          </w:p>
+        </w:tc>
+      </w:tr>
     </w:tbl>
     <w:p>
       <w:pPr>
@@ -10258,7 +10522,7 @@
                 <w:rtl w:val="0"/>
                 <w:lang w:val="en-US"/>
               </w:rPr>
-              <w:t>.0.0</w:t>
+              <w:t>.0.1</w:t>
             </w:r>
           </w:p>
         </w:tc>
@@ -10421,7 +10685,7 @@
                 <w:rtl w:val="0"/>
                 <w:lang w:val="en-US"/>
               </w:rPr>
-              <w:t>.0.0</w:t>
+              <w:t>.0.1</w:t>
             </w:r>
           </w:p>
         </w:tc>

</xml_diff>

<commit_message>
Docs changes according to Miratins review.
Added release notes in doc.
Added TCs: MOS8.0=>9.0 update, plugins minor version update.
Pictures with correct plugin version in docs.

Change-Id: Iad0cd60f19c43d06b816c2b43cd35c8019557c1d
</commit_message>
<xml_diff>
--- a/doc/testing/TestPlanforScaleIOFuelPlugin.docx
+++ b/doc/testing/TestPlanforScaleIOFuelPlugin.docx
@@ -3827,7 +3827,7 @@
           <w:rtl w:val="0"/>
           <w:lang w:val="en-US"/>
         </w:rPr>
-        <w:t>Apply maintenance updates to deployed environment</w:t>
+        <w:t>The Fuel Plugin update testing</w:t>
         <w:tab/>
       </w:r>
       <w:r>
@@ -3964,10 +3964,28 @@
         <w:suppressAutoHyphens w:val="0"/>
         <w:bidi w:val="0"/>
         <w:spacing w:before="0" w:after="0" w:line="276" w:lineRule="auto"/>
-        <w:ind w:left="0" w:right="0" w:firstLine="0"/>
+        <w:ind w:left="0" w:right="0" w:firstLine="283"/>
         <w:jc w:val="left"/>
         <w:outlineLvl w:val="9"/>
         <w:rPr>
+          <w:rFonts w:ascii="Arial" w:cs="Arial" w:hAnsi="Arial" w:eastAsia="Arial"/>
+          <w:b w:val="0"/>
+          <w:bCs w:val="0"/>
+          <w:i w:val="0"/>
+          <w:iCs w:val="0"/>
+          <w:caps w:val="0"/>
+          <w:smallCaps w:val="0"/>
+          <w:strike w:val="0"/>
+          <w:dstrike w:val="0"/>
+          <w:outline w:val="0"/>
+          <w:color w:val="000000"/>
+          <w:spacing w:val="0"/>
+          <w:kern w:val="0"/>
+          <w:position w:val="0"/>
+          <w:sz w:val="22"/>
+          <w:szCs w:val="22"/>
+          <w:u w:val="none" w:color="auto"/>
+          <w:vertAlign w:val="baseline"/>
           <w:rtl w:val="0"/>
         </w:rPr>
       </w:pPr>
@@ -3992,8 +4010,9 @@
           <w:u w:val="none" w:color="auto"/>
           <w:vertAlign w:val="baseline"/>
           <w:rtl w:val="0"/>
-        </w:rPr>
-        <w:t>Appendix</w:t>
+          <w:lang w:val="en-US"/>
+        </w:rPr>
+        <w:t>Apply maintenance updates to deployed environment</w:t>
         <w:tab/>
       </w:r>
       <w:r>
@@ -4043,6 +4062,172 @@
           <w:rtl w:val="0"/>
         </w:rPr>
         <w:instrText xml:space="preserve"> PAGEREF _Toc19 \h </w:instrText>
+      </w:r>
+      <w:r>
+        <w:rPr>
+          <w:rFonts w:ascii="Arial" w:cs="Arial" w:hAnsi="Arial" w:eastAsia="Arial"/>
+          <w:b w:val="0"/>
+          <w:bCs w:val="0"/>
+          <w:i w:val="0"/>
+          <w:iCs w:val="0"/>
+          <w:caps w:val="0"/>
+          <w:smallCaps w:val="0"/>
+          <w:strike w:val="0"/>
+          <w:dstrike w:val="0"/>
+          <w:outline w:val="0"/>
+          <w:color w:val="000000"/>
+          <w:spacing w:val="0"/>
+          <w:kern w:val="0"/>
+          <w:position w:val="0"/>
+          <w:sz w:val="22"/>
+          <w:szCs w:val="22"/>
+          <w:u w:val="none" w:color="auto"/>
+          <w:vertAlign w:val="baseline"/>
+          <w:rtl w:val="0"/>
+        </w:rPr>
+        <w:fldChar w:fldCharType="separate" w:fldLock="0"/>
+      </w:r>
+      <w:r>
+        <w:rPr>
+          <w:rFonts w:ascii="Arial" w:cs="Arial Unicode MS" w:hAnsi="Arial" w:eastAsia="Arial Unicode MS"/>
+          <w:b w:val="0"/>
+          <w:bCs w:val="0"/>
+          <w:i w:val="0"/>
+          <w:iCs w:val="0"/>
+          <w:caps w:val="0"/>
+          <w:smallCaps w:val="0"/>
+          <w:strike w:val="0"/>
+          <w:dstrike w:val="0"/>
+          <w:outline w:val="0"/>
+          <w:color w:val="000000"/>
+          <w:spacing w:val="0"/>
+          <w:kern w:val="0"/>
+          <w:position w:val="0"/>
+          <w:sz w:val="22"/>
+          <w:szCs w:val="22"/>
+          <w:u w:val="none" w:color="auto"/>
+          <w:vertAlign w:val="baseline"/>
+          <w:rtl w:val="0"/>
+        </w:rPr>
+        <w:t>15</w:t>
+      </w:r>
+      <w:r>
+        <w:rPr>
+          <w:rFonts w:ascii="Arial" w:cs="Arial" w:hAnsi="Arial" w:eastAsia="Arial"/>
+          <w:b w:val="0"/>
+          <w:bCs w:val="0"/>
+          <w:i w:val="0"/>
+          <w:iCs w:val="0"/>
+          <w:caps w:val="0"/>
+          <w:smallCaps w:val="0"/>
+          <w:strike w:val="0"/>
+          <w:dstrike w:val="0"/>
+          <w:outline w:val="0"/>
+          <w:color w:val="000000"/>
+          <w:spacing w:val="0"/>
+          <w:kern w:val="0"/>
+          <w:position w:val="0"/>
+          <w:sz w:val="22"/>
+          <w:szCs w:val="22"/>
+          <w:u w:val="none" w:color="auto"/>
+          <w:vertAlign w:val="baseline"/>
+          <w:rtl w:val="0"/>
+        </w:rPr>
+        <w:fldChar w:fldCharType="end" w:fldLock="0"/>
+      </w:r>
+    </w:p>
+    <w:p>
+      <w:pPr>
+        <w:keepNext w:val="0"/>
+        <w:keepLines w:val="0"/>
+        <w:pageBreakBefore w:val="0"/>
+        <w:widowControl w:val="1"/>
+        <w:shd w:val="clear" w:color="auto" w:fill="auto"/>
+        <w:tabs>
+          <w:tab w:val="right" w:pos="9071" w:leader="dot"/>
+        </w:tabs>
+        <w:suppressAutoHyphens w:val="0"/>
+        <w:bidi w:val="0"/>
+        <w:spacing w:before="0" w:after="0" w:line="276" w:lineRule="auto"/>
+        <w:ind w:left="0" w:right="0" w:firstLine="0"/>
+        <w:jc w:val="left"/>
+        <w:outlineLvl w:val="9"/>
+        <w:rPr>
+          <w:rtl w:val="0"/>
+        </w:rPr>
+      </w:pPr>
+      <w:r>
+        <w:rPr>
+          <w:rFonts w:ascii="Arial" w:cs="Arial Unicode MS" w:hAnsi="Arial" w:eastAsia="Arial Unicode MS"/>
+          <w:b w:val="0"/>
+          <w:bCs w:val="0"/>
+          <w:i w:val="0"/>
+          <w:iCs w:val="0"/>
+          <w:caps w:val="0"/>
+          <w:smallCaps w:val="0"/>
+          <w:strike w:val="0"/>
+          <w:dstrike w:val="0"/>
+          <w:outline w:val="0"/>
+          <w:color w:val="000000"/>
+          <w:spacing w:val="0"/>
+          <w:kern w:val="0"/>
+          <w:position w:val="0"/>
+          <w:sz w:val="22"/>
+          <w:szCs w:val="22"/>
+          <w:u w:val="none" w:color="auto"/>
+          <w:vertAlign w:val="baseline"/>
+          <w:rtl w:val="0"/>
+        </w:rPr>
+        <w:t>Appendix</w:t>
+        <w:tab/>
+      </w:r>
+      <w:r>
+        <w:rPr>
+          <w:rFonts w:ascii="Arial" w:cs="Arial" w:hAnsi="Arial" w:eastAsia="Arial"/>
+          <w:b w:val="0"/>
+          <w:bCs w:val="0"/>
+          <w:i w:val="0"/>
+          <w:iCs w:val="0"/>
+          <w:caps w:val="0"/>
+          <w:smallCaps w:val="0"/>
+          <w:strike w:val="0"/>
+          <w:dstrike w:val="0"/>
+          <w:outline w:val="0"/>
+          <w:color w:val="000000"/>
+          <w:spacing w:val="0"/>
+          <w:kern w:val="0"/>
+          <w:position w:val="0"/>
+          <w:sz w:val="22"/>
+          <w:szCs w:val="22"/>
+          <w:u w:val="none" w:color="auto"/>
+          <w:vertAlign w:val="baseline"/>
+          <w:rtl w:val="0"/>
+        </w:rPr>
+        <w:fldChar w:fldCharType="begin" w:fldLock="0"/>
+      </w:r>
+      <w:r>
+        <w:rPr>
+          <w:rFonts w:ascii="Arial" w:cs="Arial" w:hAnsi="Arial" w:eastAsia="Arial"/>
+          <w:b w:val="0"/>
+          <w:bCs w:val="0"/>
+          <w:i w:val="0"/>
+          <w:iCs w:val="0"/>
+          <w:caps w:val="0"/>
+          <w:smallCaps w:val="0"/>
+          <w:strike w:val="0"/>
+          <w:dstrike w:val="0"/>
+          <w:outline w:val="0"/>
+          <w:color w:val="000000"/>
+          <w:spacing w:val="0"/>
+          <w:kern w:val="0"/>
+          <w:position w:val="0"/>
+          <w:sz w:val="22"/>
+          <w:szCs w:val="22"/>
+          <w:u w:val="none" w:color="auto"/>
+          <w:vertAlign w:val="baseline"/>
+          <w:rtl w:val="0"/>
+        </w:rPr>
+        <w:instrText xml:space="preserve"> PAGEREF _Toc20 \h </w:instrText>
       </w:r>
       <w:r>
         <w:rPr>
@@ -5036,7 +5221,7 @@
                 <w:vertAlign w:val="baseline"/>
                 <w:rtl w:val="0"/>
               </w:rPr>
-              <w:t>Added maintenance update and create mirror tests.</w:t>
+              <w:t>Added maintenance update.</w:t>
             </w:r>
           </w:p>
         </w:tc>
@@ -11329,7 +11514,7 @@
           <w:shd w:val="clear" w:color="auto" w:fill="e6e6e6"/>
         </w:tblPrEx>
         <w:trPr>
-          <w:trHeight w:val="282" w:hRule="atLeast"/>
+          <w:trHeight w:val="562" w:hRule="atLeast"/>
         </w:trPr>
         <w:tc>
           <w:tcPr>
@@ -11449,7 +11634,49 @@
                 <w:vertAlign w:val="baseline"/>
                 <w:rtl w:val="0"/>
               </w:rPr>
-              <w:t>8.0, 9.0</w:t>
+              <w:t>8.0</w:t>
+            </w:r>
+          </w:p>
+          <w:p>
+            <w:pPr>
+              <w:keepNext w:val="0"/>
+              <w:keepLines w:val="0"/>
+              <w:pageBreakBefore w:val="0"/>
+              <w:widowControl w:val="1"/>
+              <w:shd w:val="clear" w:color="auto" w:fill="auto"/>
+              <w:suppressAutoHyphens w:val="0"/>
+              <w:bidi w:val="0"/>
+              <w:spacing w:before="0" w:after="0" w:line="240" w:lineRule="auto"/>
+              <w:ind w:left="0" w:right="0" w:firstLine="0"/>
+              <w:jc w:val="left"/>
+              <w:outlineLvl w:val="9"/>
+              <w:rPr>
+                <w:rtl w:val="0"/>
+              </w:rPr>
+            </w:pPr>
+            <w:r>
+              <w:rPr>
+                <w:rFonts w:ascii="Arial" w:cs="Calibri" w:hAnsi="Arial" w:eastAsia="Calibri"/>
+                <w:b w:val="0"/>
+                <w:bCs w:val="0"/>
+                <w:i w:val="0"/>
+                <w:iCs w:val="0"/>
+                <w:caps w:val="0"/>
+                <w:smallCaps w:val="0"/>
+                <w:strike w:val="0"/>
+                <w:dstrike w:val="0"/>
+                <w:outline w:val="0"/>
+                <w:color w:val="000000"/>
+                <w:spacing w:val="0"/>
+                <w:kern w:val="0"/>
+                <w:position w:val="0"/>
+                <w:sz w:val="24"/>
+                <w:szCs w:val="24"/>
+                <w:u w:val="none" w:color="000000"/>
+                <w:vertAlign w:val="baseline"/>
+                <w:rtl w:val="0"/>
+              </w:rPr>
+              <w:t>9.0</w:t>
             </w:r>
           </w:p>
         </w:tc>
@@ -11475,15 +11702,53 @@
             <w:pPr>
               <w:pStyle w:val="Body"/>
               <w:spacing w:line="240" w:lineRule="auto"/>
-            </w:pPr>
-            <w:r>
               <w:rPr>
                 <w:sz w:val="24"/>
                 <w:szCs w:val="24"/>
+                <w:lang w:val="en-US"/>
+              </w:rPr>
+            </w:pPr>
+            <w:r>
+              <w:rPr>
+                <w:sz w:val="24"/>
+                <w:szCs w:val="24"/>
                 <w:rtl w:val="0"/>
                 <w:lang w:val="en-US"/>
               </w:rPr>
               <w:t>Liberty</w:t>
+            </w:r>
+            <w:r>
+              <w:rPr>
+                <w:sz w:val="24"/>
+                <w:szCs w:val="24"/>
+                <w:rtl w:val="0"/>
+                <w:lang w:val="en-US"/>
+              </w:rPr>
+              <w:t xml:space="preserve"> on </w:t>
+            </w:r>
+            <w:r>
+              <w:rPr>
+                <w:sz w:val="24"/>
+                <w:szCs w:val="24"/>
+                <w:rtl w:val="0"/>
+                <w:lang w:val="en-US"/>
+              </w:rPr>
+              <w:t>Ubuntu14.04</w:t>
+            </w:r>
+          </w:p>
+          <w:p>
+            <w:pPr>
+              <w:pStyle w:val="Body"/>
+              <w:spacing w:line="240" w:lineRule="auto"/>
+            </w:pPr>
+            <w:r>
+              <w:rPr>
+                <w:sz w:val="24"/>
+                <w:szCs w:val="24"/>
+                <w:rtl w:val="0"/>
+                <w:lang w:val="en-US"/>
+              </w:rPr>
+              <w:t>Mitaka</w:t>
             </w:r>
             <w:r>
               <w:rPr>
@@ -15980,7 +16245,7 @@
           <w:shd w:val="clear" w:color="auto" w:fill="ced7e7"/>
         </w:tblPrEx>
         <w:trPr>
-          <w:trHeight w:val="3133" w:hRule="atLeast"/>
+          <w:trHeight w:val="4813" w:hRule="atLeast"/>
         </w:trPr>
         <w:tc>
           <w:tcPr>
@@ -16316,6 +16581,123 @@
               <w:t>excepting test with launch of instances</w:t>
             </w:r>
           </w:p>
+          <w:p>
+            <w:pPr>
+              <w:pStyle w:val="Body"/>
+              <w:numPr>
+                <w:ilvl w:val="0"/>
+                <w:numId w:val="22"/>
+              </w:numPr>
+              <w:bidi w:val="0"/>
+              <w:spacing w:line="240" w:lineRule="auto"/>
+              <w:ind w:right="0"/>
+              <w:jc w:val="left"/>
+              <w:rPr>
+                <w:rtl w:val="0"/>
+                <w:lang w:val="en-US"/>
+              </w:rPr>
+            </w:pPr>
+            <w:r>
+              <w:rPr>
+                <w:rtl w:val="0"/>
+                <w:lang w:val="en-US"/>
+              </w:rPr>
+              <w:t>Upgrade the Fuel Master node</w:t>
+            </w:r>
+            <w:r>
+              <w:rPr>
+                <w:rtl w:val="0"/>
+                <w:lang w:val="en-US"/>
+              </w:rPr>
+              <w:t xml:space="preserve"> 8.0 -&gt; 9.0</w:t>
+            </w:r>
+          </w:p>
+          <w:p>
+            <w:pPr>
+              <w:pStyle w:val="Body"/>
+              <w:numPr>
+                <w:ilvl w:val="0"/>
+                <w:numId w:val="22"/>
+              </w:numPr>
+              <w:bidi w:val="0"/>
+              <w:spacing w:line="240" w:lineRule="auto"/>
+              <w:ind w:right="0"/>
+              <w:jc w:val="left"/>
+              <w:rPr>
+                <w:rtl w:val="0"/>
+                <w:lang w:val="en-US"/>
+              </w:rPr>
+            </w:pPr>
+            <w:r>
+              <w:rPr>
+                <w:rtl w:val="0"/>
+                <w:lang w:val="en-US"/>
+              </w:rPr>
+              <w:t>Verify cluster and plugin functionality</w:t>
+            </w:r>
+          </w:p>
+          <w:p>
+            <w:pPr>
+              <w:pStyle w:val="Body"/>
+              <w:numPr>
+                <w:ilvl w:val="1"/>
+                <w:numId w:val="22"/>
+              </w:numPr>
+              <w:bidi w:val="0"/>
+              <w:spacing w:line="240" w:lineRule="auto"/>
+              <w:ind w:right="0"/>
+              <w:jc w:val="left"/>
+              <w:rPr>
+                <w:rtl w:val="0"/>
+                <w:lang w:val="en-US"/>
+              </w:rPr>
+            </w:pPr>
+            <w:r>
+              <w:rPr>
+                <w:rtl w:val="0"/>
+                <w:lang w:val="en-US"/>
+              </w:rPr>
+              <w:t>make sure all nodes are left in ready state</w:t>
+            </w:r>
+          </w:p>
+          <w:p>
+            <w:pPr>
+              <w:pStyle w:val="Body"/>
+              <w:numPr>
+                <w:ilvl w:val="1"/>
+                <w:numId w:val="22"/>
+              </w:numPr>
+              <w:bidi w:val="0"/>
+              <w:spacing w:line="240" w:lineRule="auto"/>
+              <w:ind w:right="0"/>
+              <w:jc w:val="left"/>
+              <w:rPr>
+                <w:rtl w:val="0"/>
+                <w:lang w:val="pt-PT"/>
+              </w:rPr>
+            </w:pPr>
+            <w:r>
+              <w:rPr>
+                <w:rtl w:val="0"/>
+                <w:lang w:val="pt-PT"/>
+              </w:rPr>
+              <w:t>run OSTF checks</w:t>
+            </w:r>
+            <w:r>
+              <w:rPr>
+                <w:rtl w:val="0"/>
+                <w:lang w:val="en-US"/>
+              </w:rPr>
+              <w:t xml:space="preserve"> </w:t>
+            </w:r>
+            <w:r>
+              <w:rPr>
+                <w:rtl w:val="0"/>
+                <w:lang w:val="en-US"/>
+              </w:rPr>
+              <w:t>excepting test with launch of instances</w:t>
+            </w:r>
+          </w:p>
         </w:tc>
       </w:tr>
       <w:tr>
@@ -16323,7 +16705,7 @@
           <w:shd w:val="clear" w:color="auto" w:fill="ced7e7"/>
         </w:tblPrEx>
         <w:trPr>
-          <w:trHeight w:val="1213" w:hRule="atLeast"/>
+          <w:trHeight w:val="973" w:hRule="atLeast"/>
         </w:trPr>
         <w:tc>
           <w:tcPr>
@@ -16427,36 +16809,44 @@
                 <w:rtl w:val="0"/>
                 <w:lang w:val="en-US"/>
               </w:rPr>
-              <w:t>When the upgrade is complete, the following messages will appear under the Releases tab in the Fuel Web UI:</w:t>
-            </w:r>
-          </w:p>
-          <w:p>
-            <w:pPr>
-              <w:pStyle w:val="Body"/>
-              <w:spacing w:line="240" w:lineRule="auto"/>
-            </w:pPr>
+              <w:t>When the upgrade is complete,</w:t>
+            </w:r>
+            <w:r>
+              <w:rPr>
+                <w:rtl w:val="0"/>
+                <w:lang w:val="en-US"/>
+              </w:rPr>
+              <w:t>new release is available (</w:t>
+            </w:r>
             <w:r>
               <w:rPr>
                 <w:rFonts w:ascii="Consolas" w:cs="Consolas" w:hAnsi="Consolas" w:eastAsia="Consolas"/>
                 <w:rtl w:val="0"/>
                 <w:lang w:val="en-US"/>
               </w:rPr>
-              <w:t xml:space="preserve">New release available: </w:t>
+              <w:t>Liberty</w:t>
             </w:r>
             <w:r>
               <w:rPr>
                 <w:rFonts w:ascii="Consolas" w:cs="Consolas" w:hAnsi="Consolas" w:eastAsia="Consolas"/>
                 <w:rtl w:val="0"/>
-                <w:lang w:val="en-US"/>
-              </w:rPr>
-              <w:t>Libery</w:t>
+              </w:rPr>
+              <w:t xml:space="preserve"> on Ubuntu</w:t>
             </w:r>
             <w:r>
               <w:rPr>
                 <w:rFonts w:ascii="Consolas" w:cs="Consolas" w:hAnsi="Consolas" w:eastAsia="Consolas"/>
                 <w:rtl w:val="0"/>
-              </w:rPr>
-              <w:t xml:space="preserve"> on Ubuntu.</w:t>
+                <w:lang w:val="en-US"/>
+              </w:rPr>
+              <w:t xml:space="preserve"> after upgrade 7.0=&gt;8.0, Mitaka on Ubuntu after 8.0=&gt;9.0)</w:t>
+            </w:r>
+            <w:r>
+              <w:rPr>
+                <w:rFonts w:ascii="Consolas" w:cs="Consolas" w:hAnsi="Consolas" w:eastAsia="Consolas"/>
+                <w:rtl w:val="0"/>
+              </w:rPr>
+              <w:t>.</w:t>
             </w:r>
           </w:p>
         </w:tc>
@@ -16491,16 +16881,767 @@
         </w:rPr>
       </w:pPr>
       <w:bookmarkStart w:name="_Toc18" w:id="64"/>
-      <w:bookmarkStart w:name="hissuuw3782kq" w:id="65"/>
+      <w:bookmarkStart w:name="h1mexydp5xdgp" w:id="65"/>
       <w:r>
         <w:rPr>
           <w:rFonts w:ascii="Arial" w:hAnsi="Arial"/>
           <w:rtl w:val="0"/>
+          <w:lang w:val="es-ES_tradnl"/>
+        </w:rPr>
+        <w:t>The Fuel</w:t>
+      </w:r>
+      <w:r>
+        <w:rPr>
+          <w:rFonts w:ascii="Arial" w:hAnsi="Arial"/>
+          <w:rtl w:val="0"/>
+          <w:lang w:val="en-US"/>
+        </w:rPr>
+        <w:t xml:space="preserve"> Plugin</w:t>
+      </w:r>
+      <w:r>
+        <w:rPr>
+          <w:rFonts w:ascii="Arial" w:hAnsi="Arial"/>
+          <w:rtl w:val="0"/>
+        </w:rPr>
+        <w:t xml:space="preserve"> </w:t>
+      </w:r>
+      <w:r>
+        <w:rPr>
+          <w:rFonts w:ascii="Arial" w:hAnsi="Arial"/>
+          <w:rtl w:val="0"/>
+          <w:lang w:val="en-US"/>
+        </w:rPr>
+        <w:t>update</w:t>
+      </w:r>
+      <w:r>
+        <w:rPr>
+          <w:rFonts w:ascii="Arial" w:hAnsi="Arial"/>
+          <w:rtl w:val="0"/>
+        </w:rPr>
+        <w:t xml:space="preserve"> testing</w:t>
+      </w:r>
+      <w:bookmarkEnd w:id="64"/>
+    </w:p>
+    <w:p>
+      <w:pPr>
+        <w:pStyle w:val="Body"/>
+        <w:spacing w:line="276" w:lineRule="auto"/>
+      </w:pPr>
+    </w:p>
+    <w:tbl>
+      <w:tblPr>
+        <w:tblW w:w="9360" w:type="dxa"/>
+        <w:jc w:val="left"/>
+        <w:tblInd w:w="108" w:type="dxa"/>
+        <w:tblBorders>
+          <w:top w:val="single" w:color="ffffff" w:sz="8" w:space="0" w:shadow="0" w:frame="0"/>
+          <w:left w:val="single" w:color="ffffff" w:sz="8" w:space="0" w:shadow="0" w:frame="0"/>
+          <w:bottom w:val="single" w:color="ffffff" w:sz="8" w:space="0" w:shadow="0" w:frame="0"/>
+          <w:right w:val="single" w:color="ffffff" w:sz="8" w:space="0" w:shadow="0" w:frame="0"/>
+          <w:insideH w:val="single" w:color="ffffff" w:sz="8" w:space="0" w:shadow="0" w:frame="0"/>
+          <w:insideV w:val="single" w:color="ffffff" w:sz="8" w:space="0" w:shadow="0" w:frame="0"/>
+        </w:tblBorders>
+        <w:shd w:val="clear" w:color="auto" w:fill="ced7e7"/>
+        <w:tblLayout w:type="fixed"/>
+      </w:tblPr>
+      <w:tblGrid>
+        <w:gridCol w:w="4680"/>
+        <w:gridCol w:w="4680"/>
+      </w:tblGrid>
+      <w:tr>
+        <w:tblPrEx>
+          <w:shd w:val="clear" w:color="auto" w:fill="ced7e7"/>
+        </w:tblPrEx>
+        <w:trPr>
+          <w:trHeight w:val="253" w:hRule="atLeast"/>
+        </w:trPr>
+        <w:tc>
+          <w:tcPr>
+            <w:tcW w:type="dxa" w:w="4680"/>
+            <w:tcBorders>
+              <w:top w:val="single" w:color="000000" w:sz="8" w:space="0" w:shadow="0" w:frame="0"/>
+              <w:left w:val="single" w:color="000000" w:sz="8" w:space="0" w:shadow="0" w:frame="0"/>
+              <w:bottom w:val="single" w:color="000000" w:sz="8" w:space="0" w:shadow="0" w:frame="0"/>
+              <w:right w:val="single" w:color="000000" w:sz="8" w:space="0" w:shadow="0" w:frame="0"/>
+            </w:tcBorders>
+            <w:shd w:val="clear" w:color="auto" w:fill="auto"/>
+            <w:tcMar>
+              <w:top w:type="dxa" w:w="80"/>
+              <w:left w:type="dxa" w:w="80"/>
+              <w:bottom w:type="dxa" w:w="80"/>
+              <w:right w:type="dxa" w:w="80"/>
+            </w:tcMar>
+            <w:vAlign w:val="top"/>
+          </w:tcPr>
+          <w:p>
+            <w:pPr>
+              <w:keepNext w:val="0"/>
+              <w:keepLines w:val="0"/>
+              <w:pageBreakBefore w:val="0"/>
+              <w:widowControl w:val="1"/>
+              <w:shd w:val="clear" w:color="auto" w:fill="auto"/>
+              <w:suppressAutoHyphens w:val="0"/>
+              <w:bidi w:val="0"/>
+              <w:spacing w:before="0" w:after="0" w:line="240" w:lineRule="auto"/>
+              <w:ind w:left="0" w:right="0" w:firstLine="0"/>
+              <w:jc w:val="left"/>
+              <w:outlineLvl w:val="9"/>
+              <w:rPr>
+                <w:rtl w:val="0"/>
+              </w:rPr>
+            </w:pPr>
+            <w:r>
+              <w:rPr>
+                <w:rFonts w:ascii="Arial" w:cs="Calibri" w:hAnsi="Arial" w:eastAsia="Calibri"/>
+                <w:b w:val="0"/>
+                <w:bCs w:val="0"/>
+                <w:i w:val="0"/>
+                <w:iCs w:val="0"/>
+                <w:caps w:val="0"/>
+                <w:smallCaps w:val="0"/>
+                <w:strike w:val="0"/>
+                <w:dstrike w:val="0"/>
+                <w:outline w:val="0"/>
+                <w:color w:val="000000"/>
+                <w:spacing w:val="0"/>
+                <w:kern w:val="0"/>
+                <w:position w:val="0"/>
+                <w:sz w:val="22"/>
+                <w:szCs w:val="22"/>
+                <w:u w:val="none" w:color="000000"/>
+                <w:vertAlign w:val="baseline"/>
+                <w:rtl w:val="0"/>
+              </w:rPr>
+              <w:t>Test Case ID</w:t>
+            </w:r>
+          </w:p>
+        </w:tc>
+        <w:tc>
+          <w:tcPr>
+            <w:tcW w:type="dxa" w:w="4680"/>
+            <w:tcBorders>
+              <w:top w:val="single" w:color="000000" w:sz="8" w:space="0" w:shadow="0" w:frame="0"/>
+              <w:left w:val="single" w:color="000000" w:sz="8" w:space="0" w:shadow="0" w:frame="0"/>
+              <w:bottom w:val="single" w:color="000000" w:sz="8" w:space="0" w:shadow="0" w:frame="0"/>
+              <w:right w:val="single" w:color="000000" w:sz="8" w:space="0" w:shadow="0" w:frame="0"/>
+            </w:tcBorders>
+            <w:shd w:val="clear" w:color="auto" w:fill="auto"/>
+            <w:tcMar>
+              <w:top w:type="dxa" w:w="80"/>
+              <w:left w:type="dxa" w:w="80"/>
+              <w:bottom w:type="dxa" w:w="80"/>
+              <w:right w:type="dxa" w:w="80"/>
+            </w:tcMar>
+            <w:vAlign w:val="top"/>
+          </w:tcPr>
+          <w:p>
+            <w:pPr>
+              <w:keepNext w:val="0"/>
+              <w:keepLines w:val="0"/>
+              <w:pageBreakBefore w:val="0"/>
+              <w:widowControl w:val="1"/>
+              <w:shd w:val="clear" w:color="auto" w:fill="auto"/>
+              <w:suppressAutoHyphens w:val="0"/>
+              <w:bidi w:val="0"/>
+              <w:spacing w:before="0" w:after="0" w:line="240" w:lineRule="auto"/>
+              <w:ind w:left="0" w:right="0" w:firstLine="0"/>
+              <w:jc w:val="left"/>
+              <w:outlineLvl w:val="9"/>
+              <w:rPr>
+                <w:rtl w:val="0"/>
+              </w:rPr>
+            </w:pPr>
+            <w:r>
+              <w:rPr>
+                <w:rFonts w:ascii="Arial" w:cs="Calibri" w:hAnsi="Arial" w:eastAsia="Calibri"/>
+                <w:b w:val="0"/>
+                <w:bCs w:val="0"/>
+                <w:i w:val="0"/>
+                <w:iCs w:val="0"/>
+                <w:caps w:val="0"/>
+                <w:smallCaps w:val="0"/>
+                <w:strike w:val="0"/>
+                <w:dstrike w:val="0"/>
+                <w:outline w:val="0"/>
+                <w:color w:val="000000"/>
+                <w:spacing w:val="0"/>
+                <w:kern w:val="0"/>
+                <w:position w:val="0"/>
+                <w:sz w:val="22"/>
+                <w:szCs w:val="22"/>
+                <w:u w:val="none" w:color="000000"/>
+                <w:vertAlign w:val="baseline"/>
+                <w:rtl w:val="0"/>
+              </w:rPr>
+              <w:t>update_plugin_to_minor</w:t>
+            </w:r>
+          </w:p>
+        </w:tc>
+      </w:tr>
+      <w:tr>
+        <w:tblPrEx>
+          <w:shd w:val="clear" w:color="auto" w:fill="ced7e7"/>
+        </w:tblPrEx>
+        <w:trPr>
+          <w:trHeight w:val="3373" w:hRule="atLeast"/>
+        </w:trPr>
+        <w:tc>
+          <w:tcPr>
+            <w:tcW w:type="dxa" w:w="4680"/>
+            <w:tcBorders>
+              <w:top w:val="single" w:color="000000" w:sz="8" w:space="0" w:shadow="0" w:frame="0"/>
+              <w:left w:val="single" w:color="000000" w:sz="8" w:space="0" w:shadow="0" w:frame="0"/>
+              <w:bottom w:val="single" w:color="000000" w:sz="8" w:space="0" w:shadow="0" w:frame="0"/>
+              <w:right w:val="single" w:color="000000" w:sz="8" w:space="0" w:shadow="0" w:frame="0"/>
+            </w:tcBorders>
+            <w:shd w:val="clear" w:color="auto" w:fill="auto"/>
+            <w:tcMar>
+              <w:top w:type="dxa" w:w="80"/>
+              <w:left w:type="dxa" w:w="80"/>
+              <w:bottom w:type="dxa" w:w="80"/>
+              <w:right w:type="dxa" w:w="80"/>
+            </w:tcMar>
+            <w:vAlign w:val="top"/>
+          </w:tcPr>
+          <w:p>
+            <w:pPr>
+              <w:keepNext w:val="0"/>
+              <w:keepLines w:val="0"/>
+              <w:pageBreakBefore w:val="0"/>
+              <w:widowControl w:val="1"/>
+              <w:shd w:val="clear" w:color="auto" w:fill="auto"/>
+              <w:suppressAutoHyphens w:val="0"/>
+              <w:bidi w:val="0"/>
+              <w:spacing w:before="0" w:after="0" w:line="240" w:lineRule="auto"/>
+              <w:ind w:left="0" w:right="0" w:firstLine="0"/>
+              <w:jc w:val="left"/>
+              <w:outlineLvl w:val="9"/>
+              <w:rPr>
+                <w:rtl w:val="0"/>
+              </w:rPr>
+            </w:pPr>
+            <w:r>
+              <w:rPr>
+                <w:rFonts w:ascii="Arial" w:cs="Calibri" w:hAnsi="Arial" w:eastAsia="Calibri"/>
+                <w:b w:val="0"/>
+                <w:bCs w:val="0"/>
+                <w:i w:val="0"/>
+                <w:iCs w:val="0"/>
+                <w:caps w:val="0"/>
+                <w:smallCaps w:val="0"/>
+                <w:strike w:val="0"/>
+                <w:dstrike w:val="0"/>
+                <w:outline w:val="0"/>
+                <w:color w:val="000000"/>
+                <w:spacing w:val="0"/>
+                <w:kern w:val="0"/>
+                <w:position w:val="0"/>
+                <w:sz w:val="22"/>
+                <w:szCs w:val="22"/>
+                <w:u w:val="none" w:color="000000"/>
+                <w:vertAlign w:val="baseline"/>
+                <w:rtl w:val="0"/>
+              </w:rPr>
+              <w:t>Steps</w:t>
+            </w:r>
+          </w:p>
+        </w:tc>
+        <w:tc>
+          <w:tcPr>
+            <w:tcW w:type="dxa" w:w="4680"/>
+            <w:tcBorders>
+              <w:top w:val="single" w:color="000000" w:sz="8" w:space="0" w:shadow="0" w:frame="0"/>
+              <w:left w:val="single" w:color="000000" w:sz="8" w:space="0" w:shadow="0" w:frame="0"/>
+              <w:bottom w:val="single" w:color="000000" w:sz="8" w:space="0" w:shadow="0" w:frame="0"/>
+              <w:right w:val="single" w:color="000000" w:sz="8" w:space="0" w:shadow="0" w:frame="0"/>
+            </w:tcBorders>
+            <w:shd w:val="clear" w:color="auto" w:fill="auto"/>
+            <w:tcMar>
+              <w:top w:type="dxa" w:w="80"/>
+              <w:left w:type="dxa" w:w="80"/>
+              <w:bottom w:type="dxa" w:w="80"/>
+              <w:right w:type="dxa" w:w="80"/>
+            </w:tcMar>
+            <w:vAlign w:val="top"/>
+          </w:tcPr>
+          <w:p>
+            <w:pPr>
+              <w:pStyle w:val="Body"/>
+              <w:numPr>
+                <w:ilvl w:val="0"/>
+                <w:numId w:val="23"/>
+              </w:numPr>
+              <w:bidi w:val="0"/>
+              <w:spacing w:line="240" w:lineRule="auto"/>
+              <w:ind w:right="0"/>
+              <w:jc w:val="left"/>
+              <w:rPr>
+                <w:rtl w:val="0"/>
+                <w:lang w:val="en-US"/>
+              </w:rPr>
+            </w:pPr>
+            <w:r>
+              <w:rPr>
+                <w:rtl w:val="0"/>
+                <w:lang w:val="en-US"/>
+              </w:rPr>
+              <w:t>Install the version of MOS</w:t>
+            </w:r>
+            <w:r>
+              <w:rPr>
+                <w:rtl w:val="0"/>
+                <w:lang w:val="en-US"/>
+              </w:rPr>
+              <w:t>8.0</w:t>
+            </w:r>
+          </w:p>
+          <w:p>
+            <w:pPr>
+              <w:pStyle w:val="Body"/>
+              <w:numPr>
+                <w:ilvl w:val="0"/>
+                <w:numId w:val="23"/>
+              </w:numPr>
+              <w:bidi w:val="0"/>
+              <w:spacing w:line="240" w:lineRule="auto"/>
+              <w:ind w:right="0"/>
+              <w:jc w:val="left"/>
+              <w:rPr>
+                <w:rtl w:val="0"/>
+                <w:lang w:val="en-US"/>
+              </w:rPr>
+            </w:pPr>
+            <w:r>
+              <w:rPr>
+                <w:rtl w:val="0"/>
+                <w:lang w:val="en-US"/>
+              </w:rPr>
+              <w:t>I</w:t>
+            </w:r>
+            <w:r>
+              <w:rPr>
+                <w:rtl w:val="0"/>
+                <w:lang w:val="en-US"/>
+              </w:rPr>
+              <w:t>nstall plugin</w:t>
+            </w:r>
+            <w:r>
+              <w:rPr>
+                <w:rtl w:val="0"/>
+                <w:lang w:val="en-US"/>
+              </w:rPr>
+              <w:t xml:space="preserve"> v2.1.0</w:t>
+            </w:r>
+          </w:p>
+          <w:p>
+            <w:pPr>
+              <w:pStyle w:val="Body"/>
+              <w:numPr>
+                <w:ilvl w:val="0"/>
+                <w:numId w:val="23"/>
+              </w:numPr>
+              <w:bidi w:val="0"/>
+              <w:spacing w:line="240" w:lineRule="auto"/>
+              <w:ind w:right="0"/>
+              <w:jc w:val="left"/>
+              <w:rPr>
+                <w:rtl w:val="0"/>
+                <w:lang w:val="en-US"/>
+              </w:rPr>
+            </w:pPr>
+            <w:r>
+              <w:rPr>
+                <w:rtl w:val="0"/>
+                <w:lang w:val="en-US"/>
+              </w:rPr>
+              <w:t>D</w:t>
+            </w:r>
+            <w:r>
+              <w:rPr>
+                <w:rtl w:val="0"/>
+                <w:lang w:val="en-US"/>
+              </w:rPr>
+              <w:t>eploy environment with enabled plugin functionality</w:t>
+            </w:r>
+          </w:p>
+          <w:p>
+            <w:pPr>
+              <w:pStyle w:val="Body"/>
+              <w:numPr>
+                <w:ilvl w:val="0"/>
+                <w:numId w:val="23"/>
+              </w:numPr>
+              <w:bidi w:val="0"/>
+              <w:spacing w:line="240" w:lineRule="auto"/>
+              <w:ind w:right="0"/>
+              <w:jc w:val="left"/>
+              <w:rPr>
+                <w:rtl w:val="0"/>
+                <w:lang w:val="en-US"/>
+              </w:rPr>
+            </w:pPr>
+            <w:r>
+              <w:rPr>
+                <w:rtl w:val="0"/>
+                <w:lang w:val="en-US"/>
+              </w:rPr>
+              <w:t>R</w:t>
+            </w:r>
+            <w:r>
+              <w:rPr>
+                <w:rtl w:val="0"/>
+                <w:lang w:val="en-US"/>
+              </w:rPr>
+              <w:t xml:space="preserve">un </w:t>
+            </w:r>
+            <w:r>
+              <w:rPr>
+                <w:rtl w:val="0"/>
+                <w:lang w:val="en-US"/>
+              </w:rPr>
+              <w:t xml:space="preserve">OSTF </w:t>
+            </w:r>
+            <w:r>
+              <w:rPr>
+                <w:rtl w:val="0"/>
+                <w:lang w:val="en-US"/>
+              </w:rPr>
+              <w:t>excepting test with launch of instances</w:t>
+            </w:r>
+          </w:p>
+          <w:p>
+            <w:pPr>
+              <w:pStyle w:val="Body"/>
+              <w:numPr>
+                <w:ilvl w:val="0"/>
+                <w:numId w:val="23"/>
+              </w:numPr>
+              <w:bidi w:val="0"/>
+              <w:spacing w:line="240" w:lineRule="auto"/>
+              <w:ind w:right="0"/>
+              <w:jc w:val="left"/>
+              <w:rPr>
+                <w:rtl w:val="0"/>
+                <w:lang w:val="en-US"/>
+              </w:rPr>
+            </w:pPr>
+            <w:r>
+              <w:rPr>
+                <w:rtl w:val="0"/>
+                <w:lang w:val="en-US"/>
+              </w:rPr>
+              <w:t xml:space="preserve">Update plugin with help of CLI </w:t>
+            </w:r>
+            <w:r>
+              <w:rPr>
+                <w:rtl w:val="0"/>
+                <w:lang w:val="en-US"/>
+              </w:rPr>
+              <w:t>‘</w:t>
+            </w:r>
+            <w:r>
+              <w:rPr>
+                <w:rtl w:val="0"/>
+                <w:lang w:val="en-US"/>
+              </w:rPr>
+              <w:t xml:space="preserve">fuel plugins </w:t>
+            </w:r>
+            <w:r>
+              <w:rPr>
+                <w:rtl w:val="0"/>
+                <w:lang w:val="en-US"/>
+              </w:rPr>
+              <w:t>—</w:t>
+            </w:r>
+            <w:r>
+              <w:rPr>
+                <w:rtl w:val="0"/>
+                <w:lang w:val="en-US"/>
+              </w:rPr>
+              <w:t>update</w:t>
+            </w:r>
+            <w:r>
+              <w:rPr>
+                <w:rtl w:val="0"/>
+                <w:lang w:val="en-US"/>
+              </w:rPr>
+              <w:t>’</w:t>
+            </w:r>
+          </w:p>
+          <w:p>
+            <w:pPr>
+              <w:pStyle w:val="Body"/>
+              <w:numPr>
+                <w:ilvl w:val="0"/>
+                <w:numId w:val="23"/>
+              </w:numPr>
+              <w:bidi w:val="0"/>
+              <w:spacing w:line="240" w:lineRule="auto"/>
+              <w:ind w:right="0"/>
+              <w:jc w:val="left"/>
+              <w:rPr>
+                <w:rtl w:val="0"/>
+                <w:lang w:val="en-US"/>
+              </w:rPr>
+            </w:pPr>
+            <w:r>
+              <w:rPr>
+                <w:rtl w:val="0"/>
+                <w:lang w:val="en-US"/>
+              </w:rPr>
+              <w:t xml:space="preserve">Verify that plugin has new version with help of CLI </w:t>
+            </w:r>
+            <w:r>
+              <w:rPr>
+                <w:rtl w:val="0"/>
+                <w:lang w:val="en-US"/>
+              </w:rPr>
+              <w:t>‘</w:t>
+            </w:r>
+            <w:r>
+              <w:rPr>
+                <w:rtl w:val="0"/>
+                <w:lang w:val="en-US"/>
+              </w:rPr>
+              <w:t>fuel plugins</w:t>
+            </w:r>
+            <w:r>
+              <w:rPr>
+                <w:rtl w:val="0"/>
+                <w:lang w:val="en-US"/>
+              </w:rPr>
+              <w:t>’</w:t>
+            </w:r>
+          </w:p>
+          <w:p>
+            <w:pPr>
+              <w:pStyle w:val="Body"/>
+              <w:numPr>
+                <w:ilvl w:val="0"/>
+                <w:numId w:val="23"/>
+              </w:numPr>
+              <w:bidi w:val="0"/>
+              <w:spacing w:line="240" w:lineRule="auto"/>
+              <w:ind w:right="0"/>
+              <w:jc w:val="left"/>
+              <w:rPr>
+                <w:rtl w:val="0"/>
+                <w:lang w:val="en-US"/>
+              </w:rPr>
+            </w:pPr>
+            <w:r>
+              <w:rPr>
+                <w:rtl w:val="0"/>
+                <w:lang w:val="en-US"/>
+              </w:rPr>
+              <w:t xml:space="preserve">Create new environment and ensure that new feature </w:t>
+            </w:r>
+            <w:r>
+              <w:rPr>
+                <w:rtl w:val="0"/>
+                <w:lang w:val="en-US"/>
+              </w:rPr>
+              <w:t>‘</w:t>
+            </w:r>
+            <w:r>
+              <w:rPr>
+                <w:rtl w:val="0"/>
+                <w:lang w:val="it-IT"/>
+              </w:rPr>
+              <w:t>Use RAM cache (RMCache)</w:t>
+            </w:r>
+            <w:r>
+              <w:rPr>
+                <w:rtl w:val="0"/>
+                <w:lang w:val="en-US"/>
+              </w:rPr>
+              <w:t xml:space="preserve">’ </w:t>
+            </w:r>
+            <w:r>
+              <w:rPr>
+                <w:rtl w:val="0"/>
+                <w:lang w:val="en-US"/>
+              </w:rPr>
+              <w:t>is available in the plugin settings.</w:t>
+            </w:r>
+          </w:p>
+        </w:tc>
+      </w:tr>
+      <w:tr>
+        <w:tblPrEx>
+          <w:shd w:val="clear" w:color="auto" w:fill="ced7e7"/>
+        </w:tblPrEx>
+        <w:trPr>
+          <w:trHeight w:val="733" w:hRule="atLeast"/>
+        </w:trPr>
+        <w:tc>
+          <w:tcPr>
+            <w:tcW w:type="dxa" w:w="4680"/>
+            <w:tcBorders>
+              <w:top w:val="single" w:color="000000" w:sz="8" w:space="0" w:shadow="0" w:frame="0"/>
+              <w:left w:val="single" w:color="000000" w:sz="8" w:space="0" w:shadow="0" w:frame="0"/>
+              <w:bottom w:val="single" w:color="000000" w:sz="8" w:space="0" w:shadow="0" w:frame="0"/>
+              <w:right w:val="single" w:color="000000" w:sz="8" w:space="0" w:shadow="0" w:frame="0"/>
+            </w:tcBorders>
+            <w:shd w:val="clear" w:color="auto" w:fill="auto"/>
+            <w:tcMar>
+              <w:top w:type="dxa" w:w="80"/>
+              <w:left w:type="dxa" w:w="80"/>
+              <w:bottom w:type="dxa" w:w="80"/>
+              <w:right w:type="dxa" w:w="80"/>
+            </w:tcMar>
+            <w:vAlign w:val="top"/>
+          </w:tcPr>
+          <w:p>
+            <w:pPr>
+              <w:keepNext w:val="0"/>
+              <w:keepLines w:val="0"/>
+              <w:pageBreakBefore w:val="0"/>
+              <w:widowControl w:val="1"/>
+              <w:shd w:val="clear" w:color="auto" w:fill="auto"/>
+              <w:suppressAutoHyphens w:val="0"/>
+              <w:bidi w:val="0"/>
+              <w:spacing w:before="0" w:after="0" w:line="240" w:lineRule="auto"/>
+              <w:ind w:left="0" w:right="0" w:firstLine="0"/>
+              <w:jc w:val="left"/>
+              <w:outlineLvl w:val="9"/>
+              <w:rPr>
+                <w:rtl w:val="0"/>
+              </w:rPr>
+            </w:pPr>
+            <w:r>
+              <w:rPr>
+                <w:rFonts w:ascii="Arial" w:cs="Calibri" w:hAnsi="Arial" w:eastAsia="Calibri"/>
+                <w:b w:val="0"/>
+                <w:bCs w:val="0"/>
+                <w:i w:val="0"/>
+                <w:iCs w:val="0"/>
+                <w:caps w:val="0"/>
+                <w:smallCaps w:val="0"/>
+                <w:strike w:val="0"/>
+                <w:dstrike w:val="0"/>
+                <w:outline w:val="0"/>
+                <w:color w:val="000000"/>
+                <w:spacing w:val="0"/>
+                <w:kern w:val="0"/>
+                <w:position w:val="0"/>
+                <w:sz w:val="22"/>
+                <w:szCs w:val="22"/>
+                <w:u w:val="none" w:color="000000"/>
+                <w:vertAlign w:val="baseline"/>
+                <w:rtl w:val="0"/>
+              </w:rPr>
+              <w:t>Expected Result</w:t>
+            </w:r>
+          </w:p>
+        </w:tc>
+        <w:tc>
+          <w:tcPr>
+            <w:tcW w:type="dxa" w:w="4680"/>
+            <w:tcBorders>
+              <w:top w:val="single" w:color="000000" w:sz="8" w:space="0" w:shadow="0" w:frame="0"/>
+              <w:left w:val="single" w:color="000000" w:sz="8" w:space="0" w:shadow="0" w:frame="0"/>
+              <w:bottom w:val="single" w:color="000000" w:sz="8" w:space="0" w:shadow="0" w:frame="0"/>
+              <w:right w:val="single" w:color="000000" w:sz="8" w:space="0" w:shadow="0" w:frame="0"/>
+            </w:tcBorders>
+            <w:shd w:val="clear" w:color="auto" w:fill="auto"/>
+            <w:tcMar>
+              <w:top w:type="dxa" w:w="80"/>
+              <w:left w:type="dxa" w:w="80"/>
+              <w:bottom w:type="dxa" w:w="80"/>
+              <w:right w:type="dxa" w:w="80"/>
+            </w:tcMar>
+            <w:vAlign w:val="top"/>
+          </w:tcPr>
+          <w:p>
+            <w:pPr>
+              <w:pStyle w:val="Body"/>
+              <w:spacing w:line="240" w:lineRule="auto"/>
+            </w:pPr>
+            <w:r>
+              <w:rPr>
+                <w:rtl w:val="0"/>
+                <w:lang w:val="en-US"/>
+              </w:rPr>
+              <w:t>Cluster and plugin stay fully operational.</w:t>
+            </w:r>
+          </w:p>
+          <w:p>
+            <w:pPr>
+              <w:pStyle w:val="Body"/>
+              <w:spacing w:line="240" w:lineRule="auto"/>
+            </w:pPr>
+            <w:r>
+              <w:rPr>
+                <w:rtl w:val="0"/>
+                <w:lang w:val="en-US"/>
+              </w:rPr>
+              <w:t xml:space="preserve">When the </w:t>
+            </w:r>
+            <w:r>
+              <w:rPr>
+                <w:rtl w:val="0"/>
+                <w:lang w:val="en-US"/>
+              </w:rPr>
+              <w:t>plugin update</w:t>
+            </w:r>
+            <w:r>
+              <w:rPr>
+                <w:rtl w:val="0"/>
+                <w:lang w:val="en-US"/>
+              </w:rPr>
+              <w:t xml:space="preserve"> is complete, the </w:t>
+            </w:r>
+            <w:r>
+              <w:rPr>
+                <w:rtl w:val="0"/>
+                <w:lang w:val="en-US"/>
+              </w:rPr>
+              <w:t>new features are available for new environments</w:t>
+            </w:r>
+            <w:r>
+              <w:rPr>
+                <w:rFonts w:ascii="Consolas" w:cs="Consolas" w:hAnsi="Consolas" w:eastAsia="Consolas"/>
+                <w:rtl w:val="0"/>
+              </w:rPr>
+              <w:t>.</w:t>
+            </w:r>
+          </w:p>
+        </w:tc>
+      </w:tr>
+    </w:tbl>
+    <w:p>
+      <w:pPr>
+        <w:pStyle w:val="Body"/>
+        <w:widowControl w:val="0"/>
+        <w:spacing w:line="240" w:lineRule="auto"/>
+      </w:pPr>
+    </w:p>
+    <w:p>
+      <w:pPr>
+        <w:pStyle w:val="Body"/>
+        <w:spacing w:line="276" w:lineRule="auto"/>
+      </w:pPr>
+    </w:p>
+    <w:p>
+      <w:pPr>
+        <w:pStyle w:val="Heading 2"/>
+        <w:outlineLvl w:val="9"/>
+        <w:rPr>
+          <w:rFonts w:ascii="Arial" w:cs="Arial" w:hAnsi="Arial" w:eastAsia="Arial"/>
+        </w:rPr>
+      </w:pPr>
+      <w:bookmarkStart w:name="_Toc19" w:id="66"/>
+      <w:bookmarkStart w:name="hissuuw3782kq" w:id="67"/>
+      <w:r>
+        <w:rPr>
+          <w:rFonts w:ascii="Arial" w:hAnsi="Arial"/>
+          <w:rtl w:val="0"/>
           <w:lang w:val="en-US"/>
         </w:rPr>
         <w:t>Apply maintenance updates to deployed environment</w:t>
       </w:r>
-      <w:bookmarkEnd w:id="64"/>
+      <w:bookmarkEnd w:id="66"/>
     </w:p>
     <w:p>
       <w:pPr>
@@ -16749,7 +17890,7 @@
               <w:pStyle w:val="Body"/>
               <w:numPr>
                 <w:ilvl w:val="0"/>
-                <w:numId w:val="23"/>
+                <w:numId w:val="24"/>
               </w:numPr>
               <w:rPr>
                 <w:lang w:val="en-US"/>
@@ -16775,7 +17916,7 @@
               <w:pStyle w:val="Body"/>
               <w:numPr>
                 <w:ilvl w:val="0"/>
-                <w:numId w:val="23"/>
+                <w:numId w:val="24"/>
               </w:numPr>
               <w:rPr>
                 <w:lang w:val="en-US"/>
@@ -16801,7 +17942,7 @@
               <w:pStyle w:val="Body"/>
               <w:numPr>
                 <w:ilvl w:val="0"/>
-                <w:numId w:val="23"/>
+                <w:numId w:val="24"/>
               </w:numPr>
               <w:rPr>
                 <w:lang w:val="en-US"/>
@@ -16841,7 +17982,7 @@
               <w:pStyle w:val="Body"/>
               <w:numPr>
                 <w:ilvl w:val="0"/>
-                <w:numId w:val="23"/>
+                <w:numId w:val="24"/>
               </w:numPr>
               <w:rPr>
                 <w:lang w:val="en-US"/>
@@ -16864,7 +18005,7 @@
               <w:rPr>
                 <w:rStyle w:val="Hyperlink.1"/>
               </w:rPr>
-              <w:instrText xml:space="preserve"> HYPERLINK "https://docs.mirantis.com/openstack/fuel/fuel-7.0/maintenance-updates.html%23maintenance-updates"</w:instrText>
+              <w:instrText xml:space="preserve"> HYPERLINK "https://docs.mirantis.com/openstack/fuel/fuel-8.0/maintenance-updates.html#mu8-0-how-to-update"</w:instrText>
             </w:r>
             <w:r>
               <w:rPr>
@@ -16890,7 +18031,7 @@
               <w:pStyle w:val="Body"/>
               <w:numPr>
                 <w:ilvl w:val="0"/>
-                <w:numId w:val="23"/>
+                <w:numId w:val="24"/>
               </w:numPr>
               <w:rPr>
                 <w:lang w:val="en-US"/>
@@ -16909,7 +18050,7 @@
               <w:pStyle w:val="Body"/>
               <w:numPr>
                 <w:ilvl w:val="0"/>
-                <w:numId w:val="23"/>
+                <w:numId w:val="24"/>
               </w:numPr>
               <w:rPr>
                 <w:lang w:val="en-US"/>
@@ -17336,8 +18477,8 @@
           <w:rFonts w:ascii="Arial" w:cs="Arial" w:hAnsi="Arial" w:eastAsia="Arial"/>
         </w:rPr>
       </w:pPr>
-      <w:bookmarkStart w:name="_Toc19" w:id="66"/>
-      <w:bookmarkStart w:name="hsq6iwh656wfp" w:id="67"/>
+      <w:bookmarkStart w:name="_Toc20" w:id="68"/>
+      <w:bookmarkStart w:name="hsq6iwh656wfp" w:id="69"/>
       <w:r>
         <w:rPr>
           <w:rFonts w:ascii="Arial" w:hAnsi="Arial"/>
@@ -17345,7 +18486,7 @@
         </w:rPr>
         <w:t>Appendix</w:t>
       </w:r>
-      <w:bookmarkEnd w:id="66"/>
+      <w:bookmarkEnd w:id="68"/>
     </w:p>
     <w:p>
       <w:pPr>
@@ -17357,7 +18498,7 @@
         <w:pStyle w:val="Body"/>
         <w:spacing w:line="276" w:lineRule="auto"/>
       </w:pPr>
-      <w:bookmarkStart w:name="hsq6iwh656wfp" w:id="68"/>
+      <w:bookmarkStart w:name="hsq6iwh656wfp" w:id="70"/>
     </w:p>
     <w:tbl>
       <w:tblPr>
@@ -17834,7 +18975,7 @@
         <w:pStyle w:val="Body"/>
         <w:spacing w:line="276" w:lineRule="auto"/>
       </w:pPr>
-      <w:bookmarkStart w:name="hsq6iwh656wfp" w:id="69"/>
+      <w:bookmarkStart w:name="hsq6iwh656wfp" w:id="71"/>
       <w:r/>
     </w:p>
     <w:sectPr>
@@ -17871,7 +19012,7 @@
       <w:fldChar w:fldCharType="separate" w:fldLock="0"/>
     </w:r>
     <w:r>
-      <w:t>12</w:t>
+      <w:t>16</w:t>
     </w:r>
     <w:r>
       <w:rPr/>
@@ -22199,6 +23340,243 @@
     </w:lvl>
   </w:abstractNum>
   <w:abstractNum w:abstractNumId="22">
+    <w:multiLevelType w:val="hybridMultilevel"/>
+    <w:lvl w:ilvl="0">
+      <w:start w:val="1"/>
+      <w:numFmt w:val="decimal"/>
+      <w:suff w:val="tab"/>
+      <w:lvlText w:val="%1."/>
+      <w:lvlJc w:val="left"/>
+      <w:pPr>
+        <w:ind w:left="720" w:hanging="360"/>
+      </w:pPr>
+      <w:rPr>
+        <w:rFonts w:hAnsi="Arial Unicode MS"/>
+        <w:caps w:val="0"/>
+        <w:smallCaps w:val="0"/>
+        <w:strike w:val="0"/>
+        <w:dstrike w:val="0"/>
+        <w:outline w:val="0"/>
+        <w:emboss w:val="0"/>
+        <w:imprint w:val="0"/>
+        <w:spacing w:val="0"/>
+        <w:w w:val="100"/>
+        <w:kern w:val="0"/>
+        <w:position w:val="0"/>
+        <w:highlight w:val="none"/>
+        <w:vertAlign w:val="baseline"/>
+      </w:rPr>
+    </w:lvl>
+    <w:lvl w:ilvl="1">
+      <w:start w:val="1"/>
+      <w:numFmt w:val="lowerLetter"/>
+      <w:suff w:val="tab"/>
+      <w:lvlText w:val="%2."/>
+      <w:lvlJc w:val="left"/>
+      <w:pPr>
+        <w:ind w:left="1440" w:hanging="360"/>
+      </w:pPr>
+      <w:rPr>
+        <w:rFonts w:hAnsi="Arial Unicode MS"/>
+        <w:caps w:val="0"/>
+        <w:smallCaps w:val="0"/>
+        <w:strike w:val="0"/>
+        <w:dstrike w:val="0"/>
+        <w:outline w:val="0"/>
+        <w:emboss w:val="0"/>
+        <w:imprint w:val="0"/>
+        <w:spacing w:val="0"/>
+        <w:w w:val="100"/>
+        <w:kern w:val="0"/>
+        <w:position w:val="0"/>
+        <w:highlight w:val="none"/>
+        <w:vertAlign w:val="baseline"/>
+      </w:rPr>
+    </w:lvl>
+    <w:lvl w:ilvl="2">
+      <w:start w:val="1"/>
+      <w:numFmt w:val="lowerRoman"/>
+      <w:suff w:val="tab"/>
+      <w:lvlText w:val="%3."/>
+      <w:lvlJc w:val="left"/>
+      <w:pPr>
+        <w:ind w:left="2160" w:hanging="448"/>
+      </w:pPr>
+      <w:rPr>
+        <w:rFonts w:hAnsi="Arial Unicode MS"/>
+        <w:caps w:val="0"/>
+        <w:smallCaps w:val="0"/>
+        <w:strike w:val="0"/>
+        <w:dstrike w:val="0"/>
+        <w:outline w:val="0"/>
+        <w:emboss w:val="0"/>
+        <w:imprint w:val="0"/>
+        <w:spacing w:val="0"/>
+        <w:w w:val="100"/>
+        <w:kern w:val="0"/>
+        <w:position w:val="0"/>
+        <w:highlight w:val="none"/>
+        <w:vertAlign w:val="baseline"/>
+      </w:rPr>
+    </w:lvl>
+    <w:lvl w:ilvl="3">
+      <w:start w:val="1"/>
+      <w:numFmt w:val="decimal"/>
+      <w:suff w:val="tab"/>
+      <w:lvlText w:val="%4."/>
+      <w:lvlJc w:val="left"/>
+      <w:pPr>
+        <w:ind w:left="2880" w:hanging="360"/>
+      </w:pPr>
+      <w:rPr>
+        <w:rFonts w:hAnsi="Arial Unicode MS"/>
+        <w:caps w:val="0"/>
+        <w:smallCaps w:val="0"/>
+        <w:strike w:val="0"/>
+        <w:dstrike w:val="0"/>
+        <w:outline w:val="0"/>
+        <w:emboss w:val="0"/>
+        <w:imprint w:val="0"/>
+        <w:spacing w:val="0"/>
+        <w:w w:val="100"/>
+        <w:kern w:val="0"/>
+        <w:position w:val="0"/>
+        <w:highlight w:val="none"/>
+        <w:vertAlign w:val="baseline"/>
+      </w:rPr>
+    </w:lvl>
+    <w:lvl w:ilvl="4">
+      <w:start w:val="1"/>
+      <w:numFmt w:val="lowerLetter"/>
+      <w:suff w:val="tab"/>
+      <w:lvlText w:val="%5."/>
+      <w:lvlJc w:val="left"/>
+      <w:pPr>
+        <w:ind w:left="3600" w:hanging="360"/>
+      </w:pPr>
+      <w:rPr>
+        <w:rFonts w:hAnsi="Arial Unicode MS"/>
+        <w:caps w:val="0"/>
+        <w:smallCaps w:val="0"/>
+        <w:strike w:val="0"/>
+        <w:dstrike w:val="0"/>
+        <w:outline w:val="0"/>
+        <w:emboss w:val="0"/>
+        <w:imprint w:val="0"/>
+        <w:spacing w:val="0"/>
+        <w:w w:val="100"/>
+        <w:kern w:val="0"/>
+        <w:position w:val="0"/>
+        <w:highlight w:val="none"/>
+        <w:vertAlign w:val="baseline"/>
+      </w:rPr>
+    </w:lvl>
+    <w:lvl w:ilvl="5">
+      <w:start w:val="1"/>
+      <w:numFmt w:val="lowerRoman"/>
+      <w:suff w:val="tab"/>
+      <w:lvlText w:val="%6."/>
+      <w:lvlJc w:val="left"/>
+      <w:pPr>
+        <w:ind w:left="4320" w:hanging="448"/>
+      </w:pPr>
+      <w:rPr>
+        <w:rFonts w:hAnsi="Arial Unicode MS"/>
+        <w:caps w:val="0"/>
+        <w:smallCaps w:val="0"/>
+        <w:strike w:val="0"/>
+        <w:dstrike w:val="0"/>
+        <w:outline w:val="0"/>
+        <w:emboss w:val="0"/>
+        <w:imprint w:val="0"/>
+        <w:spacing w:val="0"/>
+        <w:w w:val="100"/>
+        <w:kern w:val="0"/>
+        <w:position w:val="0"/>
+        <w:highlight w:val="none"/>
+        <w:vertAlign w:val="baseline"/>
+      </w:rPr>
+    </w:lvl>
+    <w:lvl w:ilvl="6">
+      <w:start w:val="1"/>
+      <w:numFmt w:val="decimal"/>
+      <w:suff w:val="tab"/>
+      <w:lvlText w:val="%7."/>
+      <w:lvlJc w:val="left"/>
+      <w:pPr>
+        <w:ind w:left="5040" w:hanging="360"/>
+      </w:pPr>
+      <w:rPr>
+        <w:rFonts w:hAnsi="Arial Unicode MS"/>
+        <w:caps w:val="0"/>
+        <w:smallCaps w:val="0"/>
+        <w:strike w:val="0"/>
+        <w:dstrike w:val="0"/>
+        <w:outline w:val="0"/>
+        <w:emboss w:val="0"/>
+        <w:imprint w:val="0"/>
+        <w:spacing w:val="0"/>
+        <w:w w:val="100"/>
+        <w:kern w:val="0"/>
+        <w:position w:val="0"/>
+        <w:highlight w:val="none"/>
+        <w:vertAlign w:val="baseline"/>
+      </w:rPr>
+    </w:lvl>
+    <w:lvl w:ilvl="7">
+      <w:start w:val="1"/>
+      <w:numFmt w:val="lowerLetter"/>
+      <w:suff w:val="tab"/>
+      <w:lvlText w:val="%8."/>
+      <w:lvlJc w:val="left"/>
+      <w:pPr>
+        <w:ind w:left="5760" w:hanging="360"/>
+      </w:pPr>
+      <w:rPr>
+        <w:rFonts w:hAnsi="Arial Unicode MS"/>
+        <w:caps w:val="0"/>
+        <w:smallCaps w:val="0"/>
+        <w:strike w:val="0"/>
+        <w:dstrike w:val="0"/>
+        <w:outline w:val="0"/>
+        <w:emboss w:val="0"/>
+        <w:imprint w:val="0"/>
+        <w:spacing w:val="0"/>
+        <w:w w:val="100"/>
+        <w:kern w:val="0"/>
+        <w:position w:val="0"/>
+        <w:highlight w:val="none"/>
+        <w:vertAlign w:val="baseline"/>
+      </w:rPr>
+    </w:lvl>
+    <w:lvl w:ilvl="8">
+      <w:start w:val="1"/>
+      <w:numFmt w:val="lowerRoman"/>
+      <w:suff w:val="tab"/>
+      <w:lvlText w:val="%9."/>
+      <w:lvlJc w:val="left"/>
+      <w:pPr>
+        <w:ind w:left="6480" w:hanging="448"/>
+      </w:pPr>
+      <w:rPr>
+        <w:rFonts w:hAnsi="Arial Unicode MS"/>
+        <w:caps w:val="0"/>
+        <w:smallCaps w:val="0"/>
+        <w:strike w:val="0"/>
+        <w:dstrike w:val="0"/>
+        <w:outline w:val="0"/>
+        <w:emboss w:val="0"/>
+        <w:imprint w:val="0"/>
+        <w:spacing w:val="0"/>
+        <w:w w:val="100"/>
+        <w:kern w:val="0"/>
+        <w:position w:val="0"/>
+        <w:highlight w:val="none"/>
+        <w:vertAlign w:val="baseline"/>
+      </w:rPr>
+    </w:lvl>
+  </w:abstractNum>
+  <w:abstractNum w:abstractNumId="23">
     <w:multiLevelType w:val="hybridMultilevel"/>
     <w:lvl w:ilvl="0">
       <w:start w:val="1"/>
@@ -22503,6 +23881,9 @@
   </w:num>
   <w:num w:numId="23">
     <w:abstractNumId w:val="22"/>
+  </w:num>
+  <w:num w:numId="24">
+    <w:abstractNumId w:val="23"/>
   </w:num>
 </w:numbering>
 </file>

</xml_diff>

<commit_message>
docs are fixed according to Mirantis review
added TC with plugin update in test plan and report.
added release notes in the plugin doc.

Change-Id: Ia0fb02f79aedea7a4f0985580ca94524207c1b81
</commit_message>
<xml_diff>
--- a/doc/testing/TestPlanforScaleIOFuelPlugin.docx
+++ b/doc/testing/TestPlanforScaleIOFuelPlugin.docx
@@ -3827,7 +3827,7 @@
           <w:rtl w:val="0"/>
           <w:lang w:val="en-US"/>
         </w:rPr>
-        <w:t>Apply maintenance updates to deployed environment</w:t>
+        <w:t>The Fuel Plugin update testing</w:t>
         <w:tab/>
       </w:r>
       <w:r>
@@ -3964,10 +3964,28 @@
         <w:suppressAutoHyphens w:val="0"/>
         <w:bidi w:val="0"/>
         <w:spacing w:before="0" w:after="0" w:line="276" w:lineRule="auto"/>
-        <w:ind w:left="0" w:right="0" w:firstLine="0"/>
+        <w:ind w:left="0" w:right="0" w:firstLine="283"/>
         <w:jc w:val="left"/>
         <w:outlineLvl w:val="9"/>
         <w:rPr>
+          <w:rFonts w:ascii="Arial" w:cs="Arial" w:hAnsi="Arial" w:eastAsia="Arial"/>
+          <w:b w:val="0"/>
+          <w:bCs w:val="0"/>
+          <w:i w:val="0"/>
+          <w:iCs w:val="0"/>
+          <w:caps w:val="0"/>
+          <w:smallCaps w:val="0"/>
+          <w:strike w:val="0"/>
+          <w:dstrike w:val="0"/>
+          <w:outline w:val="0"/>
+          <w:color w:val="000000"/>
+          <w:spacing w:val="0"/>
+          <w:kern w:val="0"/>
+          <w:position w:val="0"/>
+          <w:sz w:val="22"/>
+          <w:szCs w:val="22"/>
+          <w:u w:val="none" w:color="auto"/>
+          <w:vertAlign w:val="baseline"/>
           <w:rtl w:val="0"/>
         </w:rPr>
       </w:pPr>
@@ -3992,8 +4010,9 @@
           <w:u w:val="none" w:color="auto"/>
           <w:vertAlign w:val="baseline"/>
           <w:rtl w:val="0"/>
-        </w:rPr>
-        <w:t>Appendix</w:t>
+          <w:lang w:val="en-US"/>
+        </w:rPr>
+        <w:t>Apply maintenance updates to deployed environment</w:t>
         <w:tab/>
       </w:r>
       <w:r>
@@ -4043,6 +4062,172 @@
           <w:rtl w:val="0"/>
         </w:rPr>
         <w:instrText xml:space="preserve"> PAGEREF _Toc19 \h </w:instrText>
+      </w:r>
+      <w:r>
+        <w:rPr>
+          <w:rFonts w:ascii="Arial" w:cs="Arial" w:hAnsi="Arial" w:eastAsia="Arial"/>
+          <w:b w:val="0"/>
+          <w:bCs w:val="0"/>
+          <w:i w:val="0"/>
+          <w:iCs w:val="0"/>
+          <w:caps w:val="0"/>
+          <w:smallCaps w:val="0"/>
+          <w:strike w:val="0"/>
+          <w:dstrike w:val="0"/>
+          <w:outline w:val="0"/>
+          <w:color w:val="000000"/>
+          <w:spacing w:val="0"/>
+          <w:kern w:val="0"/>
+          <w:position w:val="0"/>
+          <w:sz w:val="22"/>
+          <w:szCs w:val="22"/>
+          <w:u w:val="none" w:color="auto"/>
+          <w:vertAlign w:val="baseline"/>
+          <w:rtl w:val="0"/>
+        </w:rPr>
+        <w:fldChar w:fldCharType="separate" w:fldLock="0"/>
+      </w:r>
+      <w:r>
+        <w:rPr>
+          <w:rFonts w:ascii="Arial" w:cs="Arial Unicode MS" w:hAnsi="Arial" w:eastAsia="Arial Unicode MS"/>
+          <w:b w:val="0"/>
+          <w:bCs w:val="0"/>
+          <w:i w:val="0"/>
+          <w:iCs w:val="0"/>
+          <w:caps w:val="0"/>
+          <w:smallCaps w:val="0"/>
+          <w:strike w:val="0"/>
+          <w:dstrike w:val="0"/>
+          <w:outline w:val="0"/>
+          <w:color w:val="000000"/>
+          <w:spacing w:val="0"/>
+          <w:kern w:val="0"/>
+          <w:position w:val="0"/>
+          <w:sz w:val="22"/>
+          <w:szCs w:val="22"/>
+          <w:u w:val="none" w:color="auto"/>
+          <w:vertAlign w:val="baseline"/>
+          <w:rtl w:val="0"/>
+        </w:rPr>
+        <w:t>15</w:t>
+      </w:r>
+      <w:r>
+        <w:rPr>
+          <w:rFonts w:ascii="Arial" w:cs="Arial" w:hAnsi="Arial" w:eastAsia="Arial"/>
+          <w:b w:val="0"/>
+          <w:bCs w:val="0"/>
+          <w:i w:val="0"/>
+          <w:iCs w:val="0"/>
+          <w:caps w:val="0"/>
+          <w:smallCaps w:val="0"/>
+          <w:strike w:val="0"/>
+          <w:dstrike w:val="0"/>
+          <w:outline w:val="0"/>
+          <w:color w:val="000000"/>
+          <w:spacing w:val="0"/>
+          <w:kern w:val="0"/>
+          <w:position w:val="0"/>
+          <w:sz w:val="22"/>
+          <w:szCs w:val="22"/>
+          <w:u w:val="none" w:color="auto"/>
+          <w:vertAlign w:val="baseline"/>
+          <w:rtl w:val="0"/>
+        </w:rPr>
+        <w:fldChar w:fldCharType="end" w:fldLock="0"/>
+      </w:r>
+    </w:p>
+    <w:p>
+      <w:pPr>
+        <w:keepNext w:val="0"/>
+        <w:keepLines w:val="0"/>
+        <w:pageBreakBefore w:val="0"/>
+        <w:widowControl w:val="1"/>
+        <w:shd w:val="clear" w:color="auto" w:fill="auto"/>
+        <w:tabs>
+          <w:tab w:val="right" w:pos="9071" w:leader="dot"/>
+        </w:tabs>
+        <w:suppressAutoHyphens w:val="0"/>
+        <w:bidi w:val="0"/>
+        <w:spacing w:before="0" w:after="0" w:line="276" w:lineRule="auto"/>
+        <w:ind w:left="0" w:right="0" w:firstLine="0"/>
+        <w:jc w:val="left"/>
+        <w:outlineLvl w:val="9"/>
+        <w:rPr>
+          <w:rtl w:val="0"/>
+        </w:rPr>
+      </w:pPr>
+      <w:r>
+        <w:rPr>
+          <w:rFonts w:ascii="Arial" w:cs="Arial Unicode MS" w:hAnsi="Arial" w:eastAsia="Arial Unicode MS"/>
+          <w:b w:val="0"/>
+          <w:bCs w:val="0"/>
+          <w:i w:val="0"/>
+          <w:iCs w:val="0"/>
+          <w:caps w:val="0"/>
+          <w:smallCaps w:val="0"/>
+          <w:strike w:val="0"/>
+          <w:dstrike w:val="0"/>
+          <w:outline w:val="0"/>
+          <w:color w:val="000000"/>
+          <w:spacing w:val="0"/>
+          <w:kern w:val="0"/>
+          <w:position w:val="0"/>
+          <w:sz w:val="22"/>
+          <w:szCs w:val="22"/>
+          <w:u w:val="none" w:color="auto"/>
+          <w:vertAlign w:val="baseline"/>
+          <w:rtl w:val="0"/>
+        </w:rPr>
+        <w:t>Appendix</w:t>
+        <w:tab/>
+      </w:r>
+      <w:r>
+        <w:rPr>
+          <w:rFonts w:ascii="Arial" w:cs="Arial" w:hAnsi="Arial" w:eastAsia="Arial"/>
+          <w:b w:val="0"/>
+          <w:bCs w:val="0"/>
+          <w:i w:val="0"/>
+          <w:iCs w:val="0"/>
+          <w:caps w:val="0"/>
+          <w:smallCaps w:val="0"/>
+          <w:strike w:val="0"/>
+          <w:dstrike w:val="0"/>
+          <w:outline w:val="0"/>
+          <w:color w:val="000000"/>
+          <w:spacing w:val="0"/>
+          <w:kern w:val="0"/>
+          <w:position w:val="0"/>
+          <w:sz w:val="22"/>
+          <w:szCs w:val="22"/>
+          <w:u w:val="none" w:color="auto"/>
+          <w:vertAlign w:val="baseline"/>
+          <w:rtl w:val="0"/>
+        </w:rPr>
+        <w:fldChar w:fldCharType="begin" w:fldLock="0"/>
+      </w:r>
+      <w:r>
+        <w:rPr>
+          <w:rFonts w:ascii="Arial" w:cs="Arial" w:hAnsi="Arial" w:eastAsia="Arial"/>
+          <w:b w:val="0"/>
+          <w:bCs w:val="0"/>
+          <w:i w:val="0"/>
+          <w:iCs w:val="0"/>
+          <w:caps w:val="0"/>
+          <w:smallCaps w:val="0"/>
+          <w:strike w:val="0"/>
+          <w:dstrike w:val="0"/>
+          <w:outline w:val="0"/>
+          <w:color w:val="000000"/>
+          <w:spacing w:val="0"/>
+          <w:kern w:val="0"/>
+          <w:position w:val="0"/>
+          <w:sz w:val="22"/>
+          <w:szCs w:val="22"/>
+          <w:u w:val="none" w:color="auto"/>
+          <w:vertAlign w:val="baseline"/>
+          <w:rtl w:val="0"/>
+        </w:rPr>
+        <w:instrText xml:space="preserve"> PAGEREF _Toc20 \h </w:instrText>
       </w:r>
       <w:r>
         <w:rPr>
@@ -15733,6 +15918,733 @@
     </w:p>
     <w:p>
       <w:pPr>
+        <w:pStyle w:val="Heading 2"/>
+        <w:outlineLvl w:val="9"/>
+        <w:rPr>
+          <w:rFonts w:ascii="Arial" w:cs="Arial" w:hAnsi="Arial" w:eastAsia="Arial"/>
+        </w:rPr>
+      </w:pPr>
+      <w:bookmarkStart w:name="_Toc18" w:id="64"/>
+      <w:bookmarkStart w:name="h1mexydp5xdgp" w:id="65"/>
+      <w:r>
+        <w:rPr>
+          <w:rFonts w:ascii="Arial" w:hAnsi="Arial"/>
+          <w:rtl w:val="0"/>
+          <w:lang w:val="es-ES_tradnl"/>
+        </w:rPr>
+        <w:t xml:space="preserve">The Fuel </w:t>
+      </w:r>
+      <w:r>
+        <w:rPr>
+          <w:rFonts w:ascii="Arial" w:hAnsi="Arial"/>
+          <w:rtl w:val="0"/>
+          <w:lang w:val="en-US"/>
+        </w:rPr>
+        <w:t>Plugin</w:t>
+      </w:r>
+      <w:r>
+        <w:rPr>
+          <w:rFonts w:ascii="Arial" w:hAnsi="Arial"/>
+          <w:rtl w:val="0"/>
+        </w:rPr>
+        <w:t xml:space="preserve"> </w:t>
+      </w:r>
+      <w:r>
+        <w:rPr>
+          <w:rFonts w:ascii="Arial" w:hAnsi="Arial"/>
+          <w:rtl w:val="0"/>
+          <w:lang w:val="en-US"/>
+        </w:rPr>
+        <w:t>update</w:t>
+      </w:r>
+      <w:r>
+        <w:rPr>
+          <w:rFonts w:ascii="Arial" w:hAnsi="Arial"/>
+          <w:rtl w:val="0"/>
+        </w:rPr>
+        <w:t xml:space="preserve"> testing</w:t>
+      </w:r>
+      <w:bookmarkEnd w:id="64"/>
+    </w:p>
+    <w:p>
+      <w:pPr>
+        <w:pStyle w:val="Body"/>
+        <w:spacing w:line="276" w:lineRule="auto"/>
+      </w:pPr>
+    </w:p>
+    <w:tbl>
+      <w:tblPr>
+        <w:tblW w:w="9360" w:type="dxa"/>
+        <w:jc w:val="left"/>
+        <w:tblInd w:w="108" w:type="dxa"/>
+        <w:tblBorders>
+          <w:top w:val="single" w:color="ffffff" w:sz="8" w:space="0" w:shadow="0" w:frame="0"/>
+          <w:left w:val="single" w:color="ffffff" w:sz="8" w:space="0" w:shadow="0" w:frame="0"/>
+          <w:bottom w:val="single" w:color="ffffff" w:sz="8" w:space="0" w:shadow="0" w:frame="0"/>
+          <w:right w:val="single" w:color="ffffff" w:sz="8" w:space="0" w:shadow="0" w:frame="0"/>
+          <w:insideH w:val="single" w:color="ffffff" w:sz="8" w:space="0" w:shadow="0" w:frame="0"/>
+          <w:insideV w:val="single" w:color="ffffff" w:sz="8" w:space="0" w:shadow="0" w:frame="0"/>
+        </w:tblBorders>
+        <w:shd w:val="clear" w:color="auto" w:fill="ced7e7"/>
+        <w:tblLayout w:type="fixed"/>
+      </w:tblPr>
+      <w:tblGrid>
+        <w:gridCol w:w="4680"/>
+        <w:gridCol w:w="4680"/>
+      </w:tblGrid>
+      <w:tr>
+        <w:tblPrEx>
+          <w:shd w:val="clear" w:color="auto" w:fill="ced7e7"/>
+        </w:tblPrEx>
+        <w:trPr>
+          <w:trHeight w:val="253" w:hRule="atLeast"/>
+        </w:trPr>
+        <w:tc>
+          <w:tcPr>
+            <w:tcW w:type="dxa" w:w="4680"/>
+            <w:tcBorders>
+              <w:top w:val="single" w:color="000000" w:sz="8" w:space="0" w:shadow="0" w:frame="0"/>
+              <w:left w:val="single" w:color="000000" w:sz="8" w:space="0" w:shadow="0" w:frame="0"/>
+              <w:bottom w:val="single" w:color="000000" w:sz="8" w:space="0" w:shadow="0" w:frame="0"/>
+              <w:right w:val="single" w:color="000000" w:sz="8" w:space="0" w:shadow="0" w:frame="0"/>
+            </w:tcBorders>
+            <w:shd w:val="clear" w:color="auto" w:fill="auto"/>
+            <w:tcMar>
+              <w:top w:type="dxa" w:w="80"/>
+              <w:left w:type="dxa" w:w="80"/>
+              <w:bottom w:type="dxa" w:w="80"/>
+              <w:right w:type="dxa" w:w="80"/>
+            </w:tcMar>
+            <w:vAlign w:val="top"/>
+          </w:tcPr>
+          <w:p>
+            <w:pPr>
+              <w:keepNext w:val="0"/>
+              <w:keepLines w:val="0"/>
+              <w:pageBreakBefore w:val="0"/>
+              <w:widowControl w:val="1"/>
+              <w:shd w:val="clear" w:color="auto" w:fill="auto"/>
+              <w:suppressAutoHyphens w:val="0"/>
+              <w:bidi w:val="0"/>
+              <w:spacing w:before="0" w:after="0" w:line="240" w:lineRule="auto"/>
+              <w:ind w:left="0" w:right="0" w:firstLine="0"/>
+              <w:jc w:val="left"/>
+              <w:outlineLvl w:val="9"/>
+              <w:rPr>
+                <w:rtl w:val="0"/>
+              </w:rPr>
+            </w:pPr>
+            <w:r>
+              <w:rPr>
+                <w:rFonts w:ascii="Arial" w:cs="Calibri" w:hAnsi="Arial" w:eastAsia="Calibri"/>
+                <w:b w:val="0"/>
+                <w:bCs w:val="0"/>
+                <w:i w:val="0"/>
+                <w:iCs w:val="0"/>
+                <w:caps w:val="0"/>
+                <w:smallCaps w:val="0"/>
+                <w:strike w:val="0"/>
+                <w:dstrike w:val="0"/>
+                <w:outline w:val="0"/>
+                <w:color w:val="000000"/>
+                <w:spacing w:val="0"/>
+                <w:kern w:val="0"/>
+                <w:position w:val="0"/>
+                <w:sz w:val="22"/>
+                <w:szCs w:val="22"/>
+                <w:u w:val="none" w:color="000000"/>
+                <w:vertAlign w:val="baseline"/>
+                <w:rtl w:val="0"/>
+              </w:rPr>
+              <w:t>Test Case ID</w:t>
+            </w:r>
+          </w:p>
+        </w:tc>
+        <w:tc>
+          <w:tcPr>
+            <w:tcW w:type="dxa" w:w="4680"/>
+            <w:tcBorders>
+              <w:top w:val="single" w:color="000000" w:sz="8" w:space="0" w:shadow="0" w:frame="0"/>
+              <w:left w:val="single" w:color="000000" w:sz="8" w:space="0" w:shadow="0" w:frame="0"/>
+              <w:bottom w:val="single" w:color="000000" w:sz="8" w:space="0" w:shadow="0" w:frame="0"/>
+              <w:right w:val="single" w:color="000000" w:sz="8" w:space="0" w:shadow="0" w:frame="0"/>
+            </w:tcBorders>
+            <w:shd w:val="clear" w:color="auto" w:fill="auto"/>
+            <w:tcMar>
+              <w:top w:type="dxa" w:w="80"/>
+              <w:left w:type="dxa" w:w="80"/>
+              <w:bottom w:type="dxa" w:w="80"/>
+              <w:right w:type="dxa" w:w="80"/>
+            </w:tcMar>
+            <w:vAlign w:val="top"/>
+          </w:tcPr>
+          <w:p>
+            <w:pPr>
+              <w:keepNext w:val="0"/>
+              <w:keepLines w:val="0"/>
+              <w:pageBreakBefore w:val="0"/>
+              <w:widowControl w:val="1"/>
+              <w:shd w:val="clear" w:color="auto" w:fill="auto"/>
+              <w:suppressAutoHyphens w:val="0"/>
+              <w:bidi w:val="0"/>
+              <w:spacing w:before="0" w:after="0" w:line="240" w:lineRule="auto"/>
+              <w:ind w:left="0" w:right="0" w:firstLine="0"/>
+              <w:jc w:val="left"/>
+              <w:outlineLvl w:val="9"/>
+              <w:rPr>
+                <w:rtl w:val="0"/>
+              </w:rPr>
+            </w:pPr>
+            <w:r>
+              <w:rPr>
+                <w:rFonts w:ascii="Arial" w:cs="Calibri" w:hAnsi="Arial" w:eastAsia="Calibri"/>
+                <w:b w:val="0"/>
+                <w:bCs w:val="0"/>
+                <w:i w:val="0"/>
+                <w:iCs w:val="0"/>
+                <w:caps w:val="0"/>
+                <w:smallCaps w:val="0"/>
+                <w:strike w:val="0"/>
+                <w:dstrike w:val="0"/>
+                <w:outline w:val="0"/>
+                <w:color w:val="000000"/>
+                <w:spacing w:val="0"/>
+                <w:kern w:val="0"/>
+                <w:position w:val="0"/>
+                <w:sz w:val="22"/>
+                <w:szCs w:val="22"/>
+                <w:u w:val="none" w:color="000000"/>
+                <w:vertAlign w:val="baseline"/>
+                <w:rtl w:val="0"/>
+              </w:rPr>
+              <w:t>update_plugin_to_minor</w:t>
+            </w:r>
+          </w:p>
+        </w:tc>
+      </w:tr>
+      <w:tr>
+        <w:tblPrEx>
+          <w:shd w:val="clear" w:color="auto" w:fill="ced7e7"/>
+        </w:tblPrEx>
+        <w:trPr>
+          <w:trHeight w:val="3613" w:hRule="atLeast"/>
+        </w:trPr>
+        <w:tc>
+          <w:tcPr>
+            <w:tcW w:type="dxa" w:w="4680"/>
+            <w:tcBorders>
+              <w:top w:val="single" w:color="000000" w:sz="8" w:space="0" w:shadow="0" w:frame="0"/>
+              <w:left w:val="single" w:color="000000" w:sz="8" w:space="0" w:shadow="0" w:frame="0"/>
+              <w:bottom w:val="single" w:color="000000" w:sz="8" w:space="0" w:shadow="0" w:frame="0"/>
+              <w:right w:val="single" w:color="000000" w:sz="8" w:space="0" w:shadow="0" w:frame="0"/>
+            </w:tcBorders>
+            <w:shd w:val="clear" w:color="auto" w:fill="auto"/>
+            <w:tcMar>
+              <w:top w:type="dxa" w:w="80"/>
+              <w:left w:type="dxa" w:w="80"/>
+              <w:bottom w:type="dxa" w:w="80"/>
+              <w:right w:type="dxa" w:w="80"/>
+            </w:tcMar>
+            <w:vAlign w:val="top"/>
+          </w:tcPr>
+          <w:p>
+            <w:pPr>
+              <w:keepNext w:val="0"/>
+              <w:keepLines w:val="0"/>
+              <w:pageBreakBefore w:val="0"/>
+              <w:widowControl w:val="1"/>
+              <w:shd w:val="clear" w:color="auto" w:fill="auto"/>
+              <w:suppressAutoHyphens w:val="0"/>
+              <w:bidi w:val="0"/>
+              <w:spacing w:before="0" w:after="0" w:line="240" w:lineRule="auto"/>
+              <w:ind w:left="0" w:right="0" w:firstLine="0"/>
+              <w:jc w:val="left"/>
+              <w:outlineLvl w:val="9"/>
+              <w:rPr>
+                <w:rtl w:val="0"/>
+              </w:rPr>
+            </w:pPr>
+            <w:r>
+              <w:rPr>
+                <w:rFonts w:ascii="Arial" w:cs="Calibri" w:hAnsi="Arial" w:eastAsia="Calibri"/>
+                <w:b w:val="0"/>
+                <w:bCs w:val="0"/>
+                <w:i w:val="0"/>
+                <w:iCs w:val="0"/>
+                <w:caps w:val="0"/>
+                <w:smallCaps w:val="0"/>
+                <w:strike w:val="0"/>
+                <w:dstrike w:val="0"/>
+                <w:outline w:val="0"/>
+                <w:color w:val="000000"/>
+                <w:spacing w:val="0"/>
+                <w:kern w:val="0"/>
+                <w:position w:val="0"/>
+                <w:sz w:val="22"/>
+                <w:szCs w:val="22"/>
+                <w:u w:val="none" w:color="000000"/>
+                <w:vertAlign w:val="baseline"/>
+                <w:rtl w:val="0"/>
+              </w:rPr>
+              <w:t>Steps</w:t>
+            </w:r>
+          </w:p>
+        </w:tc>
+        <w:tc>
+          <w:tcPr>
+            <w:tcW w:type="dxa" w:w="4680"/>
+            <w:tcBorders>
+              <w:top w:val="single" w:color="000000" w:sz="8" w:space="0" w:shadow="0" w:frame="0"/>
+              <w:left w:val="single" w:color="000000" w:sz="8" w:space="0" w:shadow="0" w:frame="0"/>
+              <w:bottom w:val="single" w:color="000000" w:sz="8" w:space="0" w:shadow="0" w:frame="0"/>
+              <w:right w:val="single" w:color="000000" w:sz="8" w:space="0" w:shadow="0" w:frame="0"/>
+            </w:tcBorders>
+            <w:shd w:val="clear" w:color="auto" w:fill="auto"/>
+            <w:tcMar>
+              <w:top w:type="dxa" w:w="80"/>
+              <w:left w:type="dxa" w:w="80"/>
+              <w:bottom w:type="dxa" w:w="80"/>
+              <w:right w:type="dxa" w:w="80"/>
+            </w:tcMar>
+            <w:vAlign w:val="top"/>
+          </w:tcPr>
+          <w:p>
+            <w:pPr>
+              <w:pStyle w:val="Body"/>
+              <w:numPr>
+                <w:ilvl w:val="0"/>
+                <w:numId w:val="23"/>
+              </w:numPr>
+              <w:bidi w:val="0"/>
+              <w:spacing w:line="240" w:lineRule="auto"/>
+              <w:ind w:right="0"/>
+              <w:jc w:val="left"/>
+              <w:rPr>
+                <w:rtl w:val="0"/>
+                <w:lang w:val="en-US"/>
+              </w:rPr>
+            </w:pPr>
+            <w:r>
+              <w:rPr>
+                <w:rtl w:val="0"/>
+                <w:lang w:val="en-US"/>
+              </w:rPr>
+              <w:t>Install the version of MOS</w:t>
+            </w:r>
+            <w:r>
+              <w:rPr>
+                <w:rtl w:val="0"/>
+                <w:lang w:val="en-US"/>
+              </w:rPr>
+              <w:t>6.1</w:t>
+            </w:r>
+          </w:p>
+          <w:p>
+            <w:pPr>
+              <w:pStyle w:val="Body"/>
+              <w:numPr>
+                <w:ilvl w:val="0"/>
+                <w:numId w:val="23"/>
+              </w:numPr>
+              <w:bidi w:val="0"/>
+              <w:spacing w:line="240" w:lineRule="auto"/>
+              <w:ind w:right="0"/>
+              <w:jc w:val="left"/>
+              <w:rPr>
+                <w:rtl w:val="0"/>
+                <w:lang w:val="en-US"/>
+              </w:rPr>
+            </w:pPr>
+            <w:r>
+              <w:rPr>
+                <w:rtl w:val="0"/>
+                <w:lang w:val="en-US"/>
+              </w:rPr>
+              <w:t>I</w:t>
+            </w:r>
+            <w:r>
+              <w:rPr>
+                <w:rtl w:val="0"/>
+                <w:lang w:val="en-US"/>
+              </w:rPr>
+              <w:t>nstall plugin</w:t>
+            </w:r>
+            <w:r>
+              <w:rPr>
+                <w:rtl w:val="0"/>
+                <w:lang w:val="en-US"/>
+              </w:rPr>
+              <w:t xml:space="preserve"> v2.0.0</w:t>
+            </w:r>
+          </w:p>
+          <w:p>
+            <w:pPr>
+              <w:pStyle w:val="Body"/>
+              <w:numPr>
+                <w:ilvl w:val="0"/>
+                <w:numId w:val="23"/>
+              </w:numPr>
+              <w:bidi w:val="0"/>
+              <w:spacing w:line="240" w:lineRule="auto"/>
+              <w:ind w:right="0"/>
+              <w:jc w:val="left"/>
+              <w:rPr>
+                <w:rtl w:val="0"/>
+                <w:lang w:val="en-US"/>
+              </w:rPr>
+            </w:pPr>
+            <w:r>
+              <w:rPr>
+                <w:rtl w:val="0"/>
+                <w:lang w:val="en-US"/>
+              </w:rPr>
+              <w:t>D</w:t>
+            </w:r>
+            <w:r>
+              <w:rPr>
+                <w:rtl w:val="0"/>
+                <w:lang w:val="en-US"/>
+              </w:rPr>
+              <w:t>eploy environment with enabled plugin functionality</w:t>
+            </w:r>
+          </w:p>
+          <w:p>
+            <w:pPr>
+              <w:pStyle w:val="Body"/>
+              <w:numPr>
+                <w:ilvl w:val="0"/>
+                <w:numId w:val="23"/>
+              </w:numPr>
+              <w:bidi w:val="0"/>
+              <w:spacing w:line="240" w:lineRule="auto"/>
+              <w:ind w:right="0"/>
+              <w:jc w:val="left"/>
+              <w:rPr>
+                <w:rtl w:val="0"/>
+                <w:lang w:val="en-US"/>
+              </w:rPr>
+            </w:pPr>
+            <w:r>
+              <w:rPr>
+                <w:rtl w:val="0"/>
+                <w:lang w:val="en-US"/>
+              </w:rPr>
+              <w:t>R</w:t>
+            </w:r>
+            <w:r>
+              <w:rPr>
+                <w:rtl w:val="0"/>
+                <w:lang w:val="en-US"/>
+              </w:rPr>
+              <w:t xml:space="preserve">un </w:t>
+            </w:r>
+            <w:r>
+              <w:rPr>
+                <w:rtl w:val="0"/>
+                <w:lang w:val="en-US"/>
+              </w:rPr>
+              <w:t xml:space="preserve">OSTF </w:t>
+            </w:r>
+            <w:r>
+              <w:rPr>
+                <w:rtl w:val="0"/>
+                <w:lang w:val="en-US"/>
+              </w:rPr>
+              <w:t>excepting test with launch of instances</w:t>
+            </w:r>
+          </w:p>
+          <w:p>
+            <w:pPr>
+              <w:pStyle w:val="Body"/>
+              <w:numPr>
+                <w:ilvl w:val="0"/>
+                <w:numId w:val="23"/>
+              </w:numPr>
+              <w:bidi w:val="0"/>
+              <w:spacing w:line="240" w:lineRule="auto"/>
+              <w:ind w:right="0"/>
+              <w:jc w:val="left"/>
+              <w:rPr>
+                <w:rtl w:val="0"/>
+              </w:rPr>
+            </w:pPr>
+            <w:r>
+              <w:rPr>
+                <w:rtl w:val="0"/>
+              </w:rPr>
+              <w:t>Up</w:t>
+            </w:r>
+            <w:r>
+              <w:rPr>
+                <w:rtl w:val="0"/>
+                <w:lang w:val="en-US"/>
+              </w:rPr>
+              <w:t>date plugin to version v2.0.1</w:t>
+            </w:r>
+          </w:p>
+          <w:p>
+            <w:pPr>
+              <w:pStyle w:val="Body"/>
+              <w:numPr>
+                <w:ilvl w:val="0"/>
+                <w:numId w:val="23"/>
+              </w:numPr>
+              <w:bidi w:val="0"/>
+              <w:spacing w:line="240" w:lineRule="auto"/>
+              <w:ind w:right="0"/>
+              <w:jc w:val="left"/>
+              <w:rPr>
+                <w:rtl w:val="0"/>
+                <w:lang w:val="en-US"/>
+              </w:rPr>
+            </w:pPr>
+            <w:r>
+              <w:rPr>
+                <w:rtl w:val="0"/>
+                <w:lang w:val="en-US"/>
+              </w:rPr>
+              <w:t>Verify cluster and plugin functionality</w:t>
+            </w:r>
+          </w:p>
+          <w:p>
+            <w:pPr>
+              <w:pStyle w:val="Body"/>
+              <w:numPr>
+                <w:ilvl w:val="1"/>
+                <w:numId w:val="23"/>
+              </w:numPr>
+              <w:bidi w:val="0"/>
+              <w:spacing w:line="240" w:lineRule="auto"/>
+              <w:ind w:right="0"/>
+              <w:jc w:val="left"/>
+              <w:rPr>
+                <w:rtl w:val="0"/>
+                <w:lang w:val="en-US"/>
+              </w:rPr>
+            </w:pPr>
+            <w:r>
+              <w:rPr>
+                <w:rtl w:val="0"/>
+                <w:lang w:val="en-US"/>
+              </w:rPr>
+              <w:t>make sure all nodes are left in ready state</w:t>
+            </w:r>
+          </w:p>
+          <w:p>
+            <w:pPr>
+              <w:pStyle w:val="Body"/>
+              <w:numPr>
+                <w:ilvl w:val="1"/>
+                <w:numId w:val="23"/>
+              </w:numPr>
+              <w:bidi w:val="0"/>
+              <w:spacing w:line="240" w:lineRule="auto"/>
+              <w:ind w:right="0"/>
+              <w:jc w:val="left"/>
+              <w:rPr>
+                <w:rtl w:val="0"/>
+                <w:lang w:val="pt-PT"/>
+              </w:rPr>
+            </w:pPr>
+            <w:r>
+              <w:rPr>
+                <w:rtl w:val="0"/>
+                <w:lang w:val="pt-PT"/>
+              </w:rPr>
+              <w:t>run OSTF checks</w:t>
+            </w:r>
+            <w:r>
+              <w:rPr>
+                <w:rtl w:val="0"/>
+                <w:lang w:val="en-US"/>
+              </w:rPr>
+              <w:t xml:space="preserve"> </w:t>
+            </w:r>
+            <w:r>
+              <w:rPr>
+                <w:rtl w:val="0"/>
+                <w:lang w:val="en-US"/>
+              </w:rPr>
+              <w:t>excepting test with launch of instances</w:t>
+            </w:r>
+          </w:p>
+          <w:p>
+            <w:pPr>
+              <w:pStyle w:val="Body"/>
+              <w:numPr>
+                <w:ilvl w:val="0"/>
+                <w:numId w:val="23"/>
+              </w:numPr>
+              <w:bidi w:val="0"/>
+              <w:spacing w:line="240" w:lineRule="auto"/>
+              <w:ind w:right="0"/>
+              <w:jc w:val="left"/>
+              <w:rPr>
+                <w:rtl w:val="0"/>
+                <w:lang w:val="en-US"/>
+              </w:rPr>
+            </w:pPr>
+            <w:r>
+              <w:rPr>
+                <w:rtl w:val="0"/>
+                <w:lang w:val="en-US"/>
+              </w:rPr>
+              <w:t>Create new environment and verify</w:t>
+            </w:r>
+            <w:r>
+              <w:rPr>
+                <w:rtl w:val="0"/>
+              </w:rPr>
+              <w:t xml:space="preserve"> </w:t>
+            </w:r>
+            <w:r>
+              <w:rPr>
+                <w:rtl w:val="0"/>
+                <w:lang w:val="en-US"/>
+              </w:rPr>
+              <w:t xml:space="preserve">that new option is available to enable </w:t>
+            </w:r>
+            <w:r>
+              <w:rPr>
+                <w:rtl w:val="0"/>
+                <w:lang w:val="en-US"/>
+              </w:rPr>
+              <w:t>“</w:t>
+            </w:r>
+            <w:r>
+              <w:rPr>
+                <w:rtl w:val="0"/>
+                <w:lang w:val="de-DE"/>
+              </w:rPr>
+              <w:t>RAM Cache (RMCache)</w:t>
+            </w:r>
+            <w:r>
+              <w:rPr>
+                <w:rtl w:val="0"/>
+                <w:lang w:val="en-US"/>
+              </w:rPr>
+              <w:t>”</w:t>
+            </w:r>
+          </w:p>
+        </w:tc>
+      </w:tr>
+      <w:tr>
+        <w:tblPrEx>
+          <w:shd w:val="clear" w:color="auto" w:fill="ced7e7"/>
+        </w:tblPrEx>
+        <w:trPr>
+          <w:trHeight w:val="493" w:hRule="atLeast"/>
+        </w:trPr>
+        <w:tc>
+          <w:tcPr>
+            <w:tcW w:type="dxa" w:w="4680"/>
+            <w:tcBorders>
+              <w:top w:val="single" w:color="000000" w:sz="8" w:space="0" w:shadow="0" w:frame="0"/>
+              <w:left w:val="single" w:color="000000" w:sz="8" w:space="0" w:shadow="0" w:frame="0"/>
+              <w:bottom w:val="single" w:color="000000" w:sz="8" w:space="0" w:shadow="0" w:frame="0"/>
+              <w:right w:val="single" w:color="000000" w:sz="8" w:space="0" w:shadow="0" w:frame="0"/>
+            </w:tcBorders>
+            <w:shd w:val="clear" w:color="auto" w:fill="auto"/>
+            <w:tcMar>
+              <w:top w:type="dxa" w:w="80"/>
+              <w:left w:type="dxa" w:w="80"/>
+              <w:bottom w:type="dxa" w:w="80"/>
+              <w:right w:type="dxa" w:w="80"/>
+            </w:tcMar>
+            <w:vAlign w:val="top"/>
+          </w:tcPr>
+          <w:p>
+            <w:pPr>
+              <w:keepNext w:val="0"/>
+              <w:keepLines w:val="0"/>
+              <w:pageBreakBefore w:val="0"/>
+              <w:widowControl w:val="1"/>
+              <w:shd w:val="clear" w:color="auto" w:fill="auto"/>
+              <w:suppressAutoHyphens w:val="0"/>
+              <w:bidi w:val="0"/>
+              <w:spacing w:before="0" w:after="0" w:line="240" w:lineRule="auto"/>
+              <w:ind w:left="0" w:right="0" w:firstLine="0"/>
+              <w:jc w:val="left"/>
+              <w:outlineLvl w:val="9"/>
+              <w:rPr>
+                <w:rtl w:val="0"/>
+              </w:rPr>
+            </w:pPr>
+            <w:r>
+              <w:rPr>
+                <w:rFonts w:ascii="Arial" w:cs="Calibri" w:hAnsi="Arial" w:eastAsia="Calibri"/>
+                <w:b w:val="0"/>
+                <w:bCs w:val="0"/>
+                <w:i w:val="0"/>
+                <w:iCs w:val="0"/>
+                <w:caps w:val="0"/>
+                <w:smallCaps w:val="0"/>
+                <w:strike w:val="0"/>
+                <w:dstrike w:val="0"/>
+                <w:outline w:val="0"/>
+                <w:color w:val="000000"/>
+                <w:spacing w:val="0"/>
+                <w:kern w:val="0"/>
+                <w:position w:val="0"/>
+                <w:sz w:val="22"/>
+                <w:szCs w:val="22"/>
+                <w:u w:val="none" w:color="000000"/>
+                <w:vertAlign w:val="baseline"/>
+                <w:rtl w:val="0"/>
+              </w:rPr>
+              <w:t>Expected Result</w:t>
+            </w:r>
+          </w:p>
+        </w:tc>
+        <w:tc>
+          <w:tcPr>
+            <w:tcW w:type="dxa" w:w="4680"/>
+            <w:tcBorders>
+              <w:top w:val="single" w:color="000000" w:sz="8" w:space="0" w:shadow="0" w:frame="0"/>
+              <w:left w:val="single" w:color="000000" w:sz="8" w:space="0" w:shadow="0" w:frame="0"/>
+              <w:bottom w:val="single" w:color="000000" w:sz="8" w:space="0" w:shadow="0" w:frame="0"/>
+              <w:right w:val="single" w:color="000000" w:sz="8" w:space="0" w:shadow="0" w:frame="0"/>
+            </w:tcBorders>
+            <w:shd w:val="clear" w:color="auto" w:fill="auto"/>
+            <w:tcMar>
+              <w:top w:type="dxa" w:w="80"/>
+              <w:left w:type="dxa" w:w="80"/>
+              <w:bottom w:type="dxa" w:w="80"/>
+              <w:right w:type="dxa" w:w="80"/>
+            </w:tcMar>
+            <w:vAlign w:val="top"/>
+          </w:tcPr>
+          <w:p>
+            <w:pPr>
+              <w:pStyle w:val="Body"/>
+              <w:spacing w:line="240" w:lineRule="auto"/>
+            </w:pPr>
+            <w:r>
+              <w:rPr>
+                <w:rFonts w:ascii="Arial" w:hAnsi="Arial"/>
+                <w:rtl w:val="0"/>
+              </w:rPr>
+              <w:t>Cluster and plugin stay fully operational, new option is available for new environments.</w:t>
+            </w:r>
+          </w:p>
+        </w:tc>
+      </w:tr>
+    </w:tbl>
+    <w:p>
+      <w:pPr>
+        <w:pStyle w:val="Body"/>
+        <w:widowControl w:val="0"/>
+        <w:spacing w:line="240" w:lineRule="auto"/>
+      </w:pPr>
+    </w:p>
+    <w:p>
+      <w:pPr>
+        <w:pStyle w:val="Body"/>
+        <w:spacing w:line="276" w:lineRule="auto"/>
+      </w:pPr>
+    </w:p>
+    <w:p>
+      <w:pPr>
         <w:pStyle w:val="Body"/>
         <w:widowControl w:val="0"/>
         <w:spacing w:line="276" w:lineRule="auto"/>
@@ -15746,8 +16658,8 @@
           <w:rFonts w:ascii="Arial" w:cs="Arial" w:hAnsi="Arial" w:eastAsia="Arial"/>
         </w:rPr>
       </w:pPr>
-      <w:bookmarkStart w:name="_Toc18" w:id="64"/>
-      <w:bookmarkStart w:name="hissuuw3782kq" w:id="65"/>
+      <w:bookmarkStart w:name="_Toc19" w:id="66"/>
+      <w:bookmarkStart w:name="hissuuw3782kq" w:id="67"/>
       <w:r>
         <w:rPr>
           <w:rFonts w:ascii="Arial" w:hAnsi="Arial"/>
@@ -15756,7 +16668,7 @@
         </w:rPr>
         <w:t>Apply maintenance updates to deployed environment</w:t>
       </w:r>
-      <w:bookmarkEnd w:id="64"/>
+      <w:bookmarkEnd w:id="66"/>
     </w:p>
     <w:p>
       <w:pPr>
@@ -16005,7 +16917,7 @@
               <w:pStyle w:val="Body"/>
               <w:numPr>
                 <w:ilvl w:val="0"/>
-                <w:numId w:val="23"/>
+                <w:numId w:val="24"/>
               </w:numPr>
               <w:rPr>
                 <w:lang w:val="en-US"/>
@@ -16031,7 +16943,7 @@
               <w:pStyle w:val="Body"/>
               <w:numPr>
                 <w:ilvl w:val="0"/>
-                <w:numId w:val="23"/>
+                <w:numId w:val="24"/>
               </w:numPr>
               <w:rPr>
                 <w:lang w:val="en-US"/>
@@ -16057,7 +16969,7 @@
               <w:pStyle w:val="Body"/>
               <w:numPr>
                 <w:ilvl w:val="0"/>
-                <w:numId w:val="23"/>
+                <w:numId w:val="24"/>
               </w:numPr>
               <w:rPr>
                 <w:lang w:val="en-US"/>
@@ -16097,7 +17009,7 @@
               <w:pStyle w:val="Body"/>
               <w:numPr>
                 <w:ilvl w:val="0"/>
-                <w:numId w:val="23"/>
+                <w:numId w:val="24"/>
               </w:numPr>
               <w:rPr>
                 <w:lang w:val="en-US"/>
@@ -16146,7 +17058,7 @@
               <w:pStyle w:val="Body"/>
               <w:numPr>
                 <w:ilvl w:val="0"/>
-                <w:numId w:val="23"/>
+                <w:numId w:val="24"/>
               </w:numPr>
               <w:rPr>
                 <w:lang w:val="en-US"/>
@@ -16165,7 +17077,7 @@
               <w:pStyle w:val="Body"/>
               <w:numPr>
                 <w:ilvl w:val="0"/>
-                <w:numId w:val="23"/>
+                <w:numId w:val="24"/>
               </w:numPr>
               <w:rPr>
                 <w:lang w:val="en-US"/>
@@ -16592,8 +17504,8 @@
           <w:rFonts w:ascii="Arial" w:cs="Arial" w:hAnsi="Arial" w:eastAsia="Arial"/>
         </w:rPr>
       </w:pPr>
-      <w:bookmarkStart w:name="_Toc19" w:id="66"/>
-      <w:bookmarkStart w:name="hsq6iwh656wfp" w:id="67"/>
+      <w:bookmarkStart w:name="_Toc20" w:id="68"/>
+      <w:bookmarkStart w:name="hsq6iwh656wfp" w:id="69"/>
       <w:r>
         <w:rPr>
           <w:rFonts w:ascii="Arial" w:hAnsi="Arial"/>
@@ -16601,7 +17513,7 @@
         </w:rPr>
         <w:t>Appendix</w:t>
       </w:r>
-      <w:bookmarkEnd w:id="66"/>
+      <w:bookmarkEnd w:id="68"/>
     </w:p>
     <w:p>
       <w:pPr>
@@ -16613,7 +17525,7 @@
         <w:pStyle w:val="Body"/>
         <w:spacing w:line="276" w:lineRule="auto"/>
       </w:pPr>
-      <w:bookmarkStart w:name="hsq6iwh656wfp" w:id="68"/>
+      <w:bookmarkStart w:name="hsq6iwh656wfp" w:id="70"/>
     </w:p>
     <w:tbl>
       <w:tblPr>
@@ -17090,7 +18002,7 @@
         <w:pStyle w:val="Body"/>
         <w:spacing w:line="276" w:lineRule="auto"/>
       </w:pPr>
-      <w:bookmarkStart w:name="hsq6iwh656wfp" w:id="69"/>
+      <w:bookmarkStart w:name="hsq6iwh656wfp" w:id="71"/>
       <w:r/>
     </w:p>
     <w:sectPr>
@@ -21515,6 +22427,243 @@
       <w:lvlText w:val="%3."/>
       <w:lvlJc w:val="left"/>
       <w:pPr>
+        <w:ind w:left="2160" w:hanging="448"/>
+      </w:pPr>
+      <w:rPr>
+        <w:rFonts w:hAnsi="Arial Unicode MS"/>
+        <w:caps w:val="0"/>
+        <w:smallCaps w:val="0"/>
+        <w:strike w:val="0"/>
+        <w:dstrike w:val="0"/>
+        <w:outline w:val="0"/>
+        <w:emboss w:val="0"/>
+        <w:imprint w:val="0"/>
+        <w:spacing w:val="0"/>
+        <w:w w:val="100"/>
+        <w:kern w:val="0"/>
+        <w:position w:val="0"/>
+        <w:highlight w:val="none"/>
+        <w:vertAlign w:val="baseline"/>
+      </w:rPr>
+    </w:lvl>
+    <w:lvl w:ilvl="3">
+      <w:start w:val="1"/>
+      <w:numFmt w:val="decimal"/>
+      <w:suff w:val="tab"/>
+      <w:lvlText w:val="%4."/>
+      <w:lvlJc w:val="left"/>
+      <w:pPr>
+        <w:ind w:left="2880" w:hanging="360"/>
+      </w:pPr>
+      <w:rPr>
+        <w:rFonts w:hAnsi="Arial Unicode MS"/>
+        <w:caps w:val="0"/>
+        <w:smallCaps w:val="0"/>
+        <w:strike w:val="0"/>
+        <w:dstrike w:val="0"/>
+        <w:outline w:val="0"/>
+        <w:emboss w:val="0"/>
+        <w:imprint w:val="0"/>
+        <w:spacing w:val="0"/>
+        <w:w w:val="100"/>
+        <w:kern w:val="0"/>
+        <w:position w:val="0"/>
+        <w:highlight w:val="none"/>
+        <w:vertAlign w:val="baseline"/>
+      </w:rPr>
+    </w:lvl>
+    <w:lvl w:ilvl="4">
+      <w:start w:val="1"/>
+      <w:numFmt w:val="lowerLetter"/>
+      <w:suff w:val="tab"/>
+      <w:lvlText w:val="%5."/>
+      <w:lvlJc w:val="left"/>
+      <w:pPr>
+        <w:ind w:left="3600" w:hanging="360"/>
+      </w:pPr>
+      <w:rPr>
+        <w:rFonts w:hAnsi="Arial Unicode MS"/>
+        <w:caps w:val="0"/>
+        <w:smallCaps w:val="0"/>
+        <w:strike w:val="0"/>
+        <w:dstrike w:val="0"/>
+        <w:outline w:val="0"/>
+        <w:emboss w:val="0"/>
+        <w:imprint w:val="0"/>
+        <w:spacing w:val="0"/>
+        <w:w w:val="100"/>
+        <w:kern w:val="0"/>
+        <w:position w:val="0"/>
+        <w:highlight w:val="none"/>
+        <w:vertAlign w:val="baseline"/>
+      </w:rPr>
+    </w:lvl>
+    <w:lvl w:ilvl="5">
+      <w:start w:val="1"/>
+      <w:numFmt w:val="lowerRoman"/>
+      <w:suff w:val="tab"/>
+      <w:lvlText w:val="%6."/>
+      <w:lvlJc w:val="left"/>
+      <w:pPr>
+        <w:ind w:left="4320" w:hanging="448"/>
+      </w:pPr>
+      <w:rPr>
+        <w:rFonts w:hAnsi="Arial Unicode MS"/>
+        <w:caps w:val="0"/>
+        <w:smallCaps w:val="0"/>
+        <w:strike w:val="0"/>
+        <w:dstrike w:val="0"/>
+        <w:outline w:val="0"/>
+        <w:emboss w:val="0"/>
+        <w:imprint w:val="0"/>
+        <w:spacing w:val="0"/>
+        <w:w w:val="100"/>
+        <w:kern w:val="0"/>
+        <w:position w:val="0"/>
+        <w:highlight w:val="none"/>
+        <w:vertAlign w:val="baseline"/>
+      </w:rPr>
+    </w:lvl>
+    <w:lvl w:ilvl="6">
+      <w:start w:val="1"/>
+      <w:numFmt w:val="decimal"/>
+      <w:suff w:val="tab"/>
+      <w:lvlText w:val="%7."/>
+      <w:lvlJc w:val="left"/>
+      <w:pPr>
+        <w:ind w:left="5040" w:hanging="360"/>
+      </w:pPr>
+      <w:rPr>
+        <w:rFonts w:hAnsi="Arial Unicode MS"/>
+        <w:caps w:val="0"/>
+        <w:smallCaps w:val="0"/>
+        <w:strike w:val="0"/>
+        <w:dstrike w:val="0"/>
+        <w:outline w:val="0"/>
+        <w:emboss w:val="0"/>
+        <w:imprint w:val="0"/>
+        <w:spacing w:val="0"/>
+        <w:w w:val="100"/>
+        <w:kern w:val="0"/>
+        <w:position w:val="0"/>
+        <w:highlight w:val="none"/>
+        <w:vertAlign w:val="baseline"/>
+      </w:rPr>
+    </w:lvl>
+    <w:lvl w:ilvl="7">
+      <w:start w:val="1"/>
+      <w:numFmt w:val="lowerLetter"/>
+      <w:suff w:val="tab"/>
+      <w:lvlText w:val="%8."/>
+      <w:lvlJc w:val="left"/>
+      <w:pPr>
+        <w:ind w:left="5760" w:hanging="360"/>
+      </w:pPr>
+      <w:rPr>
+        <w:rFonts w:hAnsi="Arial Unicode MS"/>
+        <w:caps w:val="0"/>
+        <w:smallCaps w:val="0"/>
+        <w:strike w:val="0"/>
+        <w:dstrike w:val="0"/>
+        <w:outline w:val="0"/>
+        <w:emboss w:val="0"/>
+        <w:imprint w:val="0"/>
+        <w:spacing w:val="0"/>
+        <w:w w:val="100"/>
+        <w:kern w:val="0"/>
+        <w:position w:val="0"/>
+        <w:highlight w:val="none"/>
+        <w:vertAlign w:val="baseline"/>
+      </w:rPr>
+    </w:lvl>
+    <w:lvl w:ilvl="8">
+      <w:start w:val="1"/>
+      <w:numFmt w:val="lowerRoman"/>
+      <w:suff w:val="tab"/>
+      <w:lvlText w:val="%9."/>
+      <w:lvlJc w:val="left"/>
+      <w:pPr>
+        <w:ind w:left="6480" w:hanging="448"/>
+      </w:pPr>
+      <w:rPr>
+        <w:rFonts w:hAnsi="Arial Unicode MS"/>
+        <w:caps w:val="0"/>
+        <w:smallCaps w:val="0"/>
+        <w:strike w:val="0"/>
+        <w:dstrike w:val="0"/>
+        <w:outline w:val="0"/>
+        <w:emboss w:val="0"/>
+        <w:imprint w:val="0"/>
+        <w:spacing w:val="0"/>
+        <w:w w:val="100"/>
+        <w:kern w:val="0"/>
+        <w:position w:val="0"/>
+        <w:highlight w:val="none"/>
+        <w:vertAlign w:val="baseline"/>
+      </w:rPr>
+    </w:lvl>
+  </w:abstractNum>
+  <w:abstractNum w:abstractNumId="23">
+    <w:multiLevelType w:val="hybridMultilevel"/>
+    <w:lvl w:ilvl="0">
+      <w:start w:val="1"/>
+      <w:numFmt w:val="decimal"/>
+      <w:suff w:val="tab"/>
+      <w:lvlText w:val="%1."/>
+      <w:lvlJc w:val="left"/>
+      <w:pPr>
+        <w:ind w:left="720" w:hanging="360"/>
+      </w:pPr>
+      <w:rPr>
+        <w:rFonts w:hAnsi="Arial Unicode MS"/>
+        <w:caps w:val="0"/>
+        <w:smallCaps w:val="0"/>
+        <w:strike w:val="0"/>
+        <w:dstrike w:val="0"/>
+        <w:outline w:val="0"/>
+        <w:emboss w:val="0"/>
+        <w:imprint w:val="0"/>
+        <w:spacing w:val="0"/>
+        <w:w w:val="100"/>
+        <w:kern w:val="0"/>
+        <w:position w:val="0"/>
+        <w:highlight w:val="none"/>
+        <w:vertAlign w:val="baseline"/>
+      </w:rPr>
+    </w:lvl>
+    <w:lvl w:ilvl="1">
+      <w:start w:val="1"/>
+      <w:numFmt w:val="lowerLetter"/>
+      <w:suff w:val="tab"/>
+      <w:lvlText w:val="%2."/>
+      <w:lvlJc w:val="left"/>
+      <w:pPr>
+        <w:ind w:left="1440" w:hanging="360"/>
+      </w:pPr>
+      <w:rPr>
+        <w:rFonts w:hAnsi="Arial Unicode MS"/>
+        <w:caps w:val="0"/>
+        <w:smallCaps w:val="0"/>
+        <w:strike w:val="0"/>
+        <w:dstrike w:val="0"/>
+        <w:outline w:val="0"/>
+        <w:emboss w:val="0"/>
+        <w:imprint w:val="0"/>
+        <w:spacing w:val="0"/>
+        <w:w w:val="100"/>
+        <w:kern w:val="0"/>
+        <w:position w:val="0"/>
+        <w:highlight w:val="none"/>
+        <w:vertAlign w:val="baseline"/>
+      </w:rPr>
+    </w:lvl>
+    <w:lvl w:ilvl="2">
+      <w:start w:val="1"/>
+      <w:numFmt w:val="lowerRoman"/>
+      <w:suff w:val="tab"/>
+      <w:lvlText w:val="%3."/>
+      <w:lvlJc w:val="left"/>
+      <w:pPr>
         <w:ind w:left="2160" w:hanging="360"/>
       </w:pPr>
       <w:rPr>
@@ -21759,6 +22908,9 @@
   </w:num>
   <w:num w:numId="23">
     <w:abstractNumId w:val="22"/>
+  </w:num>
+  <w:num w:numId="24">
+    <w:abstractNumId w:val="23"/>
   </w:num>
 </w:numbering>
 </file>

</xml_diff>

<commit_message>
set version 2.1.2 and fix docs accordingly
Change-Id: Id1b7a1d39586f3b3e46317ef715f2f3cd57eb95d
</commit_message>
<xml_diff>
--- a/doc/testing/TestPlanforScaleIOFuelPlugin.docx
+++ b/doc/testing/TestPlanforScaleIOFuelPlugin.docx
@@ -374,7 +374,7 @@
           <w:rtl w:val="0"/>
           <w:lang w:val="en-US"/>
         </w:rPr>
-        <w:t>.1.1-1</w:t>
+        <w:t>.1.2-1</w:t>
       </w:r>
     </w:p>
     <w:p>
@@ -866,7 +866,7 @@
           <w:u w:val="none" w:color="auto"/>
           <w:vertAlign w:val="baseline"/>
           <w:rtl w:val="0"/>
-          <w:lang w:val="en-US"/>
+          <w:lang w:val="it-IT"/>
         </w:rPr>
         <w:t>ScaleIO Components</w:t>
         <w:tab/>
@@ -1236,7 +1236,7 @@
           <w:u w:val="none" w:color="auto"/>
           <w:vertAlign w:val="baseline"/>
           <w:rtl w:val="0"/>
-          <w:lang w:val="en-US"/>
+          <w:lang w:val="fr-FR"/>
         </w:rPr>
         <w:t>Developer’s specification</w:t>
         <w:tab/>
@@ -1790,7 +1790,7 @@
           <w:u w:val="none" w:color="auto"/>
           <w:vertAlign w:val="baseline"/>
           <w:rtl w:val="0"/>
-          <w:lang w:val="en-US"/>
+          <w:lang w:val="fr-FR"/>
         </w:rPr>
         <w:t>Acceptance criteria</w:t>
         <w:tab/>
@@ -3455,7 +3455,7 @@
           <w:u w:val="none" w:color="auto"/>
           <w:vertAlign w:val="baseline"/>
           <w:rtl w:val="0"/>
-          <w:lang w:val="sv-SE"/>
+          <w:lang w:val="en-US"/>
         </w:rPr>
         <w:t>Upgrade/update</w:t>
         <w:tab/>
@@ -4177,6 +4177,7 @@
           <w:u w:val="none" w:color="auto"/>
           <w:vertAlign w:val="baseline"/>
           <w:rtl w:val="0"/>
+          <w:lang w:val="da-DK"/>
         </w:rPr>
         <w:t>Appendix</w:t>
         <w:tab/>
@@ -5823,7 +5824,6 @@
                 <w:u w:val="none" w:color="000000"/>
                 <w:vertAlign w:val="baseline"/>
                 <w:rtl w:val="0"/>
-                <w:lang w:val="fr-FR"/>
               </w:rPr>
               <w:t>’</w:t>
             </w:r>
@@ -6408,6 +6408,270 @@
           </w:p>
         </w:tc>
       </w:tr>
+      <w:tr>
+        <w:tblPrEx>
+          <w:shd w:val="clear" w:color="auto" w:fill="ced7e7"/>
+        </w:tblPrEx>
+        <w:trPr>
+          <w:trHeight w:val="493" w:hRule="atLeast"/>
+        </w:trPr>
+        <w:tc>
+          <w:tcPr>
+            <w:tcW w:type="dxa" w:w="1090"/>
+            <w:tcBorders>
+              <w:top w:val="single" w:color="000000" w:sz="8" w:space="0" w:shadow="0" w:frame="0"/>
+              <w:left w:val="single" w:color="000000" w:sz="8" w:space="0" w:shadow="0" w:frame="0"/>
+              <w:bottom w:val="single" w:color="000000" w:sz="8" w:space="0" w:shadow="0" w:frame="0"/>
+              <w:right w:val="single" w:color="000000" w:sz="8" w:space="0" w:shadow="0" w:frame="0"/>
+            </w:tcBorders>
+            <w:shd w:val="clear" w:color="auto" w:fill="auto"/>
+            <w:tcMar>
+              <w:top w:type="dxa" w:w="80"/>
+              <w:left w:type="dxa" w:w="80"/>
+              <w:bottom w:type="dxa" w:w="80"/>
+              <w:right w:type="dxa" w:w="80"/>
+            </w:tcMar>
+            <w:vAlign w:val="top"/>
+          </w:tcPr>
+          <w:p>
+            <w:pPr>
+              <w:keepNext w:val="0"/>
+              <w:keepLines w:val="0"/>
+              <w:pageBreakBefore w:val="0"/>
+              <w:widowControl w:val="1"/>
+              <w:shd w:val="clear" w:color="auto" w:fill="auto"/>
+              <w:suppressAutoHyphens w:val="0"/>
+              <w:bidi w:val="0"/>
+              <w:spacing w:before="0" w:after="0" w:line="240" w:lineRule="auto"/>
+              <w:ind w:left="0" w:right="0" w:firstLine="0"/>
+              <w:jc w:val="left"/>
+              <w:outlineLvl w:val="9"/>
+              <w:rPr>
+                <w:rtl w:val="0"/>
+              </w:rPr>
+            </w:pPr>
+            <w:r>
+              <w:rPr>
+                <w:rFonts w:ascii="Arial" w:cs="Calibri" w:hAnsi="Arial" w:eastAsia="Calibri"/>
+                <w:b w:val="0"/>
+                <w:bCs w:val="0"/>
+                <w:i w:val="0"/>
+                <w:iCs w:val="0"/>
+                <w:caps w:val="0"/>
+                <w:smallCaps w:val="0"/>
+                <w:strike w:val="0"/>
+                <w:dstrike w:val="0"/>
+                <w:outline w:val="0"/>
+                <w:color w:val="000000"/>
+                <w:spacing w:val="0"/>
+                <w:kern w:val="0"/>
+                <w:position w:val="0"/>
+                <w:sz w:val="22"/>
+                <w:szCs w:val="22"/>
+                <w:u w:val="none" w:color="000000"/>
+                <w:vertAlign w:val="baseline"/>
+                <w:rtl w:val="0"/>
+              </w:rPr>
+              <w:t>0.8</w:t>
+            </w:r>
+          </w:p>
+        </w:tc>
+        <w:tc>
+          <w:tcPr>
+            <w:tcW w:type="dxa" w:w="1773"/>
+            <w:tcBorders>
+              <w:top w:val="single" w:color="000000" w:sz="8" w:space="0" w:shadow="0" w:frame="0"/>
+              <w:left w:val="single" w:color="000000" w:sz="8" w:space="0" w:shadow="0" w:frame="0"/>
+              <w:bottom w:val="single" w:color="000000" w:sz="8" w:space="0" w:shadow="0" w:frame="0"/>
+              <w:right w:val="single" w:color="000000" w:sz="8" w:space="0" w:shadow="0" w:frame="0"/>
+            </w:tcBorders>
+            <w:shd w:val="clear" w:color="auto" w:fill="auto"/>
+            <w:tcMar>
+              <w:top w:type="dxa" w:w="80"/>
+              <w:left w:type="dxa" w:w="80"/>
+              <w:bottom w:type="dxa" w:w="80"/>
+              <w:right w:type="dxa" w:w="80"/>
+            </w:tcMar>
+            <w:vAlign w:val="top"/>
+          </w:tcPr>
+          <w:p>
+            <w:pPr>
+              <w:keepNext w:val="0"/>
+              <w:keepLines w:val="0"/>
+              <w:pageBreakBefore w:val="0"/>
+              <w:widowControl w:val="1"/>
+              <w:shd w:val="clear" w:color="auto" w:fill="auto"/>
+              <w:suppressAutoHyphens w:val="0"/>
+              <w:bidi w:val="0"/>
+              <w:spacing w:before="0" w:after="0" w:line="240" w:lineRule="auto"/>
+              <w:ind w:left="0" w:right="0" w:firstLine="0"/>
+              <w:jc w:val="left"/>
+              <w:outlineLvl w:val="9"/>
+              <w:rPr>
+                <w:rtl w:val="0"/>
+              </w:rPr>
+            </w:pPr>
+            <w:r>
+              <w:rPr>
+                <w:rFonts w:ascii="Arial" w:cs="Calibri" w:hAnsi="Arial" w:eastAsia="Calibri"/>
+                <w:b w:val="0"/>
+                <w:bCs w:val="0"/>
+                <w:i w:val="0"/>
+                <w:iCs w:val="0"/>
+                <w:caps w:val="0"/>
+                <w:smallCaps w:val="0"/>
+                <w:strike w:val="0"/>
+                <w:dstrike w:val="0"/>
+                <w:outline w:val="0"/>
+                <w:color w:val="000000"/>
+                <w:spacing w:val="0"/>
+                <w:kern w:val="0"/>
+                <w:position w:val="0"/>
+                <w:sz w:val="22"/>
+                <w:szCs w:val="22"/>
+                <w:u w:val="none" w:color="000000"/>
+                <w:vertAlign w:val="baseline"/>
+                <w:rtl w:val="0"/>
+              </w:rPr>
+              <w:t>15.09.2016</w:t>
+            </w:r>
+          </w:p>
+        </w:tc>
+        <w:tc>
+          <w:tcPr>
+            <w:tcW w:type="dxa" w:w="3258"/>
+            <w:tcBorders>
+              <w:top w:val="single" w:color="000000" w:sz="8" w:space="0" w:shadow="0" w:frame="0"/>
+              <w:left w:val="single" w:color="000000" w:sz="8" w:space="0" w:shadow="0" w:frame="0"/>
+              <w:bottom w:val="single" w:color="000000" w:sz="8" w:space="0" w:shadow="0" w:frame="0"/>
+              <w:right w:val="single" w:color="000000" w:sz="8" w:space="0" w:shadow="0" w:frame="0"/>
+            </w:tcBorders>
+            <w:shd w:val="clear" w:color="auto" w:fill="auto"/>
+            <w:tcMar>
+              <w:top w:type="dxa" w:w="80"/>
+              <w:left w:type="dxa" w:w="80"/>
+              <w:bottom w:type="dxa" w:w="80"/>
+              <w:right w:type="dxa" w:w="80"/>
+            </w:tcMar>
+            <w:vAlign w:val="top"/>
+          </w:tcPr>
+          <w:p>
+            <w:pPr>
+              <w:pStyle w:val="Body"/>
+              <w:spacing w:line="240" w:lineRule="auto"/>
+            </w:pPr>
+            <w:r>
+              <w:rPr>
+                <w:rtl w:val="0"/>
+                <w:lang w:val="en-US"/>
+              </w:rPr>
+              <w:t>Alexey Morlang</w:t>
+            </w:r>
+          </w:p>
+          <w:p>
+            <w:pPr>
+              <w:pStyle w:val="Body"/>
+              <w:spacing w:line="240" w:lineRule="auto"/>
+            </w:pPr>
+            <w:r>
+              <w:rPr>
+                <w:rtl w:val="0"/>
+                <w:lang w:val="en-US"/>
+              </w:rPr>
+              <w:t>(</w:t>
+            </w:r>
+            <w:r>
+              <w:rPr>
+                <w:rtl w:val="0"/>
+                <w:lang w:val="en-US"/>
+              </w:rPr>
+              <w:t>alexey.morlang</w:t>
+            </w:r>
+            <w:r>
+              <w:rPr>
+                <w:rtl w:val="0"/>
+                <w:lang w:val="en-US"/>
+              </w:rPr>
+              <w:t>@</w:t>
+            </w:r>
+            <w:r>
+              <w:rPr>
+                <w:rtl w:val="0"/>
+                <w:lang w:val="en-US"/>
+              </w:rPr>
+              <w:t>emc</w:t>
+            </w:r>
+            <w:r>
+              <w:rPr>
+                <w:rtl w:val="0"/>
+                <w:lang w:val="en-US"/>
+              </w:rPr>
+              <w:t>.com)</w:t>
+            </w:r>
+          </w:p>
+        </w:tc>
+        <w:tc>
+          <w:tcPr>
+            <w:tcW w:type="dxa" w:w="3218"/>
+            <w:tcBorders>
+              <w:top w:val="single" w:color="000000" w:sz="8" w:space="0" w:shadow="0" w:frame="0"/>
+              <w:left w:val="single" w:color="000000" w:sz="8" w:space="0" w:shadow="0" w:frame="0"/>
+              <w:bottom w:val="single" w:color="000000" w:sz="8" w:space="0" w:shadow="0" w:frame="0"/>
+              <w:right w:val="single" w:color="000000" w:sz="8" w:space="0" w:shadow="0" w:frame="0"/>
+            </w:tcBorders>
+            <w:shd w:val="clear" w:color="auto" w:fill="auto"/>
+            <w:tcMar>
+              <w:top w:type="dxa" w:w="80"/>
+              <w:left w:type="dxa" w:w="80"/>
+              <w:bottom w:type="dxa" w:w="80"/>
+              <w:right w:type="dxa" w:w="80"/>
+            </w:tcMar>
+            <w:vAlign w:val="top"/>
+          </w:tcPr>
+          <w:p>
+            <w:pPr>
+              <w:keepNext w:val="0"/>
+              <w:keepLines w:val="0"/>
+              <w:pageBreakBefore w:val="0"/>
+              <w:widowControl w:val="1"/>
+              <w:shd w:val="clear" w:color="auto" w:fill="auto"/>
+              <w:suppressAutoHyphens w:val="0"/>
+              <w:bidi w:val="0"/>
+              <w:spacing w:before="0" w:after="0" w:line="240" w:lineRule="auto"/>
+              <w:ind w:left="0" w:right="0" w:firstLine="0"/>
+              <w:jc w:val="left"/>
+              <w:outlineLvl w:val="9"/>
+              <w:rPr>
+                <w:rtl w:val="0"/>
+              </w:rPr>
+            </w:pPr>
+            <w:r>
+              <w:rPr>
+                <w:rFonts w:ascii="Arial" w:cs="Calibri" w:hAnsi="Arial" w:eastAsia="Calibri"/>
+                <w:b w:val="0"/>
+                <w:bCs w:val="0"/>
+                <w:i w:val="0"/>
+                <w:iCs w:val="0"/>
+                <w:caps w:val="0"/>
+                <w:smallCaps w:val="0"/>
+                <w:strike w:val="0"/>
+                <w:dstrike w:val="0"/>
+                <w:outline w:val="0"/>
+                <w:color w:val="000000"/>
+                <w:spacing w:val="0"/>
+                <w:kern w:val="0"/>
+                <w:position w:val="0"/>
+                <w:sz w:val="22"/>
+                <w:szCs w:val="22"/>
+                <w:u w:val="none" w:color="000000"/>
+                <w:vertAlign w:val="baseline"/>
+                <w:rtl w:val="0"/>
+              </w:rPr>
+              <w:t>Non hyper converged deployment (Fuel8.0, 9.0)</w:t>
+            </w:r>
+          </w:p>
+        </w:tc>
+      </w:tr>
     </w:tbl>
     <w:p>
       <w:pPr>
@@ -6612,7 +6876,6 @@
     <w:p>
       <w:pPr>
         <w:pStyle w:val="Heading 2"/>
-        <w:spacing w:line="276" w:lineRule="auto"/>
         <w:rPr>
           <w:rFonts w:ascii="Arial" w:cs="Arial" w:hAnsi="Arial" w:eastAsia="Arial"/>
         </w:rPr>
@@ -6622,7 +6885,7 @@
         <w:rPr>
           <w:rFonts w:ascii="Arial" w:hAnsi="Arial"/>
           <w:rtl w:val="0"/>
-          <w:lang w:val="en-US"/>
+          <w:lang w:val="it-IT"/>
         </w:rPr>
         <w:t>ScaleIO Components</w:t>
       </w:r>
@@ -7174,7 +7437,6 @@
     <w:p>
       <w:pPr>
         <w:pStyle w:val="Heading 2"/>
-        <w:spacing w:line="276" w:lineRule="auto"/>
         <w:rPr>
           <w:rFonts w:ascii="Arial" w:cs="Arial" w:hAnsi="Arial" w:eastAsia="Arial"/>
         </w:rPr>
@@ -7184,7 +7446,7 @@
         <w:rPr>
           <w:rFonts w:ascii="Arial" w:hAnsi="Arial"/>
           <w:rtl w:val="0"/>
-          <w:lang w:val="pt-PT"/>
+          <w:lang w:val="it-IT"/>
         </w:rPr>
         <w:t xml:space="preserve">ScaleIO Cinder </w:t>
       </w:r>
@@ -7200,6 +7462,7 @@
         <w:rPr>
           <w:rFonts w:ascii="Arial" w:hAnsi="Arial"/>
           <w:rtl w:val="0"/>
+          <w:lang w:val="en-US"/>
         </w:rPr>
         <w:t>Driver</w:t>
       </w:r>
@@ -7264,15 +7527,14 @@
         <w:rPr>
           <w:rFonts w:ascii="Arial" w:hAnsi="Arial" w:hint="default"/>
           <w:rtl w:val="0"/>
+        </w:rPr>
+        <w:t>’</w:t>
+      </w:r>
+      <w:r>
+        <w:rPr>
+          <w:rFonts w:ascii="Arial" w:hAnsi="Arial"/>
+          <w:rtl w:val="0"/>
           <w:lang w:val="fr-FR"/>
-        </w:rPr>
-        <w:t>’</w:t>
-      </w:r>
-      <w:r>
-        <w:rPr>
-          <w:rFonts w:ascii="Arial" w:hAnsi="Arial"/>
-          <w:rtl w:val="0"/>
-          <w:lang w:val="en-US"/>
         </w:rPr>
         <w:t>s specification</w:t>
       </w:r>
@@ -7964,7 +8226,7 @@
         <w:rPr>
           <w:rFonts w:ascii="Arial" w:hAnsi="Arial"/>
           <w:rtl w:val="0"/>
-          <w:lang w:val="en-US"/>
+          <w:lang w:val="fr-FR"/>
         </w:rPr>
         <w:t>Acceptance criteria</w:t>
       </w:r>
@@ -11114,7 +11376,6 @@
                 <w:sz w:val="24"/>
                 <w:szCs w:val="24"/>
                 <w:rtl w:val="0"/>
-                <w:lang w:val="en-US"/>
               </w:rPr>
               <w:t>2.0</w:t>
             </w:r>
@@ -11286,7 +11547,6 @@
                 <w:sz w:val="24"/>
                 <w:szCs w:val="24"/>
                 <w:rtl w:val="0"/>
-                <w:lang w:val="en-US"/>
               </w:rPr>
               <w:t>2.0</w:t>
             </w:r>
@@ -11574,6 +11834,302 @@
                 <w:rtl w:val="0"/>
               </w:rPr>
               <w:t>2.1.1</w:t>
+            </w:r>
+          </w:p>
+        </w:tc>
+        <w:tc>
+          <w:tcPr>
+            <w:tcW w:type="dxa" w:w="2623"/>
+            <w:tcBorders>
+              <w:top w:val="single" w:color="000000" w:sz="4" w:space="0" w:shadow="0" w:frame="0"/>
+              <w:left w:val="single" w:color="000000" w:sz="4" w:space="0" w:shadow="0" w:frame="0"/>
+              <w:bottom w:val="single" w:color="000000" w:sz="4" w:space="0" w:shadow="0" w:frame="0"/>
+              <w:right w:val="single" w:color="000000" w:sz="4" w:space="0" w:shadow="0" w:frame="0"/>
+            </w:tcBorders>
+            <w:shd w:val="clear" w:color="auto" w:fill="auto"/>
+            <w:tcMar>
+              <w:top w:type="dxa" w:w="80"/>
+              <w:left w:type="dxa" w:w="80"/>
+              <w:bottom w:type="dxa" w:w="80"/>
+              <w:right w:type="dxa" w:w="80"/>
+            </w:tcMar>
+            <w:vAlign w:val="top"/>
+          </w:tcPr>
+          <w:p>
+            <w:pPr>
+              <w:keepNext w:val="0"/>
+              <w:keepLines w:val="0"/>
+              <w:pageBreakBefore w:val="0"/>
+              <w:widowControl w:val="1"/>
+              <w:shd w:val="clear" w:color="auto" w:fill="auto"/>
+              <w:suppressAutoHyphens w:val="0"/>
+              <w:bidi w:val="0"/>
+              <w:spacing w:before="0" w:after="0" w:line="240" w:lineRule="auto"/>
+              <w:ind w:left="0" w:right="0" w:firstLine="0"/>
+              <w:jc w:val="left"/>
+              <w:outlineLvl w:val="9"/>
+              <w:rPr>
+                <w:rtl w:val="0"/>
+              </w:rPr>
+            </w:pPr>
+            <w:r>
+              <w:rPr>
+                <w:rFonts w:ascii="Arial" w:cs="Calibri" w:hAnsi="Arial" w:eastAsia="Calibri"/>
+                <w:b w:val="0"/>
+                <w:bCs w:val="0"/>
+                <w:i w:val="0"/>
+                <w:iCs w:val="0"/>
+                <w:caps w:val="0"/>
+                <w:smallCaps w:val="0"/>
+                <w:strike w:val="0"/>
+                <w:dstrike w:val="0"/>
+                <w:outline w:val="0"/>
+                <w:color w:val="000000"/>
+                <w:spacing w:val="0"/>
+                <w:kern w:val="0"/>
+                <w:position w:val="0"/>
+                <w:sz w:val="24"/>
+                <w:szCs w:val="24"/>
+                <w:u w:val="none" w:color="000000"/>
+                <w:vertAlign w:val="baseline"/>
+                <w:rtl w:val="0"/>
+              </w:rPr>
+              <w:t>8.0</w:t>
+            </w:r>
+          </w:p>
+          <w:p>
+            <w:pPr>
+              <w:keepNext w:val="0"/>
+              <w:keepLines w:val="0"/>
+              <w:pageBreakBefore w:val="0"/>
+              <w:widowControl w:val="1"/>
+              <w:shd w:val="clear" w:color="auto" w:fill="auto"/>
+              <w:suppressAutoHyphens w:val="0"/>
+              <w:bidi w:val="0"/>
+              <w:spacing w:before="0" w:after="0" w:line="240" w:lineRule="auto"/>
+              <w:ind w:left="0" w:right="0" w:firstLine="0"/>
+              <w:jc w:val="left"/>
+              <w:outlineLvl w:val="9"/>
+              <w:rPr>
+                <w:rtl w:val="0"/>
+              </w:rPr>
+            </w:pPr>
+            <w:r>
+              <w:rPr>
+                <w:rFonts w:ascii="Arial" w:cs="Calibri" w:hAnsi="Arial" w:eastAsia="Calibri"/>
+                <w:b w:val="0"/>
+                <w:bCs w:val="0"/>
+                <w:i w:val="0"/>
+                <w:iCs w:val="0"/>
+                <w:caps w:val="0"/>
+                <w:smallCaps w:val="0"/>
+                <w:strike w:val="0"/>
+                <w:dstrike w:val="0"/>
+                <w:outline w:val="0"/>
+                <w:color w:val="000000"/>
+                <w:spacing w:val="0"/>
+                <w:kern w:val="0"/>
+                <w:position w:val="0"/>
+                <w:sz w:val="24"/>
+                <w:szCs w:val="24"/>
+                <w:u w:val="none" w:color="000000"/>
+                <w:vertAlign w:val="baseline"/>
+                <w:rtl w:val="0"/>
+              </w:rPr>
+              <w:t>9.0</w:t>
+            </w:r>
+          </w:p>
+        </w:tc>
+        <w:tc>
+          <w:tcPr>
+            <w:tcW w:type="dxa" w:w="2872"/>
+            <w:tcBorders>
+              <w:top w:val="single" w:color="000000" w:sz="4" w:space="0" w:shadow="0" w:frame="0"/>
+              <w:left w:val="single" w:color="000000" w:sz="4" w:space="0" w:shadow="0" w:frame="0"/>
+              <w:bottom w:val="single" w:color="000000" w:sz="4" w:space="0" w:shadow="0" w:frame="0"/>
+              <w:right w:val="single" w:color="000000" w:sz="4" w:space="0" w:shadow="0" w:frame="0"/>
+            </w:tcBorders>
+            <w:shd w:val="clear" w:color="auto" w:fill="auto"/>
+            <w:tcMar>
+              <w:top w:type="dxa" w:w="80"/>
+              <w:left w:type="dxa" w:w="80"/>
+              <w:bottom w:type="dxa" w:w="80"/>
+              <w:right w:type="dxa" w:w="80"/>
+            </w:tcMar>
+            <w:vAlign w:val="top"/>
+          </w:tcPr>
+          <w:p>
+            <w:pPr>
+              <w:pStyle w:val="Body"/>
+              <w:spacing w:line="240" w:lineRule="auto"/>
+              <w:rPr>
+                <w:sz w:val="24"/>
+                <w:szCs w:val="24"/>
+                <w:lang w:val="en-US"/>
+              </w:rPr>
+            </w:pPr>
+            <w:r>
+              <w:rPr>
+                <w:sz w:val="24"/>
+                <w:szCs w:val="24"/>
+                <w:rtl w:val="0"/>
+                <w:lang w:val="en-US"/>
+              </w:rPr>
+              <w:t>Liberty</w:t>
+            </w:r>
+            <w:r>
+              <w:rPr>
+                <w:sz w:val="24"/>
+                <w:szCs w:val="24"/>
+                <w:rtl w:val="0"/>
+                <w:lang w:val="en-US"/>
+              </w:rPr>
+              <w:t xml:space="preserve"> on </w:t>
+            </w:r>
+            <w:r>
+              <w:rPr>
+                <w:sz w:val="24"/>
+                <w:szCs w:val="24"/>
+                <w:rtl w:val="0"/>
+                <w:lang w:val="en-US"/>
+              </w:rPr>
+              <w:t>Ubuntu14.04</w:t>
+            </w:r>
+          </w:p>
+          <w:p>
+            <w:pPr>
+              <w:pStyle w:val="Body"/>
+              <w:spacing w:line="240" w:lineRule="auto"/>
+            </w:pPr>
+            <w:r>
+              <w:rPr>
+                <w:sz w:val="24"/>
+                <w:szCs w:val="24"/>
+                <w:rtl w:val="0"/>
+                <w:lang w:val="en-US"/>
+              </w:rPr>
+              <w:t>Mitaka</w:t>
+            </w:r>
+            <w:r>
+              <w:rPr>
+                <w:sz w:val="24"/>
+                <w:szCs w:val="24"/>
+                <w:rtl w:val="0"/>
+                <w:lang w:val="en-US"/>
+              </w:rPr>
+              <w:t xml:space="preserve"> on </w:t>
+            </w:r>
+            <w:r>
+              <w:rPr>
+                <w:sz w:val="24"/>
+                <w:szCs w:val="24"/>
+                <w:rtl w:val="0"/>
+                <w:lang w:val="en-US"/>
+              </w:rPr>
+              <w:t>Ubuntu14.04</w:t>
+            </w:r>
+          </w:p>
+        </w:tc>
+        <w:tc>
+          <w:tcPr>
+            <w:tcW w:type="dxa" w:w="1304"/>
+            <w:tcBorders>
+              <w:top w:val="single" w:color="000000" w:sz="4" w:space="0" w:shadow="0" w:frame="0"/>
+              <w:left w:val="single" w:color="000000" w:sz="4" w:space="0" w:shadow="0" w:frame="0"/>
+              <w:bottom w:val="single" w:color="000000" w:sz="4" w:space="0" w:shadow="0" w:frame="0"/>
+              <w:right w:val="single" w:color="000000" w:sz="4" w:space="0" w:shadow="0" w:frame="0"/>
+            </w:tcBorders>
+            <w:shd w:val="clear" w:color="auto" w:fill="auto"/>
+            <w:tcMar>
+              <w:top w:type="dxa" w:w="80"/>
+              <w:left w:type="dxa" w:w="80"/>
+              <w:bottom w:type="dxa" w:w="80"/>
+              <w:right w:type="dxa" w:w="80"/>
+            </w:tcMar>
+            <w:vAlign w:val="top"/>
+          </w:tcPr>
+          <w:p>
+            <w:pPr>
+              <w:pStyle w:val="Body"/>
+              <w:spacing w:line="240" w:lineRule="auto"/>
+            </w:pPr>
+            <w:r>
+              <w:rPr>
+                <w:rFonts w:ascii="Arial" w:hAnsi="Arial"/>
+                <w:sz w:val="24"/>
+                <w:szCs w:val="24"/>
+                <w:rtl w:val="0"/>
+              </w:rPr>
+              <w:t>2.0</w:t>
+            </w:r>
+          </w:p>
+        </w:tc>
+      </w:tr>
+      <w:tr>
+        <w:tblPrEx>
+          <w:shd w:val="clear" w:color="auto" w:fill="e6e6e6"/>
+        </w:tblPrEx>
+        <w:trPr>
+          <w:trHeight w:val="562" w:hRule="atLeast"/>
+        </w:trPr>
+        <w:tc>
+          <w:tcPr>
+            <w:tcW w:type="dxa" w:w="2453"/>
+            <w:tcBorders>
+              <w:top w:val="single" w:color="000000" w:sz="4" w:space="0" w:shadow="0" w:frame="0"/>
+              <w:left w:val="single" w:color="000000" w:sz="4" w:space="0" w:shadow="0" w:frame="0"/>
+              <w:bottom w:val="single" w:color="000000" w:sz="4" w:space="0" w:shadow="0" w:frame="0"/>
+              <w:right w:val="single" w:color="000000" w:sz="4" w:space="0" w:shadow="0" w:frame="0"/>
+            </w:tcBorders>
+            <w:shd w:val="clear" w:color="auto" w:fill="auto"/>
+            <w:tcMar>
+              <w:top w:type="dxa" w:w="80"/>
+              <w:left w:type="dxa" w:w="80"/>
+              <w:bottom w:type="dxa" w:w="80"/>
+              <w:right w:type="dxa" w:w="80"/>
+            </w:tcMar>
+            <w:vAlign w:val="top"/>
+          </w:tcPr>
+          <w:p>
+            <w:pPr>
+              <w:keepNext w:val="0"/>
+              <w:keepLines w:val="0"/>
+              <w:pageBreakBefore w:val="0"/>
+              <w:widowControl w:val="1"/>
+              <w:shd w:val="clear" w:color="auto" w:fill="auto"/>
+              <w:suppressAutoHyphens w:val="0"/>
+              <w:bidi w:val="0"/>
+              <w:spacing w:before="0" w:after="0" w:line="240" w:lineRule="auto"/>
+              <w:ind w:left="0" w:right="0" w:firstLine="0"/>
+              <w:jc w:val="left"/>
+              <w:outlineLvl w:val="9"/>
+              <w:rPr>
+                <w:rtl w:val="0"/>
+              </w:rPr>
+            </w:pPr>
+            <w:r>
+              <w:rPr>
+                <w:rFonts w:ascii="Arial" w:cs="Calibri" w:hAnsi="Arial" w:eastAsia="Calibri"/>
+                <w:b w:val="0"/>
+                <w:bCs w:val="0"/>
+                <w:i w:val="0"/>
+                <w:iCs w:val="0"/>
+                <w:caps w:val="0"/>
+                <w:smallCaps w:val="0"/>
+                <w:strike w:val="0"/>
+                <w:dstrike w:val="0"/>
+                <w:outline w:val="0"/>
+                <w:color w:val="000000"/>
+                <w:spacing w:val="0"/>
+                <w:kern w:val="0"/>
+                <w:position w:val="0"/>
+                <w:sz w:val="24"/>
+                <w:szCs w:val="24"/>
+                <w:u w:val="none" w:color="000000"/>
+                <w:vertAlign w:val="baseline"/>
+                <w:rtl w:val="0"/>
+              </w:rPr>
+              <w:t>2.1.2</w:t>
             </w:r>
           </w:p>
         </w:tc>
@@ -11959,7 +12515,6 @@
           <w:p>
             <w:pPr>
               <w:pStyle w:val="Body"/>
-              <w:spacing w:line="288" w:lineRule="auto"/>
             </w:pPr>
             <w:r>
               <w:rPr>
@@ -11991,7 +12546,6 @@
           <w:p>
             <w:pPr>
               <w:pStyle w:val="Body"/>
-              <w:spacing w:line="288" w:lineRule="auto"/>
               <w:ind w:left="720" w:hanging="360"/>
             </w:pPr>
             <w:r>
@@ -12032,7 +12586,6 @@
           <w:p>
             <w:pPr>
               <w:pStyle w:val="Body"/>
-              <w:spacing w:line="288" w:lineRule="auto"/>
             </w:pPr>
             <w:r>
               <w:rPr>
@@ -12562,7 +13115,6 @@
           <w:p>
             <w:pPr>
               <w:pStyle w:val="Body"/>
-              <w:spacing w:line="288" w:lineRule="auto"/>
             </w:pPr>
             <w:r>
               <w:rPr>
@@ -12843,7 +13395,6 @@
           <w:p>
             <w:pPr>
               <w:pStyle w:val="Body"/>
-              <w:spacing w:line="288" w:lineRule="auto"/>
             </w:pPr>
             <w:r>
               <w:rPr>
@@ -12875,7 +13426,6 @@
           <w:p>
             <w:pPr>
               <w:pStyle w:val="Body"/>
-              <w:spacing w:line="288" w:lineRule="auto"/>
               <w:ind w:left="720" w:hanging="360"/>
             </w:pPr>
             <w:r>
@@ -14165,7 +14715,6 @@
           <w:p>
             <w:pPr>
               <w:pStyle w:val="Body"/>
-              <w:spacing w:line="288" w:lineRule="auto"/>
             </w:pPr>
             <w:r>
               <w:rPr>
@@ -14197,7 +14746,6 @@
           <w:p>
             <w:pPr>
               <w:pStyle w:val="Body"/>
-              <w:spacing w:line="288" w:lineRule="auto"/>
               <w:ind w:left="720" w:hanging="360"/>
             </w:pPr>
             <w:r>
@@ -14238,7 +14786,6 @@
           <w:p>
             <w:pPr>
               <w:pStyle w:val="Body"/>
-              <w:spacing w:line="288" w:lineRule="auto"/>
             </w:pPr>
             <w:r>
               <w:rPr>
@@ -14936,7 +15483,6 @@
           <w:p>
             <w:pPr>
               <w:pStyle w:val="Body"/>
-              <w:spacing w:line="288" w:lineRule="auto"/>
             </w:pPr>
             <w:r>
               <w:rPr>
@@ -15230,7 +15776,6 @@
           <w:p>
             <w:pPr>
               <w:pStyle w:val="Body"/>
-              <w:spacing w:line="288" w:lineRule="auto"/>
             </w:pPr>
             <w:r>
               <w:rPr>
@@ -15262,7 +15807,6 @@
           <w:p>
             <w:pPr>
               <w:pStyle w:val="Body"/>
-              <w:spacing w:line="288" w:lineRule="auto"/>
               <w:ind w:left="720" w:hanging="360"/>
             </w:pPr>
             <w:r>
@@ -15303,7 +15847,6 @@
           <w:p>
             <w:pPr>
               <w:pStyle w:val="Body"/>
-              <w:spacing w:line="288" w:lineRule="auto"/>
             </w:pPr>
             <w:r>
               <w:rPr>
@@ -15558,7 +16101,6 @@
           <w:p>
             <w:pPr>
               <w:pStyle w:val="Body"/>
-              <w:spacing w:line="288" w:lineRule="auto"/>
             </w:pPr>
             <w:r>
               <w:rPr>
@@ -15590,7 +16132,6 @@
           <w:p>
             <w:pPr>
               <w:pStyle w:val="Body"/>
-              <w:spacing w:line="288" w:lineRule="auto"/>
               <w:rPr>
                 <w:lang w:val="en-US"/>
               </w:rPr>
@@ -15606,7 +16147,6 @@
           <w:p>
             <w:pPr>
               <w:pStyle w:val="Body"/>
-              <w:spacing w:line="288" w:lineRule="auto"/>
               <w:rPr>
                 <w:lang w:val="en-US"/>
               </w:rPr>
@@ -15622,7 +16162,6 @@
           <w:p>
             <w:pPr>
               <w:pStyle w:val="Body"/>
-              <w:spacing w:line="288" w:lineRule="auto"/>
             </w:pPr>
             <w:r>
               <w:rPr>
@@ -15723,7 +16262,6 @@
           <w:p>
             <w:pPr>
               <w:pStyle w:val="Body"/>
-              <w:spacing w:line="288" w:lineRule="auto"/>
             </w:pPr>
             <w:r>
               <w:rPr>
@@ -15755,7 +16293,6 @@
           <w:p>
             <w:pPr>
               <w:pStyle w:val="Body"/>
-              <w:spacing w:line="288" w:lineRule="auto"/>
               <w:ind w:left="720" w:hanging="360"/>
             </w:pPr>
             <w:r>
@@ -15796,7 +16333,6 @@
           <w:p>
             <w:pPr>
               <w:pStyle w:val="Body"/>
-              <w:spacing w:line="288" w:lineRule="auto"/>
             </w:pPr>
             <w:r>
               <w:rPr>
@@ -15959,7 +16495,6 @@
           <w:p>
             <w:pPr>
               <w:pStyle w:val="Body"/>
-              <w:spacing w:line="288" w:lineRule="auto"/>
             </w:pPr>
             <w:r>
               <w:rPr>
@@ -15991,7 +16526,6 @@
           <w:p>
             <w:pPr>
               <w:pStyle w:val="Body"/>
-              <w:spacing w:line="288" w:lineRule="auto"/>
             </w:pPr>
             <w:r>
               <w:rPr>
@@ -16052,7 +16586,7 @@
         <w:rPr>
           <w:rFonts w:ascii="Arial" w:hAnsi="Arial"/>
           <w:rtl w:val="0"/>
-          <w:lang w:val="sv-SE"/>
+          <w:lang w:val="en-US"/>
         </w:rPr>
         <w:t>Upgrade/update</w:t>
       </w:r>
@@ -16556,13 +17090,13 @@
               <w:jc w:val="left"/>
               <w:rPr>
                 <w:rtl w:val="0"/>
-                <w:lang w:val="pt-PT"/>
-              </w:rPr>
-            </w:pPr>
-            <w:r>
-              <w:rPr>
-                <w:rtl w:val="0"/>
-                <w:lang w:val="pt-PT"/>
+                <w:lang w:val="en-US"/>
+              </w:rPr>
+            </w:pPr>
+            <w:r>
+              <w:rPr>
+                <w:rtl w:val="0"/>
+                <w:lang w:val="en-US"/>
               </w:rPr>
               <w:t>run OSTF checks</w:t>
             </w:r>
@@ -16673,13 +17207,13 @@
               <w:jc w:val="left"/>
               <w:rPr>
                 <w:rtl w:val="0"/>
-                <w:lang w:val="pt-PT"/>
-              </w:rPr>
-            </w:pPr>
-            <w:r>
-              <w:rPr>
-                <w:rtl w:val="0"/>
-                <w:lang w:val="pt-PT"/>
+                <w:lang w:val="en-US"/>
+              </w:rPr>
+            </w:pPr>
+            <w:r>
+              <w:rPr>
+                <w:rtl w:val="0"/>
+                <w:lang w:val="en-US"/>
               </w:rPr>
               <w:t>run OSTF checks</w:t>
             </w:r>
@@ -16886,7 +17420,7 @@
         <w:rPr>
           <w:rFonts w:ascii="Arial" w:hAnsi="Arial"/>
           <w:rtl w:val="0"/>
-          <w:lang w:val="es-ES_tradnl"/>
+          <w:lang w:val="en-US"/>
         </w:rPr>
         <w:t>The Fuel</w:t>
       </w:r>
@@ -16917,6 +17451,7 @@
         <w:rPr>
           <w:rFonts w:ascii="Arial" w:hAnsi="Arial"/>
           <w:rtl w:val="0"/>
+          <w:lang w:val="en-US"/>
         </w:rPr>
         <w:t xml:space="preserve"> testing</w:t>
       </w:r>
@@ -18483,6 +19018,7 @@
         <w:rPr>
           <w:rFonts w:ascii="Arial" w:hAnsi="Arial"/>
           <w:rtl w:val="0"/>
+          <w:lang w:val="da-DK"/>
         </w:rPr>
         <w:t>Appendix</w:t>
       </w:r>

</xml_diff>

<commit_message>
v2.1.2 fixes for documentations
Change-Id: Ibfa3ff8e35efcbfa009e29487e4a78e288f2133a
</commit_message>
<xml_diff>
--- a/doc/testing/TestPlanforScaleIOFuelPlugin.docx
+++ b/doc/testing/TestPlanforScaleIOFuelPlugin.docx
@@ -3087,7 +3087,7 @@
           <w:rtl w:val="0"/>
           <w:lang w:val="en-US"/>
         </w:rPr>
-        <w:t>Uninstall of plugin with deployed environment</w:t>
+        <w:t>Non hyper converged deploy</w:t>
         <w:tab/>
       </w:r>
       <w:r>
@@ -3272,7 +3272,7 @@
           <w:rtl w:val="0"/>
           <w:lang w:val="en-US"/>
         </w:rPr>
-        <w:t>Uninstall of plugin</w:t>
+        <w:t>Uninstall of plugin with deployed environment</w:t>
         <w:tab/>
       </w:r>
       <w:r>
@@ -3369,7 +3369,7 @@
           <w:vertAlign w:val="baseline"/>
           <w:rtl w:val="0"/>
         </w:rPr>
-        <w:t>13</w:t>
+        <w:t>14</w:t>
       </w:r>
       <w:r>
         <w:rPr>
@@ -3409,7 +3409,7 @@
         <w:suppressAutoHyphens w:val="0"/>
         <w:bidi w:val="0"/>
         <w:spacing w:before="0" w:after="0" w:line="276" w:lineRule="auto"/>
-        <w:ind w:left="0" w:right="0" w:firstLine="0"/>
+        <w:ind w:left="0" w:right="0" w:firstLine="283"/>
         <w:jc w:val="left"/>
         <w:outlineLvl w:val="9"/>
         <w:rPr>
@@ -3457,7 +3457,7 @@
           <w:rtl w:val="0"/>
           <w:lang w:val="en-US"/>
         </w:rPr>
-        <w:t>Upgrade/update</w:t>
+        <w:t>Uninstall of plugin</w:t>
         <w:tab/>
       </w:r>
       <w:r>
@@ -3594,7 +3594,7 @@
         <w:suppressAutoHyphens w:val="0"/>
         <w:bidi w:val="0"/>
         <w:spacing w:before="0" w:after="0" w:line="276" w:lineRule="auto"/>
-        <w:ind w:left="0" w:right="0" w:firstLine="283"/>
+        <w:ind w:left="0" w:right="0" w:firstLine="0"/>
         <w:jc w:val="left"/>
         <w:outlineLvl w:val="9"/>
         <w:rPr>
@@ -3642,7 +3642,7 @@
           <w:rtl w:val="0"/>
           <w:lang w:val="en-US"/>
         </w:rPr>
-        <w:t>The Fuel Master node upgrade testing</w:t>
+        <w:t>Upgrade/update</w:t>
         <w:tab/>
       </w:r>
       <w:r>
@@ -3739,7 +3739,7 @@
           <w:vertAlign w:val="baseline"/>
           <w:rtl w:val="0"/>
         </w:rPr>
-        <w:t>14</w:t>
+        <w:t>15</w:t>
       </w:r>
       <w:r>
         <w:rPr>
@@ -3827,7 +3827,7 @@
           <w:rtl w:val="0"/>
           <w:lang w:val="en-US"/>
         </w:rPr>
-        <w:t>The Fuel Plugin update testing</w:t>
+        <w:t>The Fuel Master node upgrade testing</w:t>
         <w:tab/>
       </w:r>
       <w:r>
@@ -3924,7 +3924,7 @@
           <w:vertAlign w:val="baseline"/>
           <w:rtl w:val="0"/>
         </w:rPr>
-        <w:t>14</w:t>
+        <w:t>15</w:t>
       </w:r>
       <w:r>
         <w:rPr>
@@ -4012,7 +4012,7 @@
           <w:rtl w:val="0"/>
           <w:lang w:val="en-US"/>
         </w:rPr>
-        <w:t>Apply maintenance updates to deployed environment</w:t>
+        <w:t>The Fuel Plugin update testing</w:t>
         <w:tab/>
       </w:r>
       <w:r>
@@ -4149,10 +4149,28 @@
         <w:suppressAutoHyphens w:val="0"/>
         <w:bidi w:val="0"/>
         <w:spacing w:before="0" w:after="0" w:line="276" w:lineRule="auto"/>
-        <w:ind w:left="0" w:right="0" w:firstLine="0"/>
+        <w:ind w:left="0" w:right="0" w:firstLine="283"/>
         <w:jc w:val="left"/>
         <w:outlineLvl w:val="9"/>
         <w:rPr>
+          <w:rFonts w:ascii="Arial" w:cs="Arial" w:hAnsi="Arial" w:eastAsia="Arial"/>
+          <w:b w:val="0"/>
+          <w:bCs w:val="0"/>
+          <w:i w:val="0"/>
+          <w:iCs w:val="0"/>
+          <w:caps w:val="0"/>
+          <w:smallCaps w:val="0"/>
+          <w:strike w:val="0"/>
+          <w:dstrike w:val="0"/>
+          <w:outline w:val="0"/>
+          <w:color w:val="000000"/>
+          <w:spacing w:val="0"/>
+          <w:kern w:val="0"/>
+          <w:position w:val="0"/>
+          <w:sz w:val="22"/>
+          <w:szCs w:val="22"/>
+          <w:u w:val="none" w:color="auto"/>
+          <w:vertAlign w:val="baseline"/>
           <w:rtl w:val="0"/>
         </w:rPr>
       </w:pPr>
@@ -4177,9 +4195,9 @@
           <w:u w:val="none" w:color="auto"/>
           <w:vertAlign w:val="baseline"/>
           <w:rtl w:val="0"/>
-          <w:lang w:val="da-DK"/>
-        </w:rPr>
-        <w:t>Appendix</w:t>
+          <w:lang w:val="en-US"/>
+        </w:rPr>
+        <w:t>Apply maintenance updates to deployed environment</w:t>
         <w:tab/>
       </w:r>
       <w:r>
@@ -4276,7 +4294,174 @@
           <w:vertAlign w:val="baseline"/>
           <w:rtl w:val="0"/>
         </w:rPr>
-        <w:t>15</w:t>
+        <w:t>16</w:t>
+      </w:r>
+      <w:r>
+        <w:rPr>
+          <w:rFonts w:ascii="Arial" w:cs="Arial" w:hAnsi="Arial" w:eastAsia="Arial"/>
+          <w:b w:val="0"/>
+          <w:bCs w:val="0"/>
+          <w:i w:val="0"/>
+          <w:iCs w:val="0"/>
+          <w:caps w:val="0"/>
+          <w:smallCaps w:val="0"/>
+          <w:strike w:val="0"/>
+          <w:dstrike w:val="0"/>
+          <w:outline w:val="0"/>
+          <w:color w:val="000000"/>
+          <w:spacing w:val="0"/>
+          <w:kern w:val="0"/>
+          <w:position w:val="0"/>
+          <w:sz w:val="22"/>
+          <w:szCs w:val="22"/>
+          <w:u w:val="none" w:color="auto"/>
+          <w:vertAlign w:val="baseline"/>
+          <w:rtl w:val="0"/>
+        </w:rPr>
+        <w:fldChar w:fldCharType="end" w:fldLock="0"/>
+      </w:r>
+    </w:p>
+    <w:p>
+      <w:pPr>
+        <w:keepNext w:val="0"/>
+        <w:keepLines w:val="0"/>
+        <w:pageBreakBefore w:val="0"/>
+        <w:widowControl w:val="1"/>
+        <w:shd w:val="clear" w:color="auto" w:fill="auto"/>
+        <w:tabs>
+          <w:tab w:val="right" w:pos="9071" w:leader="dot"/>
+        </w:tabs>
+        <w:suppressAutoHyphens w:val="0"/>
+        <w:bidi w:val="0"/>
+        <w:spacing w:before="0" w:after="0" w:line="276" w:lineRule="auto"/>
+        <w:ind w:left="0" w:right="0" w:firstLine="0"/>
+        <w:jc w:val="left"/>
+        <w:outlineLvl w:val="9"/>
+        <w:rPr>
+          <w:rtl w:val="0"/>
+        </w:rPr>
+      </w:pPr>
+      <w:r>
+        <w:rPr>
+          <w:rFonts w:ascii="Arial" w:cs="Arial Unicode MS" w:hAnsi="Arial" w:eastAsia="Arial Unicode MS"/>
+          <w:b w:val="0"/>
+          <w:bCs w:val="0"/>
+          <w:i w:val="0"/>
+          <w:iCs w:val="0"/>
+          <w:caps w:val="0"/>
+          <w:smallCaps w:val="0"/>
+          <w:strike w:val="0"/>
+          <w:dstrike w:val="0"/>
+          <w:outline w:val="0"/>
+          <w:color w:val="000000"/>
+          <w:spacing w:val="0"/>
+          <w:kern w:val="0"/>
+          <w:position w:val="0"/>
+          <w:sz w:val="22"/>
+          <w:szCs w:val="22"/>
+          <w:u w:val="none" w:color="auto"/>
+          <w:vertAlign w:val="baseline"/>
+          <w:rtl w:val="0"/>
+          <w:lang w:val="da-DK"/>
+        </w:rPr>
+        <w:t>Appendix</w:t>
+        <w:tab/>
+      </w:r>
+      <w:r>
+        <w:rPr>
+          <w:rFonts w:ascii="Arial" w:cs="Arial" w:hAnsi="Arial" w:eastAsia="Arial"/>
+          <w:b w:val="0"/>
+          <w:bCs w:val="0"/>
+          <w:i w:val="0"/>
+          <w:iCs w:val="0"/>
+          <w:caps w:val="0"/>
+          <w:smallCaps w:val="0"/>
+          <w:strike w:val="0"/>
+          <w:dstrike w:val="0"/>
+          <w:outline w:val="0"/>
+          <w:color w:val="000000"/>
+          <w:spacing w:val="0"/>
+          <w:kern w:val="0"/>
+          <w:position w:val="0"/>
+          <w:sz w:val="22"/>
+          <w:szCs w:val="22"/>
+          <w:u w:val="none" w:color="auto"/>
+          <w:vertAlign w:val="baseline"/>
+          <w:rtl w:val="0"/>
+        </w:rPr>
+        <w:fldChar w:fldCharType="begin" w:fldLock="0"/>
+      </w:r>
+      <w:r>
+        <w:rPr>
+          <w:rFonts w:ascii="Arial" w:cs="Arial" w:hAnsi="Arial" w:eastAsia="Arial"/>
+          <w:b w:val="0"/>
+          <w:bCs w:val="0"/>
+          <w:i w:val="0"/>
+          <w:iCs w:val="0"/>
+          <w:caps w:val="0"/>
+          <w:smallCaps w:val="0"/>
+          <w:strike w:val="0"/>
+          <w:dstrike w:val="0"/>
+          <w:outline w:val="0"/>
+          <w:color w:val="000000"/>
+          <w:spacing w:val="0"/>
+          <w:kern w:val="0"/>
+          <w:position w:val="0"/>
+          <w:sz w:val="22"/>
+          <w:szCs w:val="22"/>
+          <w:u w:val="none" w:color="auto"/>
+          <w:vertAlign w:val="baseline"/>
+          <w:rtl w:val="0"/>
+        </w:rPr>
+        <w:instrText xml:space="preserve"> PAGEREF _Toc21 \h </w:instrText>
+      </w:r>
+      <w:r>
+        <w:rPr>
+          <w:rFonts w:ascii="Arial" w:cs="Arial" w:hAnsi="Arial" w:eastAsia="Arial"/>
+          <w:b w:val="0"/>
+          <w:bCs w:val="0"/>
+          <w:i w:val="0"/>
+          <w:iCs w:val="0"/>
+          <w:caps w:val="0"/>
+          <w:smallCaps w:val="0"/>
+          <w:strike w:val="0"/>
+          <w:dstrike w:val="0"/>
+          <w:outline w:val="0"/>
+          <w:color w:val="000000"/>
+          <w:spacing w:val="0"/>
+          <w:kern w:val="0"/>
+          <w:position w:val="0"/>
+          <w:sz w:val="22"/>
+          <w:szCs w:val="22"/>
+          <w:u w:val="none" w:color="auto"/>
+          <w:vertAlign w:val="baseline"/>
+          <w:rtl w:val="0"/>
+        </w:rPr>
+        <w:fldChar w:fldCharType="separate" w:fldLock="0"/>
+      </w:r>
+      <w:r>
+        <w:rPr>
+          <w:rFonts w:ascii="Arial" w:cs="Arial Unicode MS" w:hAnsi="Arial" w:eastAsia="Arial Unicode MS"/>
+          <w:b w:val="0"/>
+          <w:bCs w:val="0"/>
+          <w:i w:val="0"/>
+          <w:iCs w:val="0"/>
+          <w:caps w:val="0"/>
+          <w:smallCaps w:val="0"/>
+          <w:strike w:val="0"/>
+          <w:dstrike w:val="0"/>
+          <w:outline w:val="0"/>
+          <w:color w:val="000000"/>
+          <w:spacing w:val="0"/>
+          <w:kern w:val="0"/>
+          <w:position w:val="0"/>
+          <w:sz w:val="22"/>
+          <w:szCs w:val="22"/>
+          <w:u w:val="none" w:color="auto"/>
+          <w:vertAlign w:val="baseline"/>
+          <w:rtl w:val="0"/>
+        </w:rPr>
+        <w:t>16</w:t>
       </w:r>
       <w:r>
         <w:rPr>
@@ -7853,18 +8038,7 @@
           <w:rtl w:val="0"/>
           <w:lang w:val="en-US"/>
         </w:rPr>
-        <w:t>the only hyper converged environment is supported - there is no separate ScaleIO Storage node</w:t>
-      </w:r>
-      <w:r>
-        <w:rPr>
-          <w:color w:val="333333"/>
-          <w:sz w:val="24"/>
-          <w:szCs w:val="24"/>
-          <w:u w:color="333333"/>
-          <w:rtl w:val="0"/>
-          <w:lang w:val="en-US"/>
-        </w:rPr>
-        <w:t>a</w:t>
+        <w:t>there is no ability to disable completely Cinder-Lvm because of FUEL limitations</w:t>
       </w:r>
     </w:p>
     <w:p>
@@ -7896,7 +8070,7 @@
           <w:rtl w:val="0"/>
           <w:lang w:val="en-US"/>
         </w:rPr>
-        <w:t>there is no ability to disable completely Cinder-Lvm because of FUEL limitations</w:t>
+        <w:t>disks for SDS-es should be unallocated, they will be cleaned up</w:t>
       </w:r>
     </w:p>
     <w:p>
@@ -7928,7 +8102,7 @@
           <w:rtl w:val="0"/>
           <w:lang w:val="en-US"/>
         </w:rPr>
-        <w:t>disks for SDS-es should be unallocated, they will be cleaned up</w:t>
+        <w:t>MDMs and Gateways are deployed together and only onto controller nodes</w:t>
       </w:r>
     </w:p>
     <w:p>
@@ -7960,7 +8134,18 @@
           <w:rtl w:val="0"/>
           <w:lang w:val="en-US"/>
         </w:rPr>
-        <w:t>MDMs and Gateways are deployed together and only onto controller nodes</w:t>
+        <w:t>t</w:t>
+      </w:r>
+      <w:r>
+        <w:rPr>
+          <w:color w:val="333333"/>
+          <w:sz w:val="24"/>
+          <w:szCs w:val="24"/>
+          <w:u w:color="333333"/>
+          <w:rtl w:val="0"/>
+          <w:lang w:val="en-US"/>
+        </w:rPr>
+        <w:t>here is no ability to separate data network traffic from replication traffic</w:t>
       </w:r>
     </w:p>
     <w:p>
@@ -8003,49 +8188,6 @@
           <w:rtl w:val="0"/>
           <w:lang w:val="en-US"/>
         </w:rPr>
-        <w:t>here is no ability to separate data network traffic from replication traffic</w:t>
-      </w:r>
-    </w:p>
-    <w:p>
-      <w:pPr>
-        <w:pStyle w:val="Body"/>
-        <w:numPr>
-          <w:ilvl w:val="0"/>
-          <w:numId w:val="6"/>
-        </w:numPr>
-        <w:bidi w:val="0"/>
-        <w:spacing w:line="276" w:lineRule="auto"/>
-        <w:ind w:right="0"/>
-        <w:jc w:val="left"/>
-        <w:rPr>
-          <w:color w:val="333333"/>
-          <w:sz w:val="24"/>
-          <w:szCs w:val="24"/>
-          <w:u w:color="333333"/>
-          <w:rtl w:val="0"/>
-          <w:lang w:val="en-US"/>
-        </w:rPr>
-      </w:pPr>
-      <w:r>
-        <w:rPr>
-          <w:color w:val="333333"/>
-          <w:sz w:val="24"/>
-          <w:szCs w:val="24"/>
-          <w:u w:color="333333"/>
-          <w:rtl w:val="0"/>
-          <w:lang w:val="en-US"/>
-        </w:rPr>
-        <w:t>t</w:t>
-      </w:r>
-      <w:r>
-        <w:rPr>
-          <w:color w:val="333333"/>
-          <w:sz w:val="24"/>
-          <w:szCs w:val="24"/>
-          <w:u w:color="333333"/>
-          <w:rtl w:val="0"/>
-          <w:lang w:val="en-US"/>
-        </w:rPr>
         <w:t>here is no fault sets support</w:t>
       </w:r>
       <w:bookmarkEnd w:id="15"/>
@@ -8397,7 +8539,25 @@
           <w:rtl w:val="0"/>
           <w:lang w:val="en-US"/>
         </w:rPr>
-        <w:t xml:space="preserve">OpenStack Controller #1 node </w:t>
+        <w:t>OpenStack node</w:t>
+      </w:r>
+      <w:r>
+        <w:rPr>
+          <w:sz w:val="24"/>
+          <w:szCs w:val="24"/>
+          <w:rtl w:val="0"/>
+          <w:lang w:val="en-US"/>
+        </w:rPr>
+        <w:t xml:space="preserve"> #1 (Controller)</w:t>
+      </w:r>
+      <w:r>
+        <w:rPr>
+          <w:sz w:val="24"/>
+          <w:szCs w:val="24"/>
+          <w:rtl w:val="0"/>
+          <w:lang w:val="en-US"/>
+        </w:rPr>
+        <w:t xml:space="preserve"> </w:t>
       </w:r>
     </w:p>
     <w:p>
@@ -8420,7 +8580,16 @@
           <w:rtl w:val="0"/>
           <w:lang w:val="en-US"/>
         </w:rPr>
-        <w:t>OpenStack Controller #2 node</w:t>
+        <w:t>OpenStack node</w:t>
+      </w:r>
+      <w:r>
+        <w:rPr>
+          <w:sz w:val="24"/>
+          <w:szCs w:val="24"/>
+          <w:rtl w:val="0"/>
+          <w:lang w:val="en-US"/>
+        </w:rPr>
+        <w:t xml:space="preserve"> #2 (Controller or ScaleIO depending on test-case)</w:t>
       </w:r>
     </w:p>
     <w:p>
@@ -8443,8 +8612,71 @@
           <w:rtl w:val="0"/>
           <w:lang w:val="en-US"/>
         </w:rPr>
-        <w:t>OpenStack Controller #3 node</w:t>
-      </w:r>
+        <w:t>OpenStack node</w:t>
+      </w:r>
+      <w:r>
+        <w:rPr>
+          <w:sz w:val="24"/>
+          <w:szCs w:val="24"/>
+          <w:rtl w:val="0"/>
+          <w:lang w:val="en-US"/>
+        </w:rPr>
+        <w:t xml:space="preserve"> #3 </w:t>
+      </w:r>
+      <w:bookmarkEnd w:id="24"/>
+      <w:bookmarkEnd w:id="23"/>
+      <w:r>
+        <w:rPr>
+          <w:sz w:val="24"/>
+          <w:szCs w:val="24"/>
+          <w:rtl w:val="0"/>
+          <w:lang w:val="en-US"/>
+        </w:rPr>
+        <w:t>(</w:t>
+      </w:r>
+      <w:bookmarkStart w:name="hud54pvm25504" w:id="25"/>
+      <w:r>
+        <w:rPr>
+          <w:sz w:val="24"/>
+          <w:szCs w:val="24"/>
+          <w:rtl w:val="0"/>
+          <w:lang w:val="en-US"/>
+        </w:rPr>
+        <w:t>Controller or ScaleIO</w:t>
+      </w:r>
+      <w:bookmarkEnd w:id="25"/>
+      <w:bookmarkEnd w:id="20"/>
+      <w:r>
+        <w:rPr>
+          <w:sz w:val="24"/>
+          <w:szCs w:val="24"/>
+          <w:rtl w:val="0"/>
+          <w:lang w:val="en-US"/>
+        </w:rPr>
+        <w:t xml:space="preserve"> </w:t>
+      </w:r>
+      <w:bookmarkStart w:name="hud54pvm25504" w:id="26"/>
+      <w:r>
+        <w:rPr>
+          <w:sz w:val="24"/>
+          <w:szCs w:val="24"/>
+          <w:rtl w:val="0"/>
+          <w:lang w:val="en-US"/>
+        </w:rPr>
+        <w:t>depending on test-case</w:t>
+      </w:r>
+      <w:bookmarkEnd w:id="26"/>
+      <w:bookmarkEnd w:id="17"/>
+      <w:r>
+        <w:rPr>
+          <w:sz w:val="24"/>
+          <w:szCs w:val="24"/>
+          <w:rtl w:val="0"/>
+          <w:lang w:val="en-US"/>
+        </w:rPr>
+        <w:t>)</w:t>
+      </w:r>
+      <w:bookmarkStart w:name="hud54pvm25504" w:id="27"/>
     </w:p>
     <w:p>
       <w:pPr>
@@ -8466,9 +8698,40 @@
           <w:rtl w:val="0"/>
           <w:lang w:val="en-US"/>
         </w:rPr>
-        <w:t>OpenStack Compute node</w:t>
-      </w:r>
-      <w:bookmarkEnd w:id="24"/>
+        <w:t>OpenStack node</w:t>
+      </w:r>
+      <w:bookmarkEnd w:id="27"/>
+      <w:bookmarkEnd w:id="-1"/>
+      <w:r>
+        <w:rPr>
+          <w:sz w:val="24"/>
+          <w:szCs w:val="24"/>
+          <w:rtl w:val="0"/>
+          <w:lang w:val="en-US"/>
+        </w:rPr>
+        <w:t xml:space="preserve"> #4 (Compute or Compute+ScaleIO </w:t>
+      </w:r>
+      <w:bookmarkStart w:name="hud54pvm25504" w:id="28"/>
+      <w:r>
+        <w:rPr>
+          <w:sz w:val="24"/>
+          <w:szCs w:val="24"/>
+          <w:rtl w:val="0"/>
+          <w:lang w:val="en-US"/>
+        </w:rPr>
+        <w:t>depending on test-case</w:t>
+      </w:r>
+      <w:bookmarkEnd w:id="28"/>
+      <w:bookmarkEnd w:id="-1"/>
+      <w:r>
+        <w:rPr>
+          <w:sz w:val="24"/>
+          <w:szCs w:val="24"/>
+          <w:rtl w:val="0"/>
+          <w:lang w:val="en-US"/>
+        </w:rPr>
+        <w:t>)</w:t>
+      </w:r>
     </w:p>
     <w:p>
       <w:pPr>
@@ -8487,7 +8750,7 @@
           <w:szCs w:val="24"/>
         </w:rPr>
       </w:pPr>
-      <w:bookmarkStart w:name="hud54pvm25504" w:id="25"/>
+      <w:bookmarkStart w:name="hud54pvm25504" w:id="29"/>
       <w:r>
         <w:rPr>
           <w:sz w:val="24"/>
@@ -8738,8 +9001,8 @@
         </w:rPr>
         <w:t xml:space="preserve"> network</w:t>
       </w:r>
-      <w:bookmarkEnd w:id="25"/>
-      <w:bookmarkEnd w:id="23"/>
+      <w:bookmarkEnd w:id="29"/>
+      <w:bookmarkEnd w:id="3"/>
       <w:r>
         <w:rPr>
           <w:sz w:val="24"/>
@@ -8749,7 +9012,7 @@
         </w:rPr>
         <w:t>. It</w:t>
       </w:r>
-      <w:bookmarkStart w:name="hud54pvm25504" w:id="26"/>
+      <w:bookmarkStart w:name="hud54pvm25504" w:id="30"/>
       <w:r>
         <w:rPr>
           <w:sz w:val="24"/>
@@ -8795,8 +9058,8 @@
         </w:rPr>
         <w:t xml:space="preserve"> Virtual Machines when they boot. It will therefore be the route where traffic flows in and out of the VM</w:t>
       </w:r>
-      <w:bookmarkEnd w:id="26"/>
-      <w:bookmarkEnd w:id="20"/>
+      <w:bookmarkEnd w:id="30"/>
+      <w:bookmarkEnd w:id="2"/>
       <w:r>
         <w:rPr>
           <w:sz w:val="24"/>
@@ -8806,7 +9069,7 @@
         </w:rPr>
         <w:t>.</w:t>
       </w:r>
-      <w:bookmarkStart w:name="hud54pvm25504" w:id="27"/>
+      <w:bookmarkStart w:name="hud54pvm25504" w:id="31"/>
     </w:p>
     <w:p>
       <w:pPr>
@@ -8841,8 +9104,8 @@
         </w:rPr>
         <w:t xml:space="preserve">: </w:t>
       </w:r>
-      <w:bookmarkEnd w:id="27"/>
-      <w:bookmarkEnd w:id="17"/>
+      <w:bookmarkEnd w:id="31"/>
+      <w:bookmarkEnd w:id="0"/>
       <w:r>
         <w:rPr>
           <w:sz w:val="24"/>
@@ -8852,7 +9115,7 @@
         </w:rPr>
         <w:t xml:space="preserve">This network is </w:t>
       </w:r>
-      <w:bookmarkStart w:name="hud54pvm25504" w:id="28"/>
+      <w:bookmarkStart w:name="hud54pvm25504" w:id="32"/>
       <w:r>
         <w:rPr>
           <w:sz w:val="24"/>
@@ -8871,8 +9134,8 @@
         </w:rPr>
         <w:t>. Public network must have access to the internet</w:t>
       </w:r>
-      <w:bookmarkEnd w:id="28"/>
-      <w:bookmarkStart w:name="hud54pvm25504" w:id="29"/>
+      <w:bookmarkEnd w:id="32"/>
+      <w:bookmarkStart w:name="hud54pvm25504" w:id="33"/>
       <w:r>
         <w:rPr>
           <w:sz w:val="24"/>
@@ -8909,8 +9172,7 @@
         </w:rPr>
         <w:t xml:space="preserve">In order to perform management operations with ScaleIO cluster there is </w:t>
       </w:r>
-      <w:bookmarkEnd w:id="29"/>
-      <w:bookmarkEnd w:id="-1"/>
+      <w:bookmarkEnd w:id="33"/>
       <w:r>
         <w:rPr>
           <w:sz w:val="24"/>
@@ -8920,7 +9182,6 @@
         </w:rPr>
         <w:t xml:space="preserve">the tool </w:t>
       </w:r>
-      <w:bookmarkEnd w:id="-1"/>
       <w:r>
         <w:rPr>
           <w:sz w:val="24"/>
@@ -8930,7 +9191,6 @@
         </w:rPr>
         <w:t>‘</w:t>
       </w:r>
-      <w:bookmarkEnd w:id="3"/>
       <w:r>
         <w:rPr>
           <w:sz w:val="24"/>
@@ -8940,7 +9200,6 @@
         </w:rPr>
         <w:t>scli</w:t>
       </w:r>
-      <w:bookmarkEnd w:id="2"/>
       <w:r>
         <w:rPr>
           <w:sz w:val="24"/>
@@ -8950,7 +9209,6 @@
         </w:rPr>
         <w:t>’</w:t>
       </w:r>
-      <w:bookmarkEnd w:id="0"/>
       <w:r>
         <w:rPr>
           <w:sz w:val="24"/>
@@ -8960,7 +9218,7 @@
         </w:rPr>
         <w:t>. It is a management tool that is available on all controller nodes after deployment.</w:t>
       </w:r>
-      <w:bookmarkStart w:name="hud54pvm25504" w:id="30"/>
+      <w:bookmarkStart w:name="hud54pvm25504" w:id="34"/>
     </w:p>
     <w:p>
       <w:pPr>
@@ -9102,7 +9360,7 @@
           <w:szCs w:val="24"/>
         </w:rPr>
       </w:pPr>
-      <w:bookmarkEnd w:id="30"/>
+      <w:bookmarkEnd w:id="34"/>
       <w:r>
         <w:rPr>
           <w:sz w:val="24"/>
@@ -9162,7 +9420,7 @@
           <w:lang w:val="en-US"/>
         </w:rPr>
       </w:pPr>
-      <w:bookmarkStart w:name="hud54pvm25504" w:id="31"/>
+      <w:bookmarkStart w:name="hud54pvm25504" w:id="35"/>
       <w:r>
         <w:rPr>
           <w:sz w:val="24"/>
@@ -9317,8 +9575,8 @@
         </w:rPr>
         <w:t xml:space="preserve">scli </w:t>
       </w:r>
-      <w:bookmarkEnd w:id="31"/>
-      <w:bookmarkStart w:name="hud54pvm25504" w:id="32"/>
+      <w:bookmarkEnd w:id="35"/>
+      <w:bookmarkStart w:name="hud54pvm25504" w:id="36"/>
       <w:r>
         <w:rPr>
           <w:sz w:val="24"/>
@@ -9337,7 +9595,7 @@
         </w:rPr>
         <w:t>mdm_ip &lt;ip_of_master_mdm_from_query_cluster&gt;</w:t>
       </w:r>
-      <w:bookmarkEnd w:id="32"/>
+      <w:bookmarkEnd w:id="36"/>
       <w:r>
         <w:rPr>
           <w:sz w:val="24"/>
@@ -9347,7 +9605,7 @@
         </w:rPr>
         <w:t xml:space="preserve"> </w:t>
       </w:r>
-      <w:bookmarkStart w:name="hud54pvm25504" w:id="33"/>
+      <w:bookmarkStart w:name="hud54pvm25504" w:id="37"/>
       <w:r>
         <w:rPr>
           <w:sz w:val="24"/>
@@ -9379,7 +9637,7 @@
           <w:szCs w:val="24"/>
         </w:rPr>
       </w:pPr>
-      <w:bookmarkStart w:name="hud54pvm25504" w:id="34"/>
+      <w:bookmarkStart w:name="hud54pvm25504" w:id="38"/>
       <w:r>
         <w:rPr>
           <w:sz w:val="24"/>
@@ -9389,7 +9647,7 @@
         </w:rPr>
         <w:t>query information about all SD</w:t>
       </w:r>
-      <w:bookmarkEnd w:id="34"/>
+      <w:bookmarkEnd w:id="38"/>
       <w:bookmarkEnd w:id="-1"/>
       <w:r>
         <w:rPr>
@@ -9400,7 +9658,7 @@
         </w:rPr>
         <w:t xml:space="preserve">C: scli </w:t>
       </w:r>
-      <w:bookmarkStart w:name="hud54pvm25504" w:id="35"/>
+      <w:bookmarkStart w:name="hud54pvm25504" w:id="39"/>
       <w:r>
         <w:rPr>
           <w:sz w:val="24"/>
@@ -9419,7 +9677,7 @@
         </w:rPr>
         <w:t>mdm_ip &lt;ip_of_master_mdm_from_query_cluster&gt;</w:t>
       </w:r>
-      <w:bookmarkEnd w:id="35"/>
+      <w:bookmarkEnd w:id="39"/>
       <w:r>
         <w:rPr>
           <w:sz w:val="24"/>
@@ -9429,7 +9687,7 @@
         </w:rPr>
         <w:t xml:space="preserve"> </w:t>
       </w:r>
-      <w:bookmarkStart w:name="hud54pvm25504" w:id="36"/>
+      <w:bookmarkStart w:name="hud54pvm25504" w:id="40"/>
       <w:r>
         <w:rPr>
           <w:sz w:val="24"/>
@@ -9448,7 +9706,7 @@
         </w:rPr>
         <w:t>query_all_sdc</w:t>
       </w:r>
-      <w:bookmarkEnd w:id="36"/>
+      <w:bookmarkEnd w:id="40"/>
     </w:p>
     <w:p>
       <w:pPr>
@@ -10836,7 +11094,7 @@
         </w:rPr>
         <w:t xml:space="preserve">scli </w:t>
       </w:r>
-      <w:bookmarkStart w:name="hud54pvm25504" w:id="37"/>
+      <w:bookmarkStart w:name="hud54pvm25504" w:id="41"/>
       <w:r>
         <w:rPr>
           <w:sz w:val="24"/>
@@ -10855,7 +11113,7 @@
         </w:rPr>
         <w:t>mdm_ip &lt;ip_of_master_mdm_from_query_cluster&gt;</w:t>
       </w:r>
-      <w:bookmarkEnd w:id="37"/>
+      <w:bookmarkEnd w:id="41"/>
       <w:r>
         <w:rPr>
           <w:sz w:val="24"/>
@@ -10865,7 +11123,7 @@
         </w:rPr>
         <w:t xml:space="preserve"> </w:t>
       </w:r>
-      <w:bookmarkStart w:name="hud54pvm25504" w:id="38"/>
+      <w:bookmarkStart w:name="hud54pvm25504" w:id="42"/>
       <w:r>
         <w:rPr>
           <w:sz w:val="24"/>
@@ -10897,7 +11155,7 @@
           <w:szCs w:val="24"/>
         </w:rPr>
       </w:pPr>
-      <w:bookmarkEnd w:id="38"/>
+      <w:bookmarkEnd w:id="42"/>
       <w:r>
         <w:rPr>
           <w:sz w:val="24"/>
@@ -10907,7 +11165,7 @@
         </w:rPr>
         <w:t xml:space="preserve">remove node from cluster scli </w:t>
       </w:r>
-      <w:bookmarkStart w:name="hud54pvm25504" w:id="39"/>
+      <w:bookmarkStart w:name="hud54pvm25504" w:id="43"/>
       <w:r>
         <w:rPr>
           <w:sz w:val="24"/>
@@ -10926,7 +11184,7 @@
         </w:rPr>
         <w:t>mdm_ip &lt;ip_of_master_mdm_from_query_cluster&gt;</w:t>
       </w:r>
-      <w:bookmarkEnd w:id="39"/>
+      <w:bookmarkEnd w:id="43"/>
       <w:r>
         <w:rPr>
           <w:sz w:val="24"/>
@@ -10936,7 +11194,7 @@
         </w:rPr>
         <w:t xml:space="preserve"> </w:t>
       </w:r>
-      <w:bookmarkStart w:name="hud54pvm25504" w:id="40"/>
+      <w:bookmarkStart w:name="hud54pvm25504" w:id="44"/>
       <w:r>
         <w:rPr>
           <w:sz w:val="24"/>
@@ -10955,7 +11213,7 @@
         </w:rPr>
         <w:t>remove_sd</w:t>
       </w:r>
-      <w:bookmarkEnd w:id="40"/>
+      <w:bookmarkEnd w:id="44"/>
       <w:r>
         <w:rPr>
           <w:sz w:val="24"/>
@@ -11023,8 +11281,8 @@
           <w:rFonts w:ascii="Arial" w:cs="Arial" w:hAnsi="Arial" w:eastAsia="Arial"/>
         </w:rPr>
       </w:pPr>
-      <w:bookmarkStart w:name="_Toc9" w:id="41"/>
-      <w:bookmarkStart w:name="hcut28xqenhu1" w:id="42"/>
+      <w:bookmarkStart w:name="_Toc9" w:id="45"/>
+      <w:bookmarkStart w:name="hcut28xqenhu1" w:id="46"/>
       <w:r>
         <w:rPr>
           <w:rFonts w:ascii="Arial" w:hAnsi="Arial"/>
@@ -11033,7 +11291,7 @@
         </w:rPr>
         <w:t>Product compatibility matrix</w:t>
       </w:r>
-      <w:bookmarkEnd w:id="41"/>
+      <w:bookmarkEnd w:id="45"/>
     </w:p>
     <w:p>
       <w:pPr>
@@ -11046,7 +11304,7 @@
           <w:u w:color="333333"/>
         </w:rPr>
       </w:pPr>
-      <w:bookmarkStart w:name="hud54pvm25504" w:id="43"/>
+      <w:bookmarkStart w:name="hud54pvm25504" w:id="47"/>
     </w:p>
     <w:tbl>
       <w:tblPr>
@@ -12427,8 +12685,8 @@
           <w:rFonts w:ascii="Arial" w:cs="Arial" w:hAnsi="Arial" w:eastAsia="Arial"/>
         </w:rPr>
       </w:pPr>
-      <w:bookmarkStart w:name="_Toc10" w:id="44"/>
-      <w:bookmarkStart w:name="hme240mqtn8ni" w:id="45"/>
+      <w:bookmarkStart w:name="_Toc10" w:id="48"/>
+      <w:bookmarkStart w:name="hme240mqtn8ni" w:id="49"/>
       <w:r>
         <w:rPr>
           <w:rFonts w:ascii="Arial" w:hAnsi="Arial"/>
@@ -12437,8 +12695,8 @@
         </w:rPr>
         <w:t xml:space="preserve">System testing </w:t>
       </w:r>
-      <w:bookmarkEnd w:id="45"/>
-      <w:bookmarkEnd w:id="44"/>
+      <w:bookmarkEnd w:id="49"/>
+      <w:bookmarkEnd w:id="48"/>
     </w:p>
     <w:p>
       <w:pPr>
@@ -12450,8 +12708,8 @@
           <w:rFonts w:ascii="Arial" w:cs="Arial" w:hAnsi="Arial" w:eastAsia="Arial"/>
         </w:rPr>
       </w:pPr>
-      <w:bookmarkStart w:name="_Toc11" w:id="46"/>
-      <w:bookmarkStart w:name="hsb63vn8gl4ym" w:id="47"/>
+      <w:bookmarkStart w:name="_Toc11" w:id="50"/>
+      <w:bookmarkStart w:name="hsb63vn8gl4ym" w:id="51"/>
       <w:r>
         <w:rPr>
           <w:rFonts w:ascii="Arial" w:hAnsi="Arial"/>
@@ -12460,7 +12718,7 @@
         </w:rPr>
         <w:t>Install plugin and deploy environment</w:t>
       </w:r>
-      <w:bookmarkEnd w:id="46"/>
+      <w:bookmarkEnd w:id="50"/>
     </w:p>
     <w:p>
       <w:pPr>
@@ -13330,8 +13588,8 @@
           <w:rFonts w:ascii="Arial" w:cs="Arial" w:hAnsi="Arial" w:eastAsia="Arial"/>
         </w:rPr>
       </w:pPr>
-      <w:bookmarkStart w:name="_Toc12" w:id="48"/>
-      <w:bookmarkStart w:name="hi7qfs69lnngb" w:id="49"/>
+      <w:bookmarkStart w:name="_Toc12" w:id="52"/>
+      <w:bookmarkStart w:name="hi7qfs69lnngb" w:id="53"/>
       <w:r>
         <w:rPr>
           <w:rFonts w:ascii="Arial" w:hAnsi="Arial"/>
@@ -13340,7 +13598,7 @@
         </w:rPr>
         <w:t>Modifying env with enabled plugin (removing/adding controller nodes)</w:t>
       </w:r>
-      <w:bookmarkEnd w:id="48"/>
+      <w:bookmarkEnd w:id="52"/>
     </w:p>
     <w:p>
       <w:pPr>
@@ -13498,7 +13756,7 @@
             <w:pPr>
               <w:pStyle w:val="Body"/>
             </w:pPr>
-            <w:bookmarkStart w:name="hud54pvm25504" w:id="50"/>
+            <w:bookmarkStart w:name="hud54pvm25504" w:id="54"/>
             <w:r>
               <w:rPr>
                 <w:rtl w:val="0"/>
@@ -13574,7 +13832,7 @@
                 <w:lang w:val="en-US"/>
               </w:rPr>
             </w:pPr>
-            <w:bookmarkStart w:name="hud54pvm25504" w:id="51"/>
+            <w:bookmarkStart w:name="hud54pvm25504" w:id="55"/>
             <w:r>
               <w:rPr>
                 <w:rtl w:val="0"/>
@@ -13608,7 +13866,7 @@
                 <w:lang w:val="en-US"/>
               </w:rPr>
             </w:pPr>
-            <w:bookmarkStart w:name="hud54pvm25504" w:id="52"/>
+            <w:bookmarkStart w:name="hud54pvm25504" w:id="56"/>
             <w:r>
               <w:rPr>
                 <w:rtl w:val="0"/>
@@ -13630,7 +13888,7 @@
               </w:rPr>
               <w:t xml:space="preserve"> node</w:t>
             </w:r>
-            <w:bookmarkStart w:name="hud54pvm25504" w:id="53"/>
+            <w:bookmarkStart w:name="hud54pvm25504" w:id="57"/>
           </w:p>
           <w:p>
             <w:pPr>
@@ -14650,8 +14908,8 @@
           <w:rFonts w:ascii="Arial" w:cs="Arial" w:hAnsi="Arial" w:eastAsia="Arial"/>
         </w:rPr>
       </w:pPr>
-      <w:bookmarkStart w:name="_Toc13" w:id="54"/>
-      <w:bookmarkStart w:name="hljpmaxg12tdy" w:id="55"/>
+      <w:bookmarkStart w:name="_Toc13" w:id="58"/>
+      <w:bookmarkStart w:name="hljpmaxg12tdy" w:id="59"/>
       <w:r>
         <w:rPr>
           <w:rFonts w:ascii="Arial" w:hAnsi="Arial"/>
@@ -14660,7 +14918,7 @@
         </w:rPr>
         <w:t>Modifying env with enabled plugin (removing/adding compute node)</w:t>
       </w:r>
-      <w:bookmarkEnd w:id="54"/>
+      <w:bookmarkEnd w:id="58"/>
     </w:p>
     <w:p>
       <w:pPr>
@@ -15698,11 +15956,6 @@
     </w:p>
     <w:p>
       <w:pPr>
-        <w:pStyle w:val="Body"/>
-      </w:pPr>
-    </w:p>
-    <w:p>
-      <w:pPr>
         <w:pStyle w:val="Heading 2"/>
         <w:keepNext w:val="0"/>
         <w:keepLines w:val="0"/>
@@ -15711,17 +15964,903 @@
           <w:rFonts w:ascii="Arial" w:cs="Arial" w:hAnsi="Arial" w:eastAsia="Arial"/>
         </w:rPr>
       </w:pPr>
-      <w:bookmarkStart w:name="_Toc14" w:id="56"/>
-      <w:bookmarkStart w:name="hsf9irtsbnouf" w:id="57"/>
+      <w:bookmarkStart w:name="_Toc14" w:id="60"/>
       <w:r>
         <w:rPr>
           <w:rFonts w:ascii="Arial" w:hAnsi="Arial"/>
           <w:rtl w:val="0"/>
           <w:lang w:val="en-US"/>
         </w:rPr>
+        <w:t>Non hyper converged</w:t>
+      </w:r>
+      <w:bookmarkStart w:name="hsb63vn8gl4ym" w:id="61"/>
+      <w:r>
+        <w:rPr>
+          <w:rFonts w:ascii="Arial" w:hAnsi="Arial"/>
+          <w:rtl w:val="0"/>
+          <w:lang w:val="en-US"/>
+        </w:rPr>
+        <w:t xml:space="preserve"> deploy</w:t>
+      </w:r>
+      <w:bookmarkEnd w:id="60"/>
+    </w:p>
+    <w:p>
+      <w:pPr>
+        <w:pStyle w:val="Body"/>
+      </w:pPr>
+    </w:p>
+    <w:tbl>
+      <w:tblPr>
+        <w:tblW w:w="9120" w:type="dxa"/>
+        <w:jc w:val="left"/>
+        <w:tblInd w:w="108" w:type="dxa"/>
+        <w:tblBorders>
+          <w:top w:val="single" w:color="ffffff" w:sz="8" w:space="0" w:shadow="0" w:frame="0"/>
+          <w:left w:val="single" w:color="ffffff" w:sz="8" w:space="0" w:shadow="0" w:frame="0"/>
+          <w:bottom w:val="single" w:color="ffffff" w:sz="8" w:space="0" w:shadow="0" w:frame="0"/>
+          <w:right w:val="single" w:color="ffffff" w:sz="8" w:space="0" w:shadow="0" w:frame="0"/>
+          <w:insideH w:val="single" w:color="ffffff" w:sz="8" w:space="0" w:shadow="0" w:frame="0"/>
+          <w:insideV w:val="single" w:color="ffffff" w:sz="8" w:space="0" w:shadow="0" w:frame="0"/>
+        </w:tblBorders>
+        <w:shd w:val="clear" w:color="auto" w:fill="ced7e7"/>
+        <w:tblLayout w:type="fixed"/>
+      </w:tblPr>
+      <w:tblGrid>
+        <w:gridCol w:w="1845"/>
+        <w:gridCol w:w="7275"/>
+      </w:tblGrid>
+      <w:tr>
+        <w:tblPrEx>
+          <w:shd w:val="clear" w:color="auto" w:fill="ced7e7"/>
+        </w:tblPrEx>
+        <w:trPr>
+          <w:trHeight w:val="248" w:hRule="atLeast"/>
+        </w:trPr>
+        <w:tc>
+          <w:tcPr>
+            <w:tcW w:type="dxa" w:w="1845"/>
+            <w:tcBorders>
+              <w:top w:val="single" w:color="000000" w:sz="6" w:space="0" w:shadow="0" w:frame="0"/>
+              <w:left w:val="single" w:color="000000" w:sz="6" w:space="0" w:shadow="0" w:frame="0"/>
+              <w:bottom w:val="single" w:color="000000" w:sz="6" w:space="0" w:shadow="0" w:frame="0"/>
+              <w:right w:val="single" w:color="000000" w:sz="6" w:space="0" w:shadow="0" w:frame="0"/>
+            </w:tcBorders>
+            <w:shd w:val="clear" w:color="auto" w:fill="auto"/>
+            <w:tcMar>
+              <w:top w:type="dxa" w:w="80"/>
+              <w:left w:type="dxa" w:w="80"/>
+              <w:bottom w:type="dxa" w:w="80"/>
+              <w:right w:type="dxa" w:w="80"/>
+            </w:tcMar>
+            <w:vAlign w:val="top"/>
+          </w:tcPr>
+          <w:p>
+            <w:pPr>
+              <w:pStyle w:val="Body"/>
+            </w:pPr>
+            <w:r>
+              <w:rPr>
+                <w:rtl w:val="0"/>
+                <w:lang w:val="en-US"/>
+              </w:rPr>
+              <w:t>Test Case ID</w:t>
+            </w:r>
+          </w:p>
+        </w:tc>
+        <w:tc>
+          <w:tcPr>
+            <w:tcW w:type="dxa" w:w="7275"/>
+            <w:tcBorders>
+              <w:top w:val="single" w:color="000000" w:sz="6" w:space="0" w:shadow="0" w:frame="0"/>
+              <w:left w:val="single" w:color="000000" w:sz="6" w:space="0" w:shadow="0" w:frame="0"/>
+              <w:bottom w:val="single" w:color="000000" w:sz="6" w:space="0" w:shadow="0" w:frame="0"/>
+              <w:right w:val="single" w:color="000000" w:sz="6" w:space="0" w:shadow="0" w:frame="0"/>
+            </w:tcBorders>
+            <w:shd w:val="clear" w:color="auto" w:fill="auto"/>
+            <w:tcMar>
+              <w:top w:type="dxa" w:w="80"/>
+              <w:left w:type="dxa" w:w="800"/>
+              <w:bottom w:type="dxa" w:w="80"/>
+              <w:right w:type="dxa" w:w="80"/>
+            </w:tcMar>
+            <w:vAlign w:val="top"/>
+          </w:tcPr>
+          <w:p>
+            <w:pPr>
+              <w:pStyle w:val="Body"/>
+              <w:ind w:left="720" w:hanging="360"/>
+            </w:pPr>
+            <w:r>
+              <w:rPr>
+                <w:rtl w:val="0"/>
+                <w:lang w:val="en-US"/>
+              </w:rPr>
+              <w:t>non_hyper_converged</w:t>
+            </w:r>
+            <w:r>
+              <w:rPr>
+                <w:rtl w:val="0"/>
+                <w:lang w:val="en-US"/>
+              </w:rPr>
+              <w:t>_deploy</w:t>
+            </w:r>
+          </w:p>
+        </w:tc>
+      </w:tr>
+      <w:tr>
+        <w:tblPrEx>
+          <w:shd w:val="clear" w:color="auto" w:fill="ced7e7"/>
+        </w:tblPrEx>
+        <w:trPr>
+          <w:trHeight w:val="7412" w:hRule="atLeast"/>
+        </w:trPr>
+        <w:tc>
+          <w:tcPr>
+            <w:tcW w:type="dxa" w:w="1845"/>
+            <w:tcBorders>
+              <w:top w:val="single" w:color="000000" w:sz="6" w:space="0" w:shadow="0" w:frame="0"/>
+              <w:left w:val="single" w:color="000000" w:sz="6" w:space="0" w:shadow="0" w:frame="0"/>
+              <w:bottom w:val="single" w:color="000000" w:sz="6" w:space="0" w:shadow="0" w:frame="0"/>
+              <w:right w:val="single" w:color="000000" w:sz="6" w:space="0" w:shadow="0" w:frame="0"/>
+            </w:tcBorders>
+            <w:shd w:val="clear" w:color="auto" w:fill="auto"/>
+            <w:tcMar>
+              <w:top w:type="dxa" w:w="80"/>
+              <w:left w:type="dxa" w:w="80"/>
+              <w:bottom w:type="dxa" w:w="80"/>
+              <w:right w:type="dxa" w:w="80"/>
+            </w:tcMar>
+            <w:vAlign w:val="top"/>
+          </w:tcPr>
+          <w:p>
+            <w:pPr>
+              <w:pStyle w:val="Body"/>
+            </w:pPr>
+            <w:r>
+              <w:rPr>
+                <w:rtl w:val="0"/>
+                <w:lang w:val="en-US"/>
+              </w:rPr>
+              <w:t>Steps</w:t>
+            </w:r>
+          </w:p>
+        </w:tc>
+        <w:tc>
+          <w:tcPr>
+            <w:tcW w:type="dxa" w:w="7275"/>
+            <w:tcBorders>
+              <w:top w:val="single" w:color="000000" w:sz="6" w:space="0" w:shadow="0" w:frame="0"/>
+              <w:left w:val="single" w:color="000000" w:sz="6" w:space="0" w:shadow="0" w:frame="0"/>
+              <w:bottom w:val="single" w:color="000000" w:sz="6" w:space="0" w:shadow="0" w:frame="0"/>
+              <w:right w:val="single" w:color="000000" w:sz="6" w:space="0" w:shadow="0" w:frame="0"/>
+            </w:tcBorders>
+            <w:shd w:val="clear" w:color="auto" w:fill="auto"/>
+            <w:tcMar>
+              <w:top w:type="dxa" w:w="80"/>
+              <w:left w:type="dxa" w:w="80"/>
+              <w:bottom w:type="dxa" w:w="80"/>
+              <w:right w:type="dxa" w:w="80"/>
+            </w:tcMar>
+            <w:vAlign w:val="top"/>
+          </w:tcPr>
+          <w:p>
+            <w:pPr>
+              <w:pStyle w:val="Body"/>
+              <w:numPr>
+                <w:ilvl w:val="0"/>
+                <w:numId w:val="20"/>
+              </w:numPr>
+            </w:pPr>
+            <w:r>
+              <w:rPr>
+                <w:rtl w:val="0"/>
+                <w:lang w:val="en-US"/>
+              </w:rPr>
+              <w:t xml:space="preserve">Upload plugin to the master </w:t>
+            </w:r>
+            <w:r>
+              <w:rPr>
+                <w:rtl w:val="0"/>
+                <w:lang w:val="en-US"/>
+              </w:rPr>
+              <w:t xml:space="preserve">fuel </w:t>
+            </w:r>
+            <w:r>
+              <w:rPr>
+                <w:rtl w:val="0"/>
+                <w:lang w:val="en-US"/>
+              </w:rPr>
+              <w:t>node</w:t>
+            </w:r>
+          </w:p>
+          <w:p>
+            <w:pPr>
+              <w:pStyle w:val="Body"/>
+              <w:numPr>
+                <w:ilvl w:val="0"/>
+                <w:numId w:val="20"/>
+              </w:numPr>
+            </w:pPr>
+            <w:r>
+              <w:rPr>
+                <w:rtl w:val="0"/>
+                <w:lang w:val="en-US"/>
+              </w:rPr>
+              <w:t>Install plugin</w:t>
+            </w:r>
+          </w:p>
+          <w:p>
+            <w:pPr>
+              <w:pStyle w:val="Body"/>
+              <w:numPr>
+                <w:ilvl w:val="0"/>
+                <w:numId w:val="20"/>
+              </w:numPr>
+            </w:pPr>
+            <w:r>
+              <w:rPr>
+                <w:rtl w:val="0"/>
+                <w:lang w:val="en-US"/>
+              </w:rPr>
+              <w:t>Ensure that plugin is installed successfully using cli</w:t>
+            </w:r>
+          </w:p>
+          <w:p>
+            <w:pPr>
+              <w:pStyle w:val="Body"/>
+              <w:numPr>
+                <w:ilvl w:val="0"/>
+                <w:numId w:val="20"/>
+              </w:numPr>
+            </w:pPr>
+            <w:r>
+              <w:rPr>
+                <w:rtl w:val="0"/>
+                <w:lang w:val="en-US"/>
+              </w:rPr>
+              <w:t xml:space="preserve">Create environment with enabled </w:t>
+            </w:r>
+            <w:r>
+              <w:rPr>
+                <w:rtl w:val="0"/>
+                <w:lang w:val="en-US"/>
+              </w:rPr>
+              <w:t xml:space="preserve">ScaleIO </w:t>
+            </w:r>
+            <w:r>
+              <w:rPr>
+                <w:rtl w:val="0"/>
+                <w:lang w:val="en-US"/>
+              </w:rPr>
+              <w:t>plugin in fuel ui</w:t>
+            </w:r>
+          </w:p>
+          <w:p>
+            <w:pPr>
+              <w:pStyle w:val="Body"/>
+              <w:numPr>
+                <w:ilvl w:val="1"/>
+                <w:numId w:val="20"/>
+              </w:numPr>
+            </w:pPr>
+            <w:r>
+              <w:rPr>
+                <w:rtl w:val="0"/>
+                <w:lang w:val="en-US"/>
+              </w:rPr>
+              <w:t>Provide passwords for Admin and for Gateway, e.g. qwe123QWE</w:t>
+            </w:r>
+          </w:p>
+          <w:p>
+            <w:pPr>
+              <w:pStyle w:val="Body"/>
+              <w:numPr>
+                <w:ilvl w:val="1"/>
+                <w:numId w:val="20"/>
+              </w:numPr>
+            </w:pPr>
+            <w:r>
+              <w:rPr>
+                <w:rtl w:val="0"/>
+                <w:lang w:val="en-US"/>
+              </w:rPr>
+              <w:t>Keep protection domain name and storage pool names in default values</w:t>
+            </w:r>
+          </w:p>
+          <w:p>
+            <w:pPr>
+              <w:pStyle w:val="Body"/>
+              <w:numPr>
+                <w:ilvl w:val="1"/>
+                <w:numId w:val="20"/>
+              </w:numPr>
+            </w:pPr>
+            <w:r>
+              <w:rPr>
+                <w:rtl w:val="0"/>
+                <w:lang w:val="en-US"/>
+              </w:rPr>
+              <w:t xml:space="preserve">Input </w:t>
+            </w:r>
+            <w:r>
+              <w:rPr>
+                <w:rtl w:val="0"/>
+                <w:lang w:val="en-US"/>
+              </w:rPr>
+              <w:t>‘</w:t>
+            </w:r>
+            <w:r>
+              <w:rPr>
+                <w:rtl w:val="0"/>
+                <w:lang w:val="en-US"/>
+              </w:rPr>
+              <w:t>/dev/sdb' in Storage devices</w:t>
+            </w:r>
+          </w:p>
+          <w:p>
+            <w:pPr>
+              <w:pStyle w:val="Body"/>
+              <w:numPr>
+                <w:ilvl w:val="1"/>
+                <w:numId w:val="20"/>
+              </w:numPr>
+            </w:pPr>
+            <w:r>
+              <w:rPr>
+                <w:rtl w:val="0"/>
+                <w:lang w:val="en-US"/>
+              </w:rPr>
+              <w:t xml:space="preserve">Disable checkbox </w:t>
+            </w:r>
+            <w:r>
+              <w:rPr>
+                <w:rtl w:val="0"/>
+                <w:lang w:val="en-US"/>
+              </w:rPr>
+              <w:t>‘</w:t>
+            </w:r>
+            <w:r>
+              <w:rPr>
+                <w:rtl w:val="0"/>
+                <w:lang w:val="en-US"/>
+              </w:rPr>
+              <w:t>Hyper-converged deployment</w:t>
+            </w:r>
+            <w:r>
+              <w:rPr>
+                <w:rtl w:val="0"/>
+                <w:lang w:val="en-US"/>
+              </w:rPr>
+              <w:t>’</w:t>
+            </w:r>
+          </w:p>
+          <w:p>
+            <w:pPr>
+              <w:pStyle w:val="Body"/>
+              <w:numPr>
+                <w:ilvl w:val="0"/>
+                <w:numId w:val="20"/>
+              </w:numPr>
+            </w:pPr>
+            <w:r>
+              <w:rPr>
+                <w:rtl w:val="0"/>
+                <w:lang w:val="en-US"/>
+              </w:rPr>
+              <w:t>Add 1 node with Controller and Cinder role</w:t>
+            </w:r>
+          </w:p>
+          <w:p>
+            <w:pPr>
+              <w:pStyle w:val="Body"/>
+              <w:numPr>
+                <w:ilvl w:val="0"/>
+                <w:numId w:val="20"/>
+              </w:numPr>
+            </w:pPr>
+            <w:r>
+              <w:rPr>
+                <w:rtl w:val="0"/>
+                <w:lang w:val="en-US"/>
+              </w:rPr>
+              <w:t xml:space="preserve">Add </w:t>
+            </w:r>
+            <w:r>
+              <w:rPr>
+                <w:rtl w:val="0"/>
+                <w:lang w:val="en-US"/>
+              </w:rPr>
+              <w:t>1 node with Compute</w:t>
+            </w:r>
+            <w:r>
+              <w:rPr>
+                <w:rtl w:val="0"/>
+                <w:lang w:val="en-US"/>
+              </w:rPr>
+              <w:t xml:space="preserve"> and ScaleIO </w:t>
+            </w:r>
+            <w:r>
+              <w:rPr>
+                <w:rtl w:val="0"/>
+                <w:lang w:val="en-US"/>
+              </w:rPr>
+              <w:t>role</w:t>
+            </w:r>
+            <w:r>
+              <w:rPr>
+                <w:rtl w:val="0"/>
+                <w:lang w:val="en-US"/>
+              </w:rPr>
+              <w:t>s</w:t>
+            </w:r>
+          </w:p>
+          <w:p>
+            <w:pPr>
+              <w:pStyle w:val="Body"/>
+              <w:numPr>
+                <w:ilvl w:val="0"/>
+                <w:numId w:val="20"/>
+              </w:numPr>
+            </w:pPr>
+            <w:r>
+              <w:rPr>
+                <w:rtl w:val="0"/>
+                <w:lang w:val="en-US"/>
+              </w:rPr>
+              <w:t>Add 2 nodes with ScaleIO roles</w:t>
+            </w:r>
+          </w:p>
+          <w:p>
+            <w:pPr>
+              <w:pStyle w:val="Body"/>
+              <w:numPr>
+                <w:ilvl w:val="0"/>
+                <w:numId w:val="20"/>
+              </w:numPr>
+            </w:pPr>
+            <w:r>
+              <w:rPr>
+                <w:rtl w:val="0"/>
+                <w:lang w:val="en-US"/>
+              </w:rPr>
+              <w:t>Apply network settings</w:t>
+            </w:r>
+          </w:p>
+          <w:p>
+            <w:pPr>
+              <w:pStyle w:val="Body"/>
+              <w:numPr>
+                <w:ilvl w:val="1"/>
+                <w:numId w:val="20"/>
+              </w:numPr>
+            </w:pPr>
+            <w:r>
+              <w:rPr>
+                <w:rtl w:val="0"/>
+                <w:lang w:val="en-US"/>
+              </w:rPr>
+              <w:t>IP addresses and assigning networks to interfaces  depend on actual network environment of test lab</w:t>
+            </w:r>
+          </w:p>
+          <w:p>
+            <w:pPr>
+              <w:pStyle w:val="Body"/>
+              <w:numPr>
+                <w:ilvl w:val="0"/>
+                <w:numId w:val="20"/>
+              </w:numPr>
+            </w:pPr>
+            <w:r>
+              <w:rPr>
+                <w:rtl w:val="0"/>
+                <w:lang w:val="en-US"/>
+              </w:rPr>
+              <w:t>Run network verification</w:t>
+            </w:r>
+          </w:p>
+          <w:p>
+            <w:pPr>
+              <w:pStyle w:val="Body"/>
+              <w:numPr>
+                <w:ilvl w:val="0"/>
+                <w:numId w:val="20"/>
+              </w:numPr>
+            </w:pPr>
+            <w:r>
+              <w:rPr>
+                <w:rtl w:val="0"/>
+                <w:lang w:val="en-US"/>
+              </w:rPr>
+              <w:t>Deploy the cluster</w:t>
+            </w:r>
+          </w:p>
+          <w:p>
+            <w:pPr>
+              <w:pStyle w:val="Body"/>
+              <w:numPr>
+                <w:ilvl w:val="0"/>
+                <w:numId w:val="20"/>
+              </w:numPr>
+            </w:pPr>
+            <w:r>
+              <w:rPr>
+                <w:rtl w:val="0"/>
+                <w:lang w:val="en-US"/>
+              </w:rPr>
+              <w:t>Check ScaleIO cluster state f</w:t>
+            </w:r>
+            <w:r>
+              <w:rPr>
+                <w:rtl w:val="0"/>
+                <w:lang w:val="en-US"/>
+              </w:rPr>
+              <w:t xml:space="preserve">rom the </w:t>
+            </w:r>
+            <w:r>
+              <w:rPr>
+                <w:rtl w:val="0"/>
+                <w:lang w:val="en-US"/>
+              </w:rPr>
+              <w:t>c</w:t>
+            </w:r>
+            <w:r>
+              <w:rPr>
+                <w:rtl w:val="0"/>
+                <w:lang w:val="en-US"/>
+              </w:rPr>
+              <w:t>ontroller node</w:t>
+            </w:r>
+          </w:p>
+          <w:p>
+            <w:pPr>
+              <w:pStyle w:val="Body"/>
+              <w:numPr>
+                <w:ilvl w:val="0"/>
+                <w:numId w:val="20"/>
+              </w:numPr>
+            </w:pPr>
+            <w:r>
+              <w:rPr>
+                <w:rtl w:val="0"/>
+                <w:lang w:val="en-US"/>
+              </w:rPr>
+              <w:t>Login to Horizon with the admin user when the OpenStack deployment is finished</w:t>
+            </w:r>
+          </w:p>
+          <w:p>
+            <w:pPr>
+              <w:pStyle w:val="Body"/>
+              <w:numPr>
+                <w:ilvl w:val="1"/>
+                <w:numId w:val="20"/>
+              </w:numPr>
+            </w:pPr>
+            <w:r>
+              <w:rPr>
+                <w:rtl w:val="0"/>
+                <w:lang w:val="en-US"/>
+              </w:rPr>
+              <w:t>Create volume from image</w:t>
+            </w:r>
+          </w:p>
+          <w:p>
+            <w:pPr>
+              <w:pStyle w:val="Body"/>
+              <w:numPr>
+                <w:ilvl w:val="1"/>
+                <w:numId w:val="20"/>
+              </w:numPr>
+            </w:pPr>
+            <w:r>
+              <w:rPr>
+                <w:rtl w:val="0"/>
+                <w:lang w:val="en-US"/>
+              </w:rPr>
+              <w:t>Create flavor with 8GB disks and zero swap</w:t>
+            </w:r>
+          </w:p>
+          <w:p>
+            <w:pPr>
+              <w:pStyle w:val="Body"/>
+              <w:numPr>
+                <w:ilvl w:val="1"/>
+                <w:numId w:val="20"/>
+              </w:numPr>
+            </w:pPr>
+            <w:r>
+              <w:rPr>
+                <w:rtl w:val="0"/>
+                <w:lang w:val="en-US"/>
+              </w:rPr>
+              <w:t>Run instance with just created flavour</w:t>
+            </w:r>
+          </w:p>
+          <w:p>
+            <w:pPr>
+              <w:pStyle w:val="Body"/>
+              <w:numPr>
+                <w:ilvl w:val="1"/>
+                <w:numId w:val="20"/>
+              </w:numPr>
+            </w:pPr>
+            <w:r>
+              <w:rPr>
+                <w:rtl w:val="0"/>
+                <w:lang w:val="en-US"/>
+              </w:rPr>
+              <w:t>Delete volume and instance created above</w:t>
+            </w:r>
+          </w:p>
+          <w:p>
+            <w:pPr>
+              <w:pStyle w:val="Body"/>
+              <w:numPr>
+                <w:ilvl w:val="0"/>
+                <w:numId w:val="20"/>
+              </w:numPr>
+            </w:pPr>
+            <w:r>
+              <w:rPr>
+                <w:rtl w:val="0"/>
+                <w:lang w:val="en-US"/>
+              </w:rPr>
+              <w:t>Run OSTF</w:t>
+            </w:r>
+            <w:r>
+              <w:rPr>
+                <w:rtl w:val="0"/>
+                <w:lang w:val="en-US"/>
+              </w:rPr>
+              <w:t xml:space="preserve"> excepting test with launch of instances</w:t>
+            </w:r>
+          </w:p>
+        </w:tc>
+      </w:tr>
+      <w:tr>
+        <w:tblPrEx>
+          <w:shd w:val="clear" w:color="auto" w:fill="ced7e7"/>
+        </w:tblPrEx>
+        <w:trPr>
+          <w:trHeight w:val="2540" w:hRule="atLeast"/>
+        </w:trPr>
+        <w:tc>
+          <w:tcPr>
+            <w:tcW w:type="dxa" w:w="1845"/>
+            <w:tcBorders>
+              <w:top w:val="single" w:color="000000" w:sz="6" w:space="0" w:shadow="0" w:frame="0"/>
+              <w:left w:val="single" w:color="000000" w:sz="6" w:space="0" w:shadow="0" w:frame="0"/>
+              <w:bottom w:val="single" w:color="000000" w:sz="6" w:space="0" w:shadow="0" w:frame="0"/>
+              <w:right w:val="single" w:color="000000" w:sz="6" w:space="0" w:shadow="0" w:frame="0"/>
+            </w:tcBorders>
+            <w:shd w:val="clear" w:color="auto" w:fill="auto"/>
+            <w:tcMar>
+              <w:top w:type="dxa" w:w="80"/>
+              <w:left w:type="dxa" w:w="80"/>
+              <w:bottom w:type="dxa" w:w="80"/>
+              <w:right w:type="dxa" w:w="80"/>
+            </w:tcMar>
+            <w:vAlign w:val="top"/>
+          </w:tcPr>
+          <w:p>
+            <w:pPr>
+              <w:pStyle w:val="Body"/>
+            </w:pPr>
+            <w:r>
+              <w:rPr>
+                <w:rtl w:val="0"/>
+                <w:lang w:val="en-US"/>
+              </w:rPr>
+              <w:t>Expected Result</w:t>
+            </w:r>
+          </w:p>
+        </w:tc>
+        <w:tc>
+          <w:tcPr>
+            <w:tcW w:type="dxa" w:w="7275"/>
+            <w:tcBorders>
+              <w:top w:val="single" w:color="000000" w:sz="6" w:space="0" w:shadow="0" w:frame="0"/>
+              <w:left w:val="single" w:color="000000" w:sz="6" w:space="0" w:shadow="0" w:frame="0"/>
+              <w:bottom w:val="single" w:color="000000" w:sz="6" w:space="0" w:shadow="0" w:frame="0"/>
+              <w:right w:val="single" w:color="000000" w:sz="6" w:space="0" w:shadow="0" w:frame="0"/>
+            </w:tcBorders>
+            <w:shd w:val="clear" w:color="auto" w:fill="auto"/>
+            <w:tcMar>
+              <w:top w:type="dxa" w:w="80"/>
+              <w:left w:type="dxa" w:w="80"/>
+              <w:bottom w:type="dxa" w:w="80"/>
+              <w:right w:type="dxa" w:w="80"/>
+            </w:tcMar>
+            <w:vAlign w:val="bottom"/>
+          </w:tcPr>
+          <w:p>
+            <w:pPr>
+              <w:pStyle w:val="Body"/>
+              <w:numPr>
+                <w:ilvl w:val="0"/>
+                <w:numId w:val="21"/>
+              </w:numPr>
+            </w:pPr>
+            <w:r>
+              <w:rPr>
+                <w:rtl w:val="0"/>
+                <w:lang w:val="en-US"/>
+              </w:rPr>
+              <w:t xml:space="preserve">Plugin is installed successfully,  cluster is created,  </w:t>
+            </w:r>
+            <w:r>
+              <w:rPr>
+                <w:rtl w:val="0"/>
+                <w:lang w:val="en-US"/>
+              </w:rPr>
+              <w:t>network verification.</w:t>
+            </w:r>
+          </w:p>
+          <w:p>
+            <w:pPr>
+              <w:pStyle w:val="Body"/>
+              <w:numPr>
+                <w:ilvl w:val="0"/>
+                <w:numId w:val="21"/>
+              </w:numPr>
+            </w:pPr>
+            <w:r>
+              <w:rPr>
+                <w:rtl w:val="0"/>
+                <w:lang w:val="en-US"/>
+              </w:rPr>
+              <w:t xml:space="preserve">ScaleIO cluster is configured in </w:t>
+            </w:r>
+            <w:r>
+              <w:rPr>
+                <w:rtl w:val="0"/>
+                <w:lang w:val="en-US"/>
+              </w:rPr>
+              <w:t>‘</w:t>
+            </w:r>
+            <w:r>
+              <w:rPr>
+                <w:rtl w:val="0"/>
+                <w:lang w:val="en-US"/>
+              </w:rPr>
+              <w:t>node_1</w:t>
+            </w:r>
+            <w:r>
+              <w:rPr>
+                <w:rtl w:val="0"/>
+                <w:lang w:val="en-US"/>
+              </w:rPr>
+              <w:t xml:space="preserve">’ </w:t>
+            </w:r>
+            <w:r>
+              <w:rPr>
+                <w:rtl w:val="0"/>
+                <w:lang w:val="en-US"/>
+              </w:rPr>
+              <w:t>mode:</w:t>
+            </w:r>
+          </w:p>
+          <w:p>
+            <w:pPr>
+              <w:pStyle w:val="Body"/>
+              <w:numPr>
+                <w:ilvl w:val="1"/>
+                <w:numId w:val="21"/>
+              </w:numPr>
+            </w:pPr>
+            <w:r>
+              <w:rPr>
+                <w:rtl w:val="0"/>
+                <w:lang w:val="en-US"/>
+              </w:rPr>
+              <w:t>One MDM on controller</w:t>
+            </w:r>
+          </w:p>
+          <w:p>
+            <w:pPr>
+              <w:pStyle w:val="Body"/>
+              <w:numPr>
+                <w:ilvl w:val="1"/>
+                <w:numId w:val="21"/>
+              </w:numPr>
+            </w:pPr>
+            <w:r>
+              <w:rPr>
+                <w:rtl w:val="0"/>
+                <w:lang w:val="en-US"/>
+              </w:rPr>
+              <w:t>SDS is installed on the nodes with ScaleIO role</w:t>
+            </w:r>
+          </w:p>
+          <w:p>
+            <w:pPr>
+              <w:pStyle w:val="Body"/>
+              <w:numPr>
+                <w:ilvl w:val="1"/>
+                <w:numId w:val="21"/>
+              </w:numPr>
+            </w:pPr>
+            <w:r>
+              <w:rPr>
+                <w:rtl w:val="0"/>
+                <w:lang w:val="en-US"/>
+              </w:rPr>
+              <w:t xml:space="preserve">Volume and instance are created and deleted successfully via Horizon. </w:t>
+            </w:r>
+          </w:p>
+          <w:p>
+            <w:pPr>
+              <w:pStyle w:val="Body"/>
+              <w:numPr>
+                <w:ilvl w:val="0"/>
+                <w:numId w:val="21"/>
+              </w:numPr>
+            </w:pPr>
+            <w:r>
+              <w:rPr>
+                <w:rtl w:val="0"/>
+                <w:lang w:val="en-US"/>
+              </w:rPr>
+              <w:t>OSTF are passed</w:t>
+            </w:r>
+            <w:r>
+              <w:rPr>
+                <w:rtl w:val="0"/>
+                <w:lang w:val="en-US"/>
+              </w:rPr>
+              <w:t>. Tests with launch of instances should be excluded because they require special flavour.</w:t>
+            </w:r>
+          </w:p>
+        </w:tc>
+      </w:tr>
+    </w:tbl>
+    <w:p>
+      <w:pPr>
+        <w:pStyle w:val="Body"/>
+        <w:widowControl w:val="0"/>
+        <w:spacing w:line="240" w:lineRule="auto"/>
+      </w:pPr>
+    </w:p>
+    <w:p>
+      <w:pPr>
+        <w:pStyle w:val="Body"/>
+      </w:pPr>
+    </w:p>
+    <w:p>
+      <w:pPr>
+        <w:pStyle w:val="Body"/>
+      </w:pPr>
+    </w:p>
+    <w:p>
+      <w:pPr>
+        <w:pStyle w:val="Body"/>
+      </w:pPr>
+    </w:p>
+    <w:p>
+      <w:pPr>
+        <w:pStyle w:val="Body"/>
+      </w:pPr>
+    </w:p>
+    <w:p>
+      <w:pPr>
+        <w:pStyle w:val="Heading 2"/>
+        <w:keepNext w:val="0"/>
+        <w:keepLines w:val="0"/>
+        <w:spacing w:line="331" w:lineRule="auto"/>
+        <w:rPr>
+          <w:rFonts w:ascii="Arial" w:cs="Arial" w:hAnsi="Arial" w:eastAsia="Arial"/>
+        </w:rPr>
+      </w:pPr>
+      <w:bookmarkStart w:name="_Toc15" w:id="62"/>
+      <w:bookmarkStart w:name="hsf9irtsbnouf" w:id="63"/>
+      <w:r>
+        <w:rPr>
+          <w:rFonts w:ascii="Arial" w:hAnsi="Arial"/>
+          <w:rtl w:val="0"/>
+          <w:lang w:val="en-US"/>
+        </w:rPr>
         <w:t>Uninstall of plugin with deployed environment</w:t>
       </w:r>
-      <w:bookmarkEnd w:id="56"/>
+      <w:bookmarkEnd w:id="62"/>
     </w:p>
     <w:p>
       <w:pPr>
@@ -15880,7 +17019,7 @@
               <w:pStyle w:val="Body"/>
               <w:numPr>
                 <w:ilvl w:val="0"/>
-                <w:numId w:val="20"/>
+                <w:numId w:val="22"/>
               </w:numPr>
               <w:rPr>
                 <w:lang w:val="en-US"/>
@@ -15906,7 +17045,7 @@
               <w:pStyle w:val="Body"/>
               <w:numPr>
                 <w:ilvl w:val="0"/>
-                <w:numId w:val="20"/>
+                <w:numId w:val="22"/>
               </w:numPr>
               <w:rPr>
                 <w:lang w:val="en-US"/>
@@ -15932,7 +17071,7 @@
               <w:pStyle w:val="Body"/>
               <w:numPr>
                 <w:ilvl w:val="0"/>
-                <w:numId w:val="20"/>
+                <w:numId w:val="22"/>
               </w:numPr>
               <w:rPr>
                 <w:lang w:val="en-US"/>
@@ -15972,7 +17111,7 @@
               <w:pStyle w:val="Body"/>
               <w:numPr>
                 <w:ilvl w:val="0"/>
-                <w:numId w:val="20"/>
+                <w:numId w:val="22"/>
               </w:numPr>
               <w:rPr>
                 <w:lang w:val="en-US"/>
@@ -15998,7 +17137,7 @@
               <w:pStyle w:val="Body"/>
               <w:numPr>
                 <w:ilvl w:val="0"/>
-                <w:numId w:val="20"/>
+                <w:numId w:val="22"/>
               </w:numPr>
               <w:rPr>
                 <w:lang w:val="en-US"/>
@@ -16024,7 +17163,7 @@
               <w:pStyle w:val="Body"/>
               <w:numPr>
                 <w:ilvl w:val="0"/>
-                <w:numId w:val="20"/>
+                <w:numId w:val="22"/>
               </w:numPr>
               <w:rPr>
                 <w:lang w:val="en-US"/>
@@ -16050,7 +17189,7 @@
               <w:pStyle w:val="Body"/>
               <w:numPr>
                 <w:ilvl w:val="0"/>
-                <w:numId w:val="20"/>
+                <w:numId w:val="22"/>
               </w:numPr>
               <w:rPr>
                 <w:lang w:val="en-US"/>
@@ -16197,8 +17336,8 @@
           <w:rFonts w:ascii="Arial" w:cs="Arial" w:hAnsi="Arial" w:eastAsia="Arial"/>
         </w:rPr>
       </w:pPr>
-      <w:bookmarkStart w:name="_Toc15" w:id="58"/>
-      <w:bookmarkStart w:name="h3oa18jdmatyj" w:id="59"/>
+      <w:bookmarkStart w:name="_Toc16" w:id="64"/>
+      <w:bookmarkStart w:name="h3oa18jdmatyj" w:id="65"/>
       <w:r>
         <w:rPr>
           <w:rFonts w:ascii="Arial" w:hAnsi="Arial"/>
@@ -16207,7 +17346,7 @@
         </w:rPr>
         <w:t>Uninstall of plugin</w:t>
       </w:r>
-      <w:bookmarkEnd w:id="58"/>
+      <w:bookmarkEnd w:id="64"/>
     </w:p>
     <w:p>
       <w:pPr>
@@ -16366,7 +17505,7 @@
               <w:pStyle w:val="Body"/>
               <w:numPr>
                 <w:ilvl w:val="0"/>
-                <w:numId w:val="21"/>
+                <w:numId w:val="23"/>
               </w:numPr>
               <w:rPr>
                 <w:lang w:val="en-US"/>
@@ -16392,7 +17531,7 @@
               <w:pStyle w:val="Body"/>
               <w:numPr>
                 <w:ilvl w:val="0"/>
-                <w:numId w:val="21"/>
+                <w:numId w:val="23"/>
               </w:numPr>
               <w:rPr>
                 <w:lang w:val="en-US"/>
@@ -16418,7 +17557,7 @@
               <w:pStyle w:val="Body"/>
               <w:numPr>
                 <w:ilvl w:val="0"/>
-                <w:numId w:val="21"/>
+                <w:numId w:val="23"/>
               </w:numPr>
               <w:rPr>
                 <w:lang w:val="en-US"/>
@@ -16444,7 +17583,7 @@
               <w:pStyle w:val="Body"/>
               <w:numPr>
                 <w:ilvl w:val="0"/>
-                <w:numId w:val="21"/>
+                <w:numId w:val="23"/>
               </w:numPr>
               <w:rPr>
                 <w:lang w:val="en-US"/>
@@ -16580,8 +17719,8 @@
           <w:rFonts w:ascii="Arial" w:cs="Arial" w:hAnsi="Arial" w:eastAsia="Arial"/>
         </w:rPr>
       </w:pPr>
-      <w:bookmarkStart w:name="_Toc16" w:id="60"/>
-      <w:bookmarkStart w:name="hg7wjnu76bwz3" w:id="61"/>
+      <w:bookmarkStart w:name="_Toc17" w:id="66"/>
+      <w:bookmarkStart w:name="hg7wjnu76bwz3" w:id="67"/>
       <w:r>
         <w:rPr>
           <w:rFonts w:ascii="Arial" w:hAnsi="Arial"/>
@@ -16590,7 +17729,7 @@
         </w:rPr>
         <w:t>Upgrade/update</w:t>
       </w:r>
-      <w:bookmarkEnd w:id="60"/>
+      <w:bookmarkEnd w:id="66"/>
     </w:p>
     <w:p>
       <w:pPr>
@@ -16606,8 +17745,8 @@
           <w:rFonts w:ascii="Arial" w:cs="Arial" w:hAnsi="Arial" w:eastAsia="Arial"/>
         </w:rPr>
       </w:pPr>
-      <w:bookmarkStart w:name="_Toc17" w:id="62"/>
-      <w:bookmarkStart w:name="h1mexydp5xdgp" w:id="63"/>
+      <w:bookmarkStart w:name="_Toc18" w:id="68"/>
+      <w:bookmarkStart w:name="h1mexydp5xdgp" w:id="69"/>
       <w:r>
         <w:rPr>
           <w:rFonts w:ascii="Arial" w:hAnsi="Arial"/>
@@ -16616,7 +17755,7 @@
         </w:rPr>
         <w:t>The Fuel Master node upgrade testing</w:t>
       </w:r>
-      <w:bookmarkEnd w:id="62"/>
+      <w:bookmarkEnd w:id="68"/>
     </w:p>
     <w:p>
       <w:pPr>
@@ -16865,7 +18004,7 @@
               <w:pStyle w:val="Body"/>
               <w:numPr>
                 <w:ilvl w:val="0"/>
-                <w:numId w:val="22"/>
+                <w:numId w:val="24"/>
               </w:numPr>
               <w:bidi w:val="0"/>
               <w:spacing w:line="240" w:lineRule="auto"/>
@@ -16896,7 +18035,7 @@
               <w:pStyle w:val="Body"/>
               <w:numPr>
                 <w:ilvl w:val="0"/>
-                <w:numId w:val="22"/>
+                <w:numId w:val="24"/>
               </w:numPr>
               <w:bidi w:val="0"/>
               <w:spacing w:line="240" w:lineRule="auto"/>
@@ -16927,7 +18066,7 @@
               <w:pStyle w:val="Body"/>
               <w:numPr>
                 <w:ilvl w:val="0"/>
-                <w:numId w:val="22"/>
+                <w:numId w:val="24"/>
               </w:numPr>
               <w:bidi w:val="0"/>
               <w:spacing w:line="240" w:lineRule="auto"/>
@@ -16958,7 +18097,7 @@
               <w:pStyle w:val="Body"/>
               <w:numPr>
                 <w:ilvl w:val="0"/>
-                <w:numId w:val="22"/>
+                <w:numId w:val="24"/>
               </w:numPr>
               <w:bidi w:val="0"/>
               <w:spacing w:line="240" w:lineRule="auto"/>
@@ -17003,7 +18142,7 @@
               <w:pStyle w:val="Body"/>
               <w:numPr>
                 <w:ilvl w:val="0"/>
-                <w:numId w:val="22"/>
+                <w:numId w:val="24"/>
               </w:numPr>
               <w:bidi w:val="0"/>
               <w:spacing w:line="240" w:lineRule="auto"/>
@@ -17034,7 +18173,7 @@
               <w:pStyle w:val="Body"/>
               <w:numPr>
                 <w:ilvl w:val="0"/>
-                <w:numId w:val="22"/>
+                <w:numId w:val="24"/>
               </w:numPr>
               <w:bidi w:val="0"/>
               <w:spacing w:line="240" w:lineRule="auto"/>
@@ -17058,7 +18197,7 @@
               <w:pStyle w:val="Body"/>
               <w:numPr>
                 <w:ilvl w:val="1"/>
-                <w:numId w:val="22"/>
+                <w:numId w:val="24"/>
               </w:numPr>
               <w:bidi w:val="0"/>
               <w:spacing w:line="240" w:lineRule="auto"/>
@@ -17082,7 +18221,7 @@
               <w:pStyle w:val="Body"/>
               <w:numPr>
                 <w:ilvl w:val="1"/>
-                <w:numId w:val="22"/>
+                <w:numId w:val="24"/>
               </w:numPr>
               <w:bidi w:val="0"/>
               <w:spacing w:line="240" w:lineRule="auto"/>
@@ -17120,7 +18259,7 @@
               <w:pStyle w:val="Body"/>
               <w:numPr>
                 <w:ilvl w:val="0"/>
-                <w:numId w:val="22"/>
+                <w:numId w:val="24"/>
               </w:numPr>
               <w:bidi w:val="0"/>
               <w:spacing w:line="240" w:lineRule="auto"/>
@@ -17151,7 +18290,7 @@
               <w:pStyle w:val="Body"/>
               <w:numPr>
                 <w:ilvl w:val="0"/>
-                <w:numId w:val="22"/>
+                <w:numId w:val="24"/>
               </w:numPr>
               <w:bidi w:val="0"/>
               <w:spacing w:line="240" w:lineRule="auto"/>
@@ -17175,7 +18314,7 @@
               <w:pStyle w:val="Body"/>
               <w:numPr>
                 <w:ilvl w:val="1"/>
-                <w:numId w:val="22"/>
+                <w:numId w:val="24"/>
               </w:numPr>
               <w:bidi w:val="0"/>
               <w:spacing w:line="240" w:lineRule="auto"/>
@@ -17199,7 +18338,7 @@
               <w:pStyle w:val="Body"/>
               <w:numPr>
                 <w:ilvl w:val="1"/>
-                <w:numId w:val="22"/>
+                <w:numId w:val="24"/>
               </w:numPr>
               <w:bidi w:val="0"/>
               <w:spacing w:line="240" w:lineRule="auto"/>
@@ -17414,8 +18553,8 @@
           <w:rFonts w:ascii="Arial" w:cs="Arial" w:hAnsi="Arial" w:eastAsia="Arial"/>
         </w:rPr>
       </w:pPr>
-      <w:bookmarkStart w:name="_Toc18" w:id="64"/>
-      <w:bookmarkStart w:name="h1mexydp5xdgp" w:id="65"/>
+      <w:bookmarkStart w:name="_Toc19" w:id="70"/>
+      <w:bookmarkStart w:name="h1mexydp5xdgp" w:id="71"/>
       <w:r>
         <w:rPr>
           <w:rFonts w:ascii="Arial" w:hAnsi="Arial"/>
@@ -17455,7 +18594,7 @@
         </w:rPr>
         <w:t xml:space="preserve"> testing</w:t>
       </w:r>
-      <w:bookmarkEnd w:id="64"/>
+      <w:bookmarkEnd w:id="70"/>
     </w:p>
     <w:p>
       <w:pPr>
@@ -17704,7 +18843,7 @@
               <w:pStyle w:val="Body"/>
               <w:numPr>
                 <w:ilvl w:val="0"/>
-                <w:numId w:val="23"/>
+                <w:numId w:val="25"/>
               </w:numPr>
               <w:bidi w:val="0"/>
               <w:spacing w:line="240" w:lineRule="auto"/>
@@ -17735,7 +18874,7 @@
               <w:pStyle w:val="Body"/>
               <w:numPr>
                 <w:ilvl w:val="0"/>
-                <w:numId w:val="23"/>
+                <w:numId w:val="25"/>
               </w:numPr>
               <w:bidi w:val="0"/>
               <w:spacing w:line="240" w:lineRule="auto"/>
@@ -17773,7 +18912,7 @@
               <w:pStyle w:val="Body"/>
               <w:numPr>
                 <w:ilvl w:val="0"/>
-                <w:numId w:val="23"/>
+                <w:numId w:val="25"/>
               </w:numPr>
               <w:bidi w:val="0"/>
               <w:spacing w:line="240" w:lineRule="auto"/>
@@ -17804,7 +18943,7 @@
               <w:pStyle w:val="Body"/>
               <w:numPr>
                 <w:ilvl w:val="0"/>
-                <w:numId w:val="23"/>
+                <w:numId w:val="25"/>
               </w:numPr>
               <w:bidi w:val="0"/>
               <w:spacing w:line="240" w:lineRule="auto"/>
@@ -17849,7 +18988,7 @@
               <w:pStyle w:val="Body"/>
               <w:numPr>
                 <w:ilvl w:val="0"/>
-                <w:numId w:val="23"/>
+                <w:numId w:val="25"/>
               </w:numPr>
               <w:bidi w:val="0"/>
               <w:spacing w:line="240" w:lineRule="auto"/>
@@ -17908,7 +19047,7 @@
               <w:pStyle w:val="Body"/>
               <w:numPr>
                 <w:ilvl w:val="0"/>
-                <w:numId w:val="23"/>
+                <w:numId w:val="25"/>
               </w:numPr>
               <w:bidi w:val="0"/>
               <w:spacing w:line="240" w:lineRule="auto"/>
@@ -17953,7 +19092,7 @@
               <w:pStyle w:val="Body"/>
               <w:numPr>
                 <w:ilvl w:val="0"/>
-                <w:numId w:val="23"/>
+                <w:numId w:val="25"/>
               </w:numPr>
               <w:bidi w:val="0"/>
               <w:spacing w:line="240" w:lineRule="auto"/>
@@ -18166,8 +19305,8 @@
           <w:rFonts w:ascii="Arial" w:cs="Arial" w:hAnsi="Arial" w:eastAsia="Arial"/>
         </w:rPr>
       </w:pPr>
-      <w:bookmarkStart w:name="_Toc19" w:id="66"/>
-      <w:bookmarkStart w:name="hissuuw3782kq" w:id="67"/>
+      <w:bookmarkStart w:name="_Toc20" w:id="72"/>
+      <w:bookmarkStart w:name="hissuuw3782kq" w:id="73"/>
       <w:r>
         <w:rPr>
           <w:rFonts w:ascii="Arial" w:hAnsi="Arial"/>
@@ -18176,7 +19315,7 @@
         </w:rPr>
         <w:t>Apply maintenance updates to deployed environment</w:t>
       </w:r>
-      <w:bookmarkEnd w:id="66"/>
+      <w:bookmarkEnd w:id="72"/>
     </w:p>
     <w:p>
       <w:pPr>
@@ -18425,7 +19564,7 @@
               <w:pStyle w:val="Body"/>
               <w:numPr>
                 <w:ilvl w:val="0"/>
-                <w:numId w:val="24"/>
+                <w:numId w:val="26"/>
               </w:numPr>
               <w:rPr>
                 <w:lang w:val="en-US"/>
@@ -18451,7 +19590,7 @@
               <w:pStyle w:val="Body"/>
               <w:numPr>
                 <w:ilvl w:val="0"/>
-                <w:numId w:val="24"/>
+                <w:numId w:val="26"/>
               </w:numPr>
               <w:rPr>
                 <w:lang w:val="en-US"/>
@@ -18477,7 +19616,7 @@
               <w:pStyle w:val="Body"/>
               <w:numPr>
                 <w:ilvl w:val="0"/>
-                <w:numId w:val="24"/>
+                <w:numId w:val="26"/>
               </w:numPr>
               <w:rPr>
                 <w:lang w:val="en-US"/>
@@ -18517,7 +19656,7 @@
               <w:pStyle w:val="Body"/>
               <w:numPr>
                 <w:ilvl w:val="0"/>
-                <w:numId w:val="24"/>
+                <w:numId w:val="26"/>
               </w:numPr>
               <w:rPr>
                 <w:lang w:val="en-US"/>
@@ -18566,7 +19705,7 @@
               <w:pStyle w:val="Body"/>
               <w:numPr>
                 <w:ilvl w:val="0"/>
-                <w:numId w:val="24"/>
+                <w:numId w:val="26"/>
               </w:numPr>
               <w:rPr>
                 <w:lang w:val="en-US"/>
@@ -18585,7 +19724,7 @@
               <w:pStyle w:val="Body"/>
               <w:numPr>
                 <w:ilvl w:val="0"/>
-                <w:numId w:val="24"/>
+                <w:numId w:val="26"/>
               </w:numPr>
               <w:rPr>
                 <w:lang w:val="en-US"/>
@@ -19012,8 +20151,8 @@
           <w:rFonts w:ascii="Arial" w:cs="Arial" w:hAnsi="Arial" w:eastAsia="Arial"/>
         </w:rPr>
       </w:pPr>
-      <w:bookmarkStart w:name="_Toc20" w:id="68"/>
-      <w:bookmarkStart w:name="hsq6iwh656wfp" w:id="69"/>
+      <w:bookmarkStart w:name="_Toc21" w:id="74"/>
+      <w:bookmarkStart w:name="hsq6iwh656wfp" w:id="75"/>
       <w:r>
         <w:rPr>
           <w:rFonts w:ascii="Arial" w:hAnsi="Arial"/>
@@ -19022,7 +20161,7 @@
         </w:rPr>
         <w:t>Appendix</w:t>
       </w:r>
-      <w:bookmarkEnd w:id="68"/>
+      <w:bookmarkEnd w:id="74"/>
     </w:p>
     <w:p>
       <w:pPr>
@@ -19034,7 +20173,7 @@
         <w:pStyle w:val="Body"/>
         <w:spacing w:line="276" w:lineRule="auto"/>
       </w:pPr>
-      <w:bookmarkStart w:name="hsq6iwh656wfp" w:id="70"/>
+      <w:bookmarkStart w:name="hsq6iwh656wfp" w:id="76"/>
     </w:p>
     <w:tbl>
       <w:tblPr>
@@ -19511,7 +20650,7 @@
         <w:pStyle w:val="Body"/>
         <w:spacing w:line="276" w:lineRule="auto"/>
       </w:pPr>
-      <w:bookmarkStart w:name="hsq6iwh656wfp" w:id="71"/>
+      <w:bookmarkStart w:name="hsq6iwh656wfp" w:id="77"/>
       <w:r/>
     </w:p>
     <w:sectPr>
@@ -19548,7 +20687,7 @@
       <w:fldChar w:fldCharType="separate" w:fldLock="0"/>
     </w:r>
     <w:r>
-      <w:t>16</w:t>
+      <w:t>17</w:t>
     </w:r>
     <w:r>
       <w:rPr/>
@@ -23410,7 +24549,7 @@
       <w:lvlText w:val="%1."/>
       <w:lvlJc w:val="left"/>
       <w:pPr>
-        <w:ind w:left="720" w:hanging="360"/>
+        <w:ind w:left="232" w:hanging="232"/>
       </w:pPr>
       <w:rPr>
         <w:rFonts w:hAnsi="Arial Unicode MS"/>
@@ -23431,12 +24570,12 @@
     </w:lvl>
     <w:lvl w:ilvl="1">
       <w:start w:val="1"/>
-      <w:numFmt w:val="lowerLetter"/>
+      <w:numFmt w:val="decimal"/>
       <w:suff w:val="tab"/>
       <w:lvlText w:val="%2."/>
       <w:lvlJc w:val="left"/>
       <w:pPr>
-        <w:ind w:left="1440" w:hanging="360"/>
+        <w:ind w:left="1032" w:hanging="232"/>
       </w:pPr>
       <w:rPr>
         <w:rFonts w:hAnsi="Arial Unicode MS"/>
@@ -23457,12 +24596,12 @@
     </w:lvl>
     <w:lvl w:ilvl="2">
       <w:start w:val="1"/>
-      <w:numFmt w:val="lowerRoman"/>
+      <w:numFmt w:val="decimal"/>
       <w:suff w:val="tab"/>
       <w:lvlText w:val="%3."/>
       <w:lvlJc w:val="left"/>
       <w:pPr>
-        <w:ind w:left="2160" w:hanging="360"/>
+        <w:ind w:left="1832" w:hanging="232"/>
       </w:pPr>
       <w:rPr>
         <w:rFonts w:hAnsi="Arial Unicode MS"/>
@@ -23488,7 +24627,7 @@
       <w:lvlText w:val="%4."/>
       <w:lvlJc w:val="left"/>
       <w:pPr>
-        <w:ind w:left="2880" w:hanging="360"/>
+        <w:ind w:left="2632" w:hanging="232"/>
       </w:pPr>
       <w:rPr>
         <w:rFonts w:hAnsi="Arial Unicode MS"/>
@@ -23509,12 +24648,12 @@
     </w:lvl>
     <w:lvl w:ilvl="4">
       <w:start w:val="1"/>
-      <w:numFmt w:val="lowerLetter"/>
+      <w:numFmt w:val="decimal"/>
       <w:suff w:val="tab"/>
       <w:lvlText w:val="%5."/>
       <w:lvlJc w:val="left"/>
       <w:pPr>
-        <w:ind w:left="3600" w:hanging="360"/>
+        <w:ind w:left="3432" w:hanging="232"/>
       </w:pPr>
       <w:rPr>
         <w:rFonts w:hAnsi="Arial Unicode MS"/>
@@ -23535,12 +24674,12 @@
     </w:lvl>
     <w:lvl w:ilvl="5">
       <w:start w:val="1"/>
-      <w:numFmt w:val="lowerRoman"/>
+      <w:numFmt w:val="decimal"/>
       <w:suff w:val="tab"/>
       <w:lvlText w:val="%6."/>
       <w:lvlJc w:val="left"/>
       <w:pPr>
-        <w:ind w:left="4320" w:hanging="360"/>
+        <w:ind w:left="4232" w:hanging="232"/>
       </w:pPr>
       <w:rPr>
         <w:rFonts w:hAnsi="Arial Unicode MS"/>
@@ -23566,7 +24705,7 @@
       <w:lvlText w:val="%7."/>
       <w:lvlJc w:val="left"/>
       <w:pPr>
-        <w:ind w:left="5040" w:hanging="360"/>
+        <w:ind w:left="5032" w:hanging="232"/>
       </w:pPr>
       <w:rPr>
         <w:rFonts w:hAnsi="Arial Unicode MS"/>
@@ -23587,12 +24726,12 @@
     </w:lvl>
     <w:lvl w:ilvl="7">
       <w:start w:val="1"/>
-      <w:numFmt w:val="lowerLetter"/>
+      <w:numFmt w:val="decimal"/>
       <w:suff w:val="tab"/>
       <w:lvlText w:val="%8."/>
       <w:lvlJc w:val="left"/>
       <w:pPr>
-        <w:ind w:left="5760" w:hanging="360"/>
+        <w:ind w:left="5832" w:hanging="232"/>
       </w:pPr>
       <w:rPr>
         <w:rFonts w:hAnsi="Arial Unicode MS"/>
@@ -23613,12 +24752,12 @@
     </w:lvl>
     <w:lvl w:ilvl="8">
       <w:start w:val="1"/>
-      <w:numFmt w:val="lowerRoman"/>
+      <w:numFmt w:val="decimal"/>
       <w:suff w:val="tab"/>
       <w:lvlText w:val="%9."/>
       <w:lvlJc w:val="left"/>
       <w:pPr>
-        <w:ind w:left="6480" w:hanging="360"/>
+        <w:ind w:left="6632" w:hanging="232"/>
       </w:pPr>
       <w:rPr>
         <w:rFonts w:hAnsi="Arial Unicode MS"/>
@@ -23699,7 +24838,7 @@
       <w:lvlText w:val="%3."/>
       <w:lvlJc w:val="left"/>
       <w:pPr>
-        <w:ind w:left="2160" w:hanging="448"/>
+        <w:ind w:left="2160" w:hanging="360"/>
       </w:pPr>
       <w:rPr>
         <w:rFonts w:hAnsi="Arial Unicode MS"/>
@@ -23777,7 +24916,7 @@
       <w:lvlText w:val="%6."/>
       <w:lvlJc w:val="left"/>
       <w:pPr>
-        <w:ind w:left="4320" w:hanging="448"/>
+        <w:ind w:left="4320" w:hanging="360"/>
       </w:pPr>
       <w:rPr>
         <w:rFonts w:hAnsi="Arial Unicode MS"/>
@@ -23855,7 +24994,7 @@
       <w:lvlText w:val="%9."/>
       <w:lvlJc w:val="left"/>
       <w:pPr>
-        <w:ind w:left="6480" w:hanging="448"/>
+        <w:ind w:left="6480" w:hanging="360"/>
       </w:pPr>
       <w:rPr>
         <w:rFonts w:hAnsi="Arial Unicode MS"/>
@@ -23936,7 +25075,7 @@
       <w:lvlText w:val="%3."/>
       <w:lvlJc w:val="left"/>
       <w:pPr>
-        <w:ind w:left="2160" w:hanging="448"/>
+        <w:ind w:left="2160" w:hanging="360"/>
       </w:pPr>
       <w:rPr>
         <w:rFonts w:hAnsi="Arial Unicode MS"/>
@@ -24014,7 +25153,7 @@
       <w:lvlText w:val="%6."/>
       <w:lvlJc w:val="left"/>
       <w:pPr>
-        <w:ind w:left="4320" w:hanging="448"/>
+        <w:ind w:left="4320" w:hanging="360"/>
       </w:pPr>
       <w:rPr>
         <w:rFonts w:hAnsi="Arial Unicode MS"/>
@@ -24092,7 +25231,7 @@
       <w:lvlText w:val="%9."/>
       <w:lvlJc w:val="left"/>
       <w:pPr>
-        <w:ind w:left="6480" w:hanging="448"/>
+        <w:ind w:left="6480" w:hanging="360"/>
       </w:pPr>
       <w:rPr>
         <w:rFonts w:hAnsi="Arial Unicode MS"/>
@@ -24113,6 +25252,480 @@
     </w:lvl>
   </w:abstractNum>
   <w:abstractNum w:abstractNumId="23">
+    <w:multiLevelType w:val="hybridMultilevel"/>
+    <w:lvl w:ilvl="0">
+      <w:start w:val="1"/>
+      <w:numFmt w:val="decimal"/>
+      <w:suff w:val="tab"/>
+      <w:lvlText w:val="%1."/>
+      <w:lvlJc w:val="left"/>
+      <w:pPr>
+        <w:ind w:left="720" w:hanging="360"/>
+      </w:pPr>
+      <w:rPr>
+        <w:rFonts w:hAnsi="Arial Unicode MS"/>
+        <w:caps w:val="0"/>
+        <w:smallCaps w:val="0"/>
+        <w:strike w:val="0"/>
+        <w:dstrike w:val="0"/>
+        <w:outline w:val="0"/>
+        <w:emboss w:val="0"/>
+        <w:imprint w:val="0"/>
+        <w:spacing w:val="0"/>
+        <w:w w:val="100"/>
+        <w:kern w:val="0"/>
+        <w:position w:val="0"/>
+        <w:highlight w:val="none"/>
+        <w:vertAlign w:val="baseline"/>
+      </w:rPr>
+    </w:lvl>
+    <w:lvl w:ilvl="1">
+      <w:start w:val="1"/>
+      <w:numFmt w:val="lowerLetter"/>
+      <w:suff w:val="tab"/>
+      <w:lvlText w:val="%2."/>
+      <w:lvlJc w:val="left"/>
+      <w:pPr>
+        <w:ind w:left="1440" w:hanging="360"/>
+      </w:pPr>
+      <w:rPr>
+        <w:rFonts w:hAnsi="Arial Unicode MS"/>
+        <w:caps w:val="0"/>
+        <w:smallCaps w:val="0"/>
+        <w:strike w:val="0"/>
+        <w:dstrike w:val="0"/>
+        <w:outline w:val="0"/>
+        <w:emboss w:val="0"/>
+        <w:imprint w:val="0"/>
+        <w:spacing w:val="0"/>
+        <w:w w:val="100"/>
+        <w:kern w:val="0"/>
+        <w:position w:val="0"/>
+        <w:highlight w:val="none"/>
+        <w:vertAlign w:val="baseline"/>
+      </w:rPr>
+    </w:lvl>
+    <w:lvl w:ilvl="2">
+      <w:start w:val="1"/>
+      <w:numFmt w:val="lowerRoman"/>
+      <w:suff w:val="tab"/>
+      <w:lvlText w:val="%3."/>
+      <w:lvlJc w:val="left"/>
+      <w:pPr>
+        <w:ind w:left="2160" w:hanging="448"/>
+      </w:pPr>
+      <w:rPr>
+        <w:rFonts w:hAnsi="Arial Unicode MS"/>
+        <w:caps w:val="0"/>
+        <w:smallCaps w:val="0"/>
+        <w:strike w:val="0"/>
+        <w:dstrike w:val="0"/>
+        <w:outline w:val="0"/>
+        <w:emboss w:val="0"/>
+        <w:imprint w:val="0"/>
+        <w:spacing w:val="0"/>
+        <w:w w:val="100"/>
+        <w:kern w:val="0"/>
+        <w:position w:val="0"/>
+        <w:highlight w:val="none"/>
+        <w:vertAlign w:val="baseline"/>
+      </w:rPr>
+    </w:lvl>
+    <w:lvl w:ilvl="3">
+      <w:start w:val="1"/>
+      <w:numFmt w:val="decimal"/>
+      <w:suff w:val="tab"/>
+      <w:lvlText w:val="%4."/>
+      <w:lvlJc w:val="left"/>
+      <w:pPr>
+        <w:ind w:left="2880" w:hanging="360"/>
+      </w:pPr>
+      <w:rPr>
+        <w:rFonts w:hAnsi="Arial Unicode MS"/>
+        <w:caps w:val="0"/>
+        <w:smallCaps w:val="0"/>
+        <w:strike w:val="0"/>
+        <w:dstrike w:val="0"/>
+        <w:outline w:val="0"/>
+        <w:emboss w:val="0"/>
+        <w:imprint w:val="0"/>
+        <w:spacing w:val="0"/>
+        <w:w w:val="100"/>
+        <w:kern w:val="0"/>
+        <w:position w:val="0"/>
+        <w:highlight w:val="none"/>
+        <w:vertAlign w:val="baseline"/>
+      </w:rPr>
+    </w:lvl>
+    <w:lvl w:ilvl="4">
+      <w:start w:val="1"/>
+      <w:numFmt w:val="lowerLetter"/>
+      <w:suff w:val="tab"/>
+      <w:lvlText w:val="%5."/>
+      <w:lvlJc w:val="left"/>
+      <w:pPr>
+        <w:ind w:left="3600" w:hanging="360"/>
+      </w:pPr>
+      <w:rPr>
+        <w:rFonts w:hAnsi="Arial Unicode MS"/>
+        <w:caps w:val="0"/>
+        <w:smallCaps w:val="0"/>
+        <w:strike w:val="0"/>
+        <w:dstrike w:val="0"/>
+        <w:outline w:val="0"/>
+        <w:emboss w:val="0"/>
+        <w:imprint w:val="0"/>
+        <w:spacing w:val="0"/>
+        <w:w w:val="100"/>
+        <w:kern w:val="0"/>
+        <w:position w:val="0"/>
+        <w:highlight w:val="none"/>
+        <w:vertAlign w:val="baseline"/>
+      </w:rPr>
+    </w:lvl>
+    <w:lvl w:ilvl="5">
+      <w:start w:val="1"/>
+      <w:numFmt w:val="lowerRoman"/>
+      <w:suff w:val="tab"/>
+      <w:lvlText w:val="%6."/>
+      <w:lvlJc w:val="left"/>
+      <w:pPr>
+        <w:ind w:left="4320" w:hanging="448"/>
+      </w:pPr>
+      <w:rPr>
+        <w:rFonts w:hAnsi="Arial Unicode MS"/>
+        <w:caps w:val="0"/>
+        <w:smallCaps w:val="0"/>
+        <w:strike w:val="0"/>
+        <w:dstrike w:val="0"/>
+        <w:outline w:val="0"/>
+        <w:emboss w:val="0"/>
+        <w:imprint w:val="0"/>
+        <w:spacing w:val="0"/>
+        <w:w w:val="100"/>
+        <w:kern w:val="0"/>
+        <w:position w:val="0"/>
+        <w:highlight w:val="none"/>
+        <w:vertAlign w:val="baseline"/>
+      </w:rPr>
+    </w:lvl>
+    <w:lvl w:ilvl="6">
+      <w:start w:val="1"/>
+      <w:numFmt w:val="decimal"/>
+      <w:suff w:val="tab"/>
+      <w:lvlText w:val="%7."/>
+      <w:lvlJc w:val="left"/>
+      <w:pPr>
+        <w:ind w:left="5040" w:hanging="360"/>
+      </w:pPr>
+      <w:rPr>
+        <w:rFonts w:hAnsi="Arial Unicode MS"/>
+        <w:caps w:val="0"/>
+        <w:smallCaps w:val="0"/>
+        <w:strike w:val="0"/>
+        <w:dstrike w:val="0"/>
+        <w:outline w:val="0"/>
+        <w:emboss w:val="0"/>
+        <w:imprint w:val="0"/>
+        <w:spacing w:val="0"/>
+        <w:w w:val="100"/>
+        <w:kern w:val="0"/>
+        <w:position w:val="0"/>
+        <w:highlight w:val="none"/>
+        <w:vertAlign w:val="baseline"/>
+      </w:rPr>
+    </w:lvl>
+    <w:lvl w:ilvl="7">
+      <w:start w:val="1"/>
+      <w:numFmt w:val="lowerLetter"/>
+      <w:suff w:val="tab"/>
+      <w:lvlText w:val="%8."/>
+      <w:lvlJc w:val="left"/>
+      <w:pPr>
+        <w:ind w:left="5760" w:hanging="360"/>
+      </w:pPr>
+      <w:rPr>
+        <w:rFonts w:hAnsi="Arial Unicode MS"/>
+        <w:caps w:val="0"/>
+        <w:smallCaps w:val="0"/>
+        <w:strike w:val="0"/>
+        <w:dstrike w:val="0"/>
+        <w:outline w:val="0"/>
+        <w:emboss w:val="0"/>
+        <w:imprint w:val="0"/>
+        <w:spacing w:val="0"/>
+        <w:w w:val="100"/>
+        <w:kern w:val="0"/>
+        <w:position w:val="0"/>
+        <w:highlight w:val="none"/>
+        <w:vertAlign w:val="baseline"/>
+      </w:rPr>
+    </w:lvl>
+    <w:lvl w:ilvl="8">
+      <w:start w:val="1"/>
+      <w:numFmt w:val="lowerRoman"/>
+      <w:suff w:val="tab"/>
+      <w:lvlText w:val="%9."/>
+      <w:lvlJc w:val="left"/>
+      <w:pPr>
+        <w:ind w:left="6480" w:hanging="448"/>
+      </w:pPr>
+      <w:rPr>
+        <w:rFonts w:hAnsi="Arial Unicode MS"/>
+        <w:caps w:val="0"/>
+        <w:smallCaps w:val="0"/>
+        <w:strike w:val="0"/>
+        <w:dstrike w:val="0"/>
+        <w:outline w:val="0"/>
+        <w:emboss w:val="0"/>
+        <w:imprint w:val="0"/>
+        <w:spacing w:val="0"/>
+        <w:w w:val="100"/>
+        <w:kern w:val="0"/>
+        <w:position w:val="0"/>
+        <w:highlight w:val="none"/>
+        <w:vertAlign w:val="baseline"/>
+      </w:rPr>
+    </w:lvl>
+  </w:abstractNum>
+  <w:abstractNum w:abstractNumId="24">
+    <w:multiLevelType w:val="hybridMultilevel"/>
+    <w:lvl w:ilvl="0">
+      <w:start w:val="1"/>
+      <w:numFmt w:val="decimal"/>
+      <w:suff w:val="tab"/>
+      <w:lvlText w:val="%1."/>
+      <w:lvlJc w:val="left"/>
+      <w:pPr>
+        <w:ind w:left="720" w:hanging="360"/>
+      </w:pPr>
+      <w:rPr>
+        <w:rFonts w:hAnsi="Arial Unicode MS"/>
+        <w:caps w:val="0"/>
+        <w:smallCaps w:val="0"/>
+        <w:strike w:val="0"/>
+        <w:dstrike w:val="0"/>
+        <w:outline w:val="0"/>
+        <w:emboss w:val="0"/>
+        <w:imprint w:val="0"/>
+        <w:spacing w:val="0"/>
+        <w:w w:val="100"/>
+        <w:kern w:val="0"/>
+        <w:position w:val="0"/>
+        <w:highlight w:val="none"/>
+        <w:vertAlign w:val="baseline"/>
+      </w:rPr>
+    </w:lvl>
+    <w:lvl w:ilvl="1">
+      <w:start w:val="1"/>
+      <w:numFmt w:val="lowerLetter"/>
+      <w:suff w:val="tab"/>
+      <w:lvlText w:val="%2."/>
+      <w:lvlJc w:val="left"/>
+      <w:pPr>
+        <w:ind w:left="1440" w:hanging="360"/>
+      </w:pPr>
+      <w:rPr>
+        <w:rFonts w:hAnsi="Arial Unicode MS"/>
+        <w:caps w:val="0"/>
+        <w:smallCaps w:val="0"/>
+        <w:strike w:val="0"/>
+        <w:dstrike w:val="0"/>
+        <w:outline w:val="0"/>
+        <w:emboss w:val="0"/>
+        <w:imprint w:val="0"/>
+        <w:spacing w:val="0"/>
+        <w:w w:val="100"/>
+        <w:kern w:val="0"/>
+        <w:position w:val="0"/>
+        <w:highlight w:val="none"/>
+        <w:vertAlign w:val="baseline"/>
+      </w:rPr>
+    </w:lvl>
+    <w:lvl w:ilvl="2">
+      <w:start w:val="1"/>
+      <w:numFmt w:val="lowerRoman"/>
+      <w:suff w:val="tab"/>
+      <w:lvlText w:val="%3."/>
+      <w:lvlJc w:val="left"/>
+      <w:pPr>
+        <w:ind w:left="2160" w:hanging="448"/>
+      </w:pPr>
+      <w:rPr>
+        <w:rFonts w:hAnsi="Arial Unicode MS"/>
+        <w:caps w:val="0"/>
+        <w:smallCaps w:val="0"/>
+        <w:strike w:val="0"/>
+        <w:dstrike w:val="0"/>
+        <w:outline w:val="0"/>
+        <w:emboss w:val="0"/>
+        <w:imprint w:val="0"/>
+        <w:spacing w:val="0"/>
+        <w:w w:val="100"/>
+        <w:kern w:val="0"/>
+        <w:position w:val="0"/>
+        <w:highlight w:val="none"/>
+        <w:vertAlign w:val="baseline"/>
+      </w:rPr>
+    </w:lvl>
+    <w:lvl w:ilvl="3">
+      <w:start w:val="1"/>
+      <w:numFmt w:val="decimal"/>
+      <w:suff w:val="tab"/>
+      <w:lvlText w:val="%4."/>
+      <w:lvlJc w:val="left"/>
+      <w:pPr>
+        <w:ind w:left="2880" w:hanging="360"/>
+      </w:pPr>
+      <w:rPr>
+        <w:rFonts w:hAnsi="Arial Unicode MS"/>
+        <w:caps w:val="0"/>
+        <w:smallCaps w:val="0"/>
+        <w:strike w:val="0"/>
+        <w:dstrike w:val="0"/>
+        <w:outline w:val="0"/>
+        <w:emboss w:val="0"/>
+        <w:imprint w:val="0"/>
+        <w:spacing w:val="0"/>
+        <w:w w:val="100"/>
+        <w:kern w:val="0"/>
+        <w:position w:val="0"/>
+        <w:highlight w:val="none"/>
+        <w:vertAlign w:val="baseline"/>
+      </w:rPr>
+    </w:lvl>
+    <w:lvl w:ilvl="4">
+      <w:start w:val="1"/>
+      <w:numFmt w:val="lowerLetter"/>
+      <w:suff w:val="tab"/>
+      <w:lvlText w:val="%5."/>
+      <w:lvlJc w:val="left"/>
+      <w:pPr>
+        <w:ind w:left="3600" w:hanging="360"/>
+      </w:pPr>
+      <w:rPr>
+        <w:rFonts w:hAnsi="Arial Unicode MS"/>
+        <w:caps w:val="0"/>
+        <w:smallCaps w:val="0"/>
+        <w:strike w:val="0"/>
+        <w:dstrike w:val="0"/>
+        <w:outline w:val="0"/>
+        <w:emboss w:val="0"/>
+        <w:imprint w:val="0"/>
+        <w:spacing w:val="0"/>
+        <w:w w:val="100"/>
+        <w:kern w:val="0"/>
+        <w:position w:val="0"/>
+        <w:highlight w:val="none"/>
+        <w:vertAlign w:val="baseline"/>
+      </w:rPr>
+    </w:lvl>
+    <w:lvl w:ilvl="5">
+      <w:start w:val="1"/>
+      <w:numFmt w:val="lowerRoman"/>
+      <w:suff w:val="tab"/>
+      <w:lvlText w:val="%6."/>
+      <w:lvlJc w:val="left"/>
+      <w:pPr>
+        <w:ind w:left="4320" w:hanging="448"/>
+      </w:pPr>
+      <w:rPr>
+        <w:rFonts w:hAnsi="Arial Unicode MS"/>
+        <w:caps w:val="0"/>
+        <w:smallCaps w:val="0"/>
+        <w:strike w:val="0"/>
+        <w:dstrike w:val="0"/>
+        <w:outline w:val="0"/>
+        <w:emboss w:val="0"/>
+        <w:imprint w:val="0"/>
+        <w:spacing w:val="0"/>
+        <w:w w:val="100"/>
+        <w:kern w:val="0"/>
+        <w:position w:val="0"/>
+        <w:highlight w:val="none"/>
+        <w:vertAlign w:val="baseline"/>
+      </w:rPr>
+    </w:lvl>
+    <w:lvl w:ilvl="6">
+      <w:start w:val="1"/>
+      <w:numFmt w:val="decimal"/>
+      <w:suff w:val="tab"/>
+      <w:lvlText w:val="%7."/>
+      <w:lvlJc w:val="left"/>
+      <w:pPr>
+        <w:ind w:left="5040" w:hanging="360"/>
+      </w:pPr>
+      <w:rPr>
+        <w:rFonts w:hAnsi="Arial Unicode MS"/>
+        <w:caps w:val="0"/>
+        <w:smallCaps w:val="0"/>
+        <w:strike w:val="0"/>
+        <w:dstrike w:val="0"/>
+        <w:outline w:val="0"/>
+        <w:emboss w:val="0"/>
+        <w:imprint w:val="0"/>
+        <w:spacing w:val="0"/>
+        <w:w w:val="100"/>
+        <w:kern w:val="0"/>
+        <w:position w:val="0"/>
+        <w:highlight w:val="none"/>
+        <w:vertAlign w:val="baseline"/>
+      </w:rPr>
+    </w:lvl>
+    <w:lvl w:ilvl="7">
+      <w:start w:val="1"/>
+      <w:numFmt w:val="lowerLetter"/>
+      <w:suff w:val="tab"/>
+      <w:lvlText w:val="%8."/>
+      <w:lvlJc w:val="left"/>
+      <w:pPr>
+        <w:ind w:left="5760" w:hanging="360"/>
+      </w:pPr>
+      <w:rPr>
+        <w:rFonts w:hAnsi="Arial Unicode MS"/>
+        <w:caps w:val="0"/>
+        <w:smallCaps w:val="0"/>
+        <w:strike w:val="0"/>
+        <w:dstrike w:val="0"/>
+        <w:outline w:val="0"/>
+        <w:emboss w:val="0"/>
+        <w:imprint w:val="0"/>
+        <w:spacing w:val="0"/>
+        <w:w w:val="100"/>
+        <w:kern w:val="0"/>
+        <w:position w:val="0"/>
+        <w:highlight w:val="none"/>
+        <w:vertAlign w:val="baseline"/>
+      </w:rPr>
+    </w:lvl>
+    <w:lvl w:ilvl="8">
+      <w:start w:val="1"/>
+      <w:numFmt w:val="lowerRoman"/>
+      <w:suff w:val="tab"/>
+      <w:lvlText w:val="%9."/>
+      <w:lvlJc w:val="left"/>
+      <w:pPr>
+        <w:ind w:left="6480" w:hanging="448"/>
+      </w:pPr>
+      <w:rPr>
+        <w:rFonts w:hAnsi="Arial Unicode MS"/>
+        <w:caps w:val="0"/>
+        <w:smallCaps w:val="0"/>
+        <w:strike w:val="0"/>
+        <w:dstrike w:val="0"/>
+        <w:outline w:val="0"/>
+        <w:emboss w:val="0"/>
+        <w:imprint w:val="0"/>
+        <w:spacing w:val="0"/>
+        <w:w w:val="100"/>
+        <w:kern w:val="0"/>
+        <w:position w:val="0"/>
+        <w:highlight w:val="none"/>
+        <w:vertAlign w:val="baseline"/>
+      </w:rPr>
+    </w:lvl>
+  </w:abstractNum>
+  <w:abstractNum w:abstractNumId="25">
     <w:multiLevelType w:val="hybridMultilevel"/>
     <w:lvl w:ilvl="0">
       <w:start w:val="1"/>
@@ -24420,6 +26033,12 @@
   </w:num>
   <w:num w:numId="24">
     <w:abstractNumId w:val="23"/>
+  </w:num>
+  <w:num w:numId="25">
+    <w:abstractNumId w:val="24"/>
+  </w:num>
+  <w:num w:numId="26">
+    <w:abstractNumId w:val="25"/>
   </w:num>
 </w:numbering>
 </file>

</xml_diff>

<commit_message>
Update version to v2.1.3.
Switch to puppet v1.2.0

Change-Id: I11f52785adf50f1395de36055eceb2b10f6a768b
</commit_message>
<xml_diff>
--- a/doc/testing/TestPlanforScaleIOFuelPlugin.docx
+++ b/doc/testing/TestPlanforScaleIOFuelPlugin.docx
@@ -374,7 +374,7 @@
           <w:rtl w:val="0"/>
           <w:lang w:val="en-US"/>
         </w:rPr>
-        <w:t>.1.2-1</w:t>
+        <w:t>.1.3-1</w:t>
       </w:r>
     </w:p>
     <w:p>
@@ -6853,6 +6853,270 @@
                 <w:rtl w:val="0"/>
               </w:rPr>
               <w:t>Non hyper converged deployment (Fuel8.0, 9.0)</w:t>
+            </w:r>
+          </w:p>
+        </w:tc>
+      </w:tr>
+      <w:tr>
+        <w:tblPrEx>
+          <w:shd w:val="clear" w:color="auto" w:fill="ced7e7"/>
+        </w:tblPrEx>
+        <w:trPr>
+          <w:trHeight w:val="493" w:hRule="atLeast"/>
+        </w:trPr>
+        <w:tc>
+          <w:tcPr>
+            <w:tcW w:type="dxa" w:w="1090"/>
+            <w:tcBorders>
+              <w:top w:val="single" w:color="000000" w:sz="8" w:space="0" w:shadow="0" w:frame="0"/>
+              <w:left w:val="single" w:color="000000" w:sz="8" w:space="0" w:shadow="0" w:frame="0"/>
+              <w:bottom w:val="single" w:color="000000" w:sz="8" w:space="0" w:shadow="0" w:frame="0"/>
+              <w:right w:val="single" w:color="000000" w:sz="8" w:space="0" w:shadow="0" w:frame="0"/>
+            </w:tcBorders>
+            <w:shd w:val="clear" w:color="auto" w:fill="auto"/>
+            <w:tcMar>
+              <w:top w:type="dxa" w:w="80"/>
+              <w:left w:type="dxa" w:w="80"/>
+              <w:bottom w:type="dxa" w:w="80"/>
+              <w:right w:type="dxa" w:w="80"/>
+            </w:tcMar>
+            <w:vAlign w:val="top"/>
+          </w:tcPr>
+          <w:p>
+            <w:pPr>
+              <w:keepNext w:val="0"/>
+              <w:keepLines w:val="0"/>
+              <w:pageBreakBefore w:val="0"/>
+              <w:widowControl w:val="1"/>
+              <w:shd w:val="clear" w:color="auto" w:fill="auto"/>
+              <w:suppressAutoHyphens w:val="0"/>
+              <w:bidi w:val="0"/>
+              <w:spacing w:before="0" w:after="0" w:line="240" w:lineRule="auto"/>
+              <w:ind w:left="0" w:right="0" w:firstLine="0"/>
+              <w:jc w:val="left"/>
+              <w:outlineLvl w:val="9"/>
+              <w:rPr>
+                <w:rtl w:val="0"/>
+              </w:rPr>
+            </w:pPr>
+            <w:r>
+              <w:rPr>
+                <w:rFonts w:ascii="Arial" w:cs="Calibri" w:hAnsi="Arial" w:eastAsia="Calibri"/>
+                <w:b w:val="0"/>
+                <w:bCs w:val="0"/>
+                <w:i w:val="0"/>
+                <w:iCs w:val="0"/>
+                <w:caps w:val="0"/>
+                <w:smallCaps w:val="0"/>
+                <w:strike w:val="0"/>
+                <w:dstrike w:val="0"/>
+                <w:outline w:val="0"/>
+                <w:color w:val="000000"/>
+                <w:spacing w:val="0"/>
+                <w:kern w:val="0"/>
+                <w:position w:val="0"/>
+                <w:sz w:val="22"/>
+                <w:szCs w:val="22"/>
+                <w:u w:val="none" w:color="000000"/>
+                <w:vertAlign w:val="baseline"/>
+                <w:rtl w:val="0"/>
+              </w:rPr>
+              <w:t>0.9</w:t>
+            </w:r>
+          </w:p>
+        </w:tc>
+        <w:tc>
+          <w:tcPr>
+            <w:tcW w:type="dxa" w:w="1773"/>
+            <w:tcBorders>
+              <w:top w:val="single" w:color="000000" w:sz="8" w:space="0" w:shadow="0" w:frame="0"/>
+              <w:left w:val="single" w:color="000000" w:sz="8" w:space="0" w:shadow="0" w:frame="0"/>
+              <w:bottom w:val="single" w:color="000000" w:sz="8" w:space="0" w:shadow="0" w:frame="0"/>
+              <w:right w:val="single" w:color="000000" w:sz="8" w:space="0" w:shadow="0" w:frame="0"/>
+            </w:tcBorders>
+            <w:shd w:val="clear" w:color="auto" w:fill="auto"/>
+            <w:tcMar>
+              <w:top w:type="dxa" w:w="80"/>
+              <w:left w:type="dxa" w:w="80"/>
+              <w:bottom w:type="dxa" w:w="80"/>
+              <w:right w:type="dxa" w:w="80"/>
+            </w:tcMar>
+            <w:vAlign w:val="top"/>
+          </w:tcPr>
+          <w:p>
+            <w:pPr>
+              <w:keepNext w:val="0"/>
+              <w:keepLines w:val="0"/>
+              <w:pageBreakBefore w:val="0"/>
+              <w:widowControl w:val="1"/>
+              <w:shd w:val="clear" w:color="auto" w:fill="auto"/>
+              <w:suppressAutoHyphens w:val="0"/>
+              <w:bidi w:val="0"/>
+              <w:spacing w:before="0" w:after="0" w:line="240" w:lineRule="auto"/>
+              <w:ind w:left="0" w:right="0" w:firstLine="0"/>
+              <w:jc w:val="left"/>
+              <w:outlineLvl w:val="9"/>
+              <w:rPr>
+                <w:rtl w:val="0"/>
+              </w:rPr>
+            </w:pPr>
+            <w:r>
+              <w:rPr>
+                <w:rFonts w:ascii="Arial" w:cs="Calibri" w:hAnsi="Arial" w:eastAsia="Calibri"/>
+                <w:b w:val="0"/>
+                <w:bCs w:val="0"/>
+                <w:i w:val="0"/>
+                <w:iCs w:val="0"/>
+                <w:caps w:val="0"/>
+                <w:smallCaps w:val="0"/>
+                <w:strike w:val="0"/>
+                <w:dstrike w:val="0"/>
+                <w:outline w:val="0"/>
+                <w:color w:val="000000"/>
+                <w:spacing w:val="0"/>
+                <w:kern w:val="0"/>
+                <w:position w:val="0"/>
+                <w:sz w:val="22"/>
+                <w:szCs w:val="22"/>
+                <w:u w:val="none" w:color="000000"/>
+                <w:vertAlign w:val="baseline"/>
+                <w:rtl w:val="0"/>
+              </w:rPr>
+              <w:t>02.12.2016</w:t>
+            </w:r>
+          </w:p>
+        </w:tc>
+        <w:tc>
+          <w:tcPr>
+            <w:tcW w:type="dxa" w:w="3258"/>
+            <w:tcBorders>
+              <w:top w:val="single" w:color="000000" w:sz="8" w:space="0" w:shadow="0" w:frame="0"/>
+              <w:left w:val="single" w:color="000000" w:sz="8" w:space="0" w:shadow="0" w:frame="0"/>
+              <w:bottom w:val="single" w:color="000000" w:sz="8" w:space="0" w:shadow="0" w:frame="0"/>
+              <w:right w:val="single" w:color="000000" w:sz="8" w:space="0" w:shadow="0" w:frame="0"/>
+            </w:tcBorders>
+            <w:shd w:val="clear" w:color="auto" w:fill="auto"/>
+            <w:tcMar>
+              <w:top w:type="dxa" w:w="80"/>
+              <w:left w:type="dxa" w:w="80"/>
+              <w:bottom w:type="dxa" w:w="80"/>
+              <w:right w:type="dxa" w:w="80"/>
+            </w:tcMar>
+            <w:vAlign w:val="top"/>
+          </w:tcPr>
+          <w:p>
+            <w:pPr>
+              <w:pStyle w:val="Body"/>
+              <w:spacing w:line="240" w:lineRule="auto"/>
+            </w:pPr>
+            <w:r>
+              <w:rPr>
+                <w:rtl w:val="0"/>
+                <w:lang w:val="en-US"/>
+              </w:rPr>
+              <w:t>Alexey Morlang</w:t>
+            </w:r>
+          </w:p>
+          <w:p>
+            <w:pPr>
+              <w:pStyle w:val="Body"/>
+              <w:spacing w:line="240" w:lineRule="auto"/>
+            </w:pPr>
+            <w:r>
+              <w:rPr>
+                <w:rtl w:val="0"/>
+                <w:lang w:val="en-US"/>
+              </w:rPr>
+              <w:t>(</w:t>
+            </w:r>
+            <w:r>
+              <w:rPr>
+                <w:rtl w:val="0"/>
+                <w:lang w:val="en-US"/>
+              </w:rPr>
+              <w:t>alexey.morlang</w:t>
+            </w:r>
+            <w:r>
+              <w:rPr>
+                <w:rtl w:val="0"/>
+                <w:lang w:val="en-US"/>
+              </w:rPr>
+              <w:t>@</w:t>
+            </w:r>
+            <w:r>
+              <w:rPr>
+                <w:rtl w:val="0"/>
+                <w:lang w:val="en-US"/>
+              </w:rPr>
+              <w:t>emc</w:t>
+            </w:r>
+            <w:r>
+              <w:rPr>
+                <w:rtl w:val="0"/>
+                <w:lang w:val="en-US"/>
+              </w:rPr>
+              <w:t>.com)</w:t>
+            </w:r>
+          </w:p>
+        </w:tc>
+        <w:tc>
+          <w:tcPr>
+            <w:tcW w:type="dxa" w:w="3218"/>
+            <w:tcBorders>
+              <w:top w:val="single" w:color="000000" w:sz="8" w:space="0" w:shadow="0" w:frame="0"/>
+              <w:left w:val="single" w:color="000000" w:sz="8" w:space="0" w:shadow="0" w:frame="0"/>
+              <w:bottom w:val="single" w:color="000000" w:sz="8" w:space="0" w:shadow="0" w:frame="0"/>
+              <w:right w:val="single" w:color="000000" w:sz="8" w:space="0" w:shadow="0" w:frame="0"/>
+            </w:tcBorders>
+            <w:shd w:val="clear" w:color="auto" w:fill="auto"/>
+            <w:tcMar>
+              <w:top w:type="dxa" w:w="80"/>
+              <w:left w:type="dxa" w:w="80"/>
+              <w:bottom w:type="dxa" w:w="80"/>
+              <w:right w:type="dxa" w:w="80"/>
+            </w:tcMar>
+            <w:vAlign w:val="top"/>
+          </w:tcPr>
+          <w:p>
+            <w:pPr>
+              <w:keepNext w:val="0"/>
+              <w:keepLines w:val="0"/>
+              <w:pageBreakBefore w:val="0"/>
+              <w:widowControl w:val="1"/>
+              <w:shd w:val="clear" w:color="auto" w:fill="auto"/>
+              <w:suppressAutoHyphens w:val="0"/>
+              <w:bidi w:val="0"/>
+              <w:spacing w:before="0" w:after="0" w:line="240" w:lineRule="auto"/>
+              <w:ind w:left="0" w:right="0" w:firstLine="0"/>
+              <w:jc w:val="left"/>
+              <w:outlineLvl w:val="9"/>
+              <w:rPr>
+                <w:rtl w:val="0"/>
+              </w:rPr>
+            </w:pPr>
+            <w:r>
+              <w:rPr>
+                <w:rFonts w:ascii="Arial" w:cs="Calibri" w:hAnsi="Arial" w:eastAsia="Calibri"/>
+                <w:b w:val="0"/>
+                <w:bCs w:val="0"/>
+                <w:i w:val="0"/>
+                <w:iCs w:val="0"/>
+                <w:caps w:val="0"/>
+                <w:smallCaps w:val="0"/>
+                <w:strike w:val="0"/>
+                <w:dstrike w:val="0"/>
+                <w:outline w:val="0"/>
+                <w:color w:val="000000"/>
+                <w:spacing w:val="0"/>
+                <w:kern w:val="0"/>
+                <w:position w:val="0"/>
+                <w:sz w:val="22"/>
+                <w:szCs w:val="22"/>
+                <w:u w:val="none" w:color="000000"/>
+                <w:vertAlign w:val="baseline"/>
+                <w:rtl w:val="0"/>
+              </w:rPr>
+              <w:t>FTP for ScaleIO packages (Fuel8.0, 9.0)</w:t>
             </w:r>
           </w:p>
         </w:tc>
@@ -12619,6 +12883,302 @@
           </w:p>
         </w:tc>
       </w:tr>
+      <w:tr>
+        <w:tblPrEx>
+          <w:shd w:val="clear" w:color="auto" w:fill="e6e6e6"/>
+        </w:tblPrEx>
+        <w:trPr>
+          <w:trHeight w:val="562" w:hRule="atLeast"/>
+        </w:trPr>
+        <w:tc>
+          <w:tcPr>
+            <w:tcW w:type="dxa" w:w="2453"/>
+            <w:tcBorders>
+              <w:top w:val="single" w:color="000000" w:sz="4" w:space="0" w:shadow="0" w:frame="0"/>
+              <w:left w:val="single" w:color="000000" w:sz="4" w:space="0" w:shadow="0" w:frame="0"/>
+              <w:bottom w:val="single" w:color="000000" w:sz="4" w:space="0" w:shadow="0" w:frame="0"/>
+              <w:right w:val="single" w:color="000000" w:sz="4" w:space="0" w:shadow="0" w:frame="0"/>
+            </w:tcBorders>
+            <w:shd w:val="clear" w:color="auto" w:fill="auto"/>
+            <w:tcMar>
+              <w:top w:type="dxa" w:w="80"/>
+              <w:left w:type="dxa" w:w="80"/>
+              <w:bottom w:type="dxa" w:w="80"/>
+              <w:right w:type="dxa" w:w="80"/>
+            </w:tcMar>
+            <w:vAlign w:val="top"/>
+          </w:tcPr>
+          <w:p>
+            <w:pPr>
+              <w:keepNext w:val="0"/>
+              <w:keepLines w:val="0"/>
+              <w:pageBreakBefore w:val="0"/>
+              <w:widowControl w:val="1"/>
+              <w:shd w:val="clear" w:color="auto" w:fill="auto"/>
+              <w:suppressAutoHyphens w:val="0"/>
+              <w:bidi w:val="0"/>
+              <w:spacing w:before="0" w:after="0" w:line="240" w:lineRule="auto"/>
+              <w:ind w:left="0" w:right="0" w:firstLine="0"/>
+              <w:jc w:val="left"/>
+              <w:outlineLvl w:val="9"/>
+              <w:rPr>
+                <w:rtl w:val="0"/>
+              </w:rPr>
+            </w:pPr>
+            <w:r>
+              <w:rPr>
+                <w:rFonts w:ascii="Arial" w:cs="Calibri" w:hAnsi="Arial" w:eastAsia="Calibri"/>
+                <w:b w:val="0"/>
+                <w:bCs w:val="0"/>
+                <w:i w:val="0"/>
+                <w:iCs w:val="0"/>
+                <w:caps w:val="0"/>
+                <w:smallCaps w:val="0"/>
+                <w:strike w:val="0"/>
+                <w:dstrike w:val="0"/>
+                <w:outline w:val="0"/>
+                <w:color w:val="000000"/>
+                <w:spacing w:val="0"/>
+                <w:kern w:val="0"/>
+                <w:position w:val="0"/>
+                <w:sz w:val="24"/>
+                <w:szCs w:val="24"/>
+                <w:u w:val="none" w:color="000000"/>
+                <w:vertAlign w:val="baseline"/>
+                <w:rtl w:val="0"/>
+              </w:rPr>
+              <w:t>2.1.3</w:t>
+            </w:r>
+          </w:p>
+        </w:tc>
+        <w:tc>
+          <w:tcPr>
+            <w:tcW w:type="dxa" w:w="2623"/>
+            <w:tcBorders>
+              <w:top w:val="single" w:color="000000" w:sz="4" w:space="0" w:shadow="0" w:frame="0"/>
+              <w:left w:val="single" w:color="000000" w:sz="4" w:space="0" w:shadow="0" w:frame="0"/>
+              <w:bottom w:val="single" w:color="000000" w:sz="4" w:space="0" w:shadow="0" w:frame="0"/>
+              <w:right w:val="single" w:color="000000" w:sz="4" w:space="0" w:shadow="0" w:frame="0"/>
+            </w:tcBorders>
+            <w:shd w:val="clear" w:color="auto" w:fill="auto"/>
+            <w:tcMar>
+              <w:top w:type="dxa" w:w="80"/>
+              <w:left w:type="dxa" w:w="80"/>
+              <w:bottom w:type="dxa" w:w="80"/>
+              <w:right w:type="dxa" w:w="80"/>
+            </w:tcMar>
+            <w:vAlign w:val="top"/>
+          </w:tcPr>
+          <w:p>
+            <w:pPr>
+              <w:keepNext w:val="0"/>
+              <w:keepLines w:val="0"/>
+              <w:pageBreakBefore w:val="0"/>
+              <w:widowControl w:val="1"/>
+              <w:shd w:val="clear" w:color="auto" w:fill="auto"/>
+              <w:suppressAutoHyphens w:val="0"/>
+              <w:bidi w:val="0"/>
+              <w:spacing w:before="0" w:after="0" w:line="240" w:lineRule="auto"/>
+              <w:ind w:left="0" w:right="0" w:firstLine="0"/>
+              <w:jc w:val="left"/>
+              <w:outlineLvl w:val="9"/>
+              <w:rPr>
+                <w:rtl w:val="0"/>
+              </w:rPr>
+            </w:pPr>
+            <w:r>
+              <w:rPr>
+                <w:rFonts w:ascii="Arial" w:cs="Calibri" w:hAnsi="Arial" w:eastAsia="Calibri"/>
+                <w:b w:val="0"/>
+                <w:bCs w:val="0"/>
+                <w:i w:val="0"/>
+                <w:iCs w:val="0"/>
+                <w:caps w:val="0"/>
+                <w:smallCaps w:val="0"/>
+                <w:strike w:val="0"/>
+                <w:dstrike w:val="0"/>
+                <w:outline w:val="0"/>
+                <w:color w:val="000000"/>
+                <w:spacing w:val="0"/>
+                <w:kern w:val="0"/>
+                <w:position w:val="0"/>
+                <w:sz w:val="24"/>
+                <w:szCs w:val="24"/>
+                <w:u w:val="none" w:color="000000"/>
+                <w:vertAlign w:val="baseline"/>
+                <w:rtl w:val="0"/>
+              </w:rPr>
+              <w:t>8.0</w:t>
+            </w:r>
+          </w:p>
+          <w:p>
+            <w:pPr>
+              <w:keepNext w:val="0"/>
+              <w:keepLines w:val="0"/>
+              <w:pageBreakBefore w:val="0"/>
+              <w:widowControl w:val="1"/>
+              <w:shd w:val="clear" w:color="auto" w:fill="auto"/>
+              <w:suppressAutoHyphens w:val="0"/>
+              <w:bidi w:val="0"/>
+              <w:spacing w:before="0" w:after="0" w:line="240" w:lineRule="auto"/>
+              <w:ind w:left="0" w:right="0" w:firstLine="0"/>
+              <w:jc w:val="left"/>
+              <w:outlineLvl w:val="9"/>
+              <w:rPr>
+                <w:rtl w:val="0"/>
+              </w:rPr>
+            </w:pPr>
+            <w:r>
+              <w:rPr>
+                <w:rFonts w:ascii="Arial" w:cs="Calibri" w:hAnsi="Arial" w:eastAsia="Calibri"/>
+                <w:b w:val="0"/>
+                <w:bCs w:val="0"/>
+                <w:i w:val="0"/>
+                <w:iCs w:val="0"/>
+                <w:caps w:val="0"/>
+                <w:smallCaps w:val="0"/>
+                <w:strike w:val="0"/>
+                <w:dstrike w:val="0"/>
+                <w:outline w:val="0"/>
+                <w:color w:val="000000"/>
+                <w:spacing w:val="0"/>
+                <w:kern w:val="0"/>
+                <w:position w:val="0"/>
+                <w:sz w:val="24"/>
+                <w:szCs w:val="24"/>
+                <w:u w:val="none" w:color="000000"/>
+                <w:vertAlign w:val="baseline"/>
+                <w:rtl w:val="0"/>
+              </w:rPr>
+              <w:t>9.0</w:t>
+            </w:r>
+          </w:p>
+        </w:tc>
+        <w:tc>
+          <w:tcPr>
+            <w:tcW w:type="dxa" w:w="2872"/>
+            <w:tcBorders>
+              <w:top w:val="single" w:color="000000" w:sz="4" w:space="0" w:shadow="0" w:frame="0"/>
+              <w:left w:val="single" w:color="000000" w:sz="4" w:space="0" w:shadow="0" w:frame="0"/>
+              <w:bottom w:val="single" w:color="000000" w:sz="4" w:space="0" w:shadow="0" w:frame="0"/>
+              <w:right w:val="single" w:color="000000" w:sz="4" w:space="0" w:shadow="0" w:frame="0"/>
+            </w:tcBorders>
+            <w:shd w:val="clear" w:color="auto" w:fill="auto"/>
+            <w:tcMar>
+              <w:top w:type="dxa" w:w="80"/>
+              <w:left w:type="dxa" w:w="80"/>
+              <w:bottom w:type="dxa" w:w="80"/>
+              <w:right w:type="dxa" w:w="80"/>
+            </w:tcMar>
+            <w:vAlign w:val="top"/>
+          </w:tcPr>
+          <w:p>
+            <w:pPr>
+              <w:pStyle w:val="Body"/>
+              <w:spacing w:line="240" w:lineRule="auto"/>
+              <w:rPr>
+                <w:sz w:val="24"/>
+                <w:szCs w:val="24"/>
+                <w:lang w:val="en-US"/>
+              </w:rPr>
+            </w:pPr>
+            <w:r>
+              <w:rPr>
+                <w:sz w:val="24"/>
+                <w:szCs w:val="24"/>
+                <w:rtl w:val="0"/>
+                <w:lang w:val="en-US"/>
+              </w:rPr>
+              <w:t>Liberty</w:t>
+            </w:r>
+            <w:r>
+              <w:rPr>
+                <w:sz w:val="24"/>
+                <w:szCs w:val="24"/>
+                <w:rtl w:val="0"/>
+                <w:lang w:val="en-US"/>
+              </w:rPr>
+              <w:t xml:space="preserve"> on </w:t>
+            </w:r>
+            <w:r>
+              <w:rPr>
+                <w:sz w:val="24"/>
+                <w:szCs w:val="24"/>
+                <w:rtl w:val="0"/>
+                <w:lang w:val="en-US"/>
+              </w:rPr>
+              <w:t>Ubuntu14.04</w:t>
+            </w:r>
+          </w:p>
+          <w:p>
+            <w:pPr>
+              <w:pStyle w:val="Body"/>
+              <w:spacing w:line="240" w:lineRule="auto"/>
+            </w:pPr>
+            <w:r>
+              <w:rPr>
+                <w:sz w:val="24"/>
+                <w:szCs w:val="24"/>
+                <w:rtl w:val="0"/>
+                <w:lang w:val="en-US"/>
+              </w:rPr>
+              <w:t>Mitaka</w:t>
+            </w:r>
+            <w:r>
+              <w:rPr>
+                <w:sz w:val="24"/>
+                <w:szCs w:val="24"/>
+                <w:rtl w:val="0"/>
+                <w:lang w:val="en-US"/>
+              </w:rPr>
+              <w:t xml:space="preserve"> on </w:t>
+            </w:r>
+            <w:r>
+              <w:rPr>
+                <w:sz w:val="24"/>
+                <w:szCs w:val="24"/>
+                <w:rtl w:val="0"/>
+                <w:lang w:val="en-US"/>
+              </w:rPr>
+              <w:t>Ubuntu14.04</w:t>
+            </w:r>
+          </w:p>
+        </w:tc>
+        <w:tc>
+          <w:tcPr>
+            <w:tcW w:type="dxa" w:w="1304"/>
+            <w:tcBorders>
+              <w:top w:val="single" w:color="000000" w:sz="4" w:space="0" w:shadow="0" w:frame="0"/>
+              <w:left w:val="single" w:color="000000" w:sz="4" w:space="0" w:shadow="0" w:frame="0"/>
+              <w:bottom w:val="single" w:color="000000" w:sz="4" w:space="0" w:shadow="0" w:frame="0"/>
+              <w:right w:val="single" w:color="000000" w:sz="4" w:space="0" w:shadow="0" w:frame="0"/>
+            </w:tcBorders>
+            <w:shd w:val="clear" w:color="auto" w:fill="auto"/>
+            <w:tcMar>
+              <w:top w:type="dxa" w:w="80"/>
+              <w:left w:type="dxa" w:w="80"/>
+              <w:bottom w:type="dxa" w:w="80"/>
+              <w:right w:type="dxa" w:w="80"/>
+            </w:tcMar>
+            <w:vAlign w:val="top"/>
+          </w:tcPr>
+          <w:p>
+            <w:pPr>
+              <w:pStyle w:val="Body"/>
+              <w:spacing w:line="240" w:lineRule="auto"/>
+            </w:pPr>
+            <w:r>
+              <w:rPr>
+                <w:rFonts w:ascii="Arial" w:hAnsi="Arial"/>
+                <w:sz w:val="24"/>
+                <w:szCs w:val="24"/>
+                <w:rtl w:val="0"/>
+              </w:rPr>
+              <w:t>2.0</w:t>
+            </w:r>
+          </w:p>
+        </w:tc>
+      </w:tr>
     </w:tbl>
     <w:p>
       <w:pPr>
@@ -18904,7 +19464,7 @@
                 <w:rtl w:val="0"/>
                 <w:lang w:val="en-US"/>
               </w:rPr>
-              <w:t xml:space="preserve"> v2.1.0</w:t>
+              <w:t xml:space="preserve"> v2.1.2</w:t>
             </w:r>
           </w:p>
           <w:p>

</xml_diff>

<commit_message>
Update plugin version to v2.0.2
Change-Id: Ieafc7ef281d18c1fe3fdcb0d22b5fee874b5433a
</commit_message>
<xml_diff>
--- a/doc/testing/TestPlanforScaleIOFuelPlugin.docx
+++ b/doc/testing/TestPlanforScaleIOFuelPlugin.docx
@@ -374,7 +374,7 @@
           <w:rtl w:val="0"/>
           <w:lang w:val="en-US"/>
         </w:rPr>
-        <w:t>.0.1-1</w:t>
+        <w:t>.0.2-1</w:t>
       </w:r>
     </w:p>
     <w:p>
@@ -866,7 +866,7 @@
           <w:u w:val="none" w:color="auto"/>
           <w:vertAlign w:val="baseline"/>
           <w:rtl w:val="0"/>
-          <w:lang w:val="en-US"/>
+          <w:lang w:val="it-IT"/>
         </w:rPr>
         <w:t>ScaleIO Components</w:t>
         <w:tab/>
@@ -1236,7 +1236,7 @@
           <w:u w:val="none" w:color="auto"/>
           <w:vertAlign w:val="baseline"/>
           <w:rtl w:val="0"/>
-          <w:lang w:val="en-US"/>
+          <w:lang w:val="fr-FR"/>
         </w:rPr>
         <w:t>Developer’s specification</w:t>
         <w:tab/>
@@ -1790,7 +1790,7 @@
           <w:u w:val="none" w:color="auto"/>
           <w:vertAlign w:val="baseline"/>
           <w:rtl w:val="0"/>
-          <w:lang w:val="en-US"/>
+          <w:lang w:val="fr-FR"/>
         </w:rPr>
         <w:t>Acceptance criteria</w:t>
         <w:tab/>
@@ -3455,7 +3455,7 @@
           <w:u w:val="none" w:color="auto"/>
           <w:vertAlign w:val="baseline"/>
           <w:rtl w:val="0"/>
-          <w:lang w:val="sv-SE"/>
+          <w:lang w:val="en-US"/>
         </w:rPr>
         <w:t>Upgrade/update</w:t>
         <w:tab/>
@@ -4177,6 +4177,7 @@
           <w:u w:val="none" w:color="auto"/>
           <w:vertAlign w:val="baseline"/>
           <w:rtl w:val="0"/>
+          <w:lang w:val="da-DK"/>
         </w:rPr>
         <w:t>Appendix</w:t>
         <w:tab/>
@@ -5823,7 +5824,6 @@
                 <w:u w:val="none" w:color="000000"/>
                 <w:vertAlign w:val="baseline"/>
                 <w:rtl w:val="0"/>
-                <w:lang w:val="fr-FR"/>
               </w:rPr>
               <w:t>’</w:t>
             </w:r>
@@ -6144,6 +6144,270 @@
           </w:p>
         </w:tc>
       </w:tr>
+      <w:tr>
+        <w:tblPrEx>
+          <w:shd w:val="clear" w:color="auto" w:fill="ced7e7"/>
+        </w:tblPrEx>
+        <w:trPr>
+          <w:trHeight w:val="493" w:hRule="atLeast"/>
+        </w:trPr>
+        <w:tc>
+          <w:tcPr>
+            <w:tcW w:type="dxa" w:w="1090"/>
+            <w:tcBorders>
+              <w:top w:val="single" w:color="000000" w:sz="8" w:space="0" w:shadow="0" w:frame="0"/>
+              <w:left w:val="single" w:color="000000" w:sz="8" w:space="0" w:shadow="0" w:frame="0"/>
+              <w:bottom w:val="single" w:color="000000" w:sz="8" w:space="0" w:shadow="0" w:frame="0"/>
+              <w:right w:val="single" w:color="000000" w:sz="8" w:space="0" w:shadow="0" w:frame="0"/>
+            </w:tcBorders>
+            <w:shd w:val="clear" w:color="auto" w:fill="auto"/>
+            <w:tcMar>
+              <w:top w:type="dxa" w:w="80"/>
+              <w:left w:type="dxa" w:w="80"/>
+              <w:bottom w:type="dxa" w:w="80"/>
+              <w:right w:type="dxa" w:w="80"/>
+            </w:tcMar>
+            <w:vAlign w:val="top"/>
+          </w:tcPr>
+          <w:p>
+            <w:pPr>
+              <w:keepNext w:val="0"/>
+              <w:keepLines w:val="0"/>
+              <w:pageBreakBefore w:val="0"/>
+              <w:widowControl w:val="1"/>
+              <w:shd w:val="clear" w:color="auto" w:fill="auto"/>
+              <w:suppressAutoHyphens w:val="0"/>
+              <w:bidi w:val="0"/>
+              <w:spacing w:before="0" w:after="0" w:line="240" w:lineRule="auto"/>
+              <w:ind w:left="0" w:right="0" w:firstLine="0"/>
+              <w:jc w:val="left"/>
+              <w:outlineLvl w:val="9"/>
+              <w:rPr>
+                <w:rtl w:val="0"/>
+              </w:rPr>
+            </w:pPr>
+            <w:r>
+              <w:rPr>
+                <w:rFonts w:ascii="Arial" w:cs="Calibri" w:hAnsi="Arial" w:eastAsia="Calibri"/>
+                <w:b w:val="0"/>
+                <w:bCs w:val="0"/>
+                <w:i w:val="0"/>
+                <w:iCs w:val="0"/>
+                <w:caps w:val="0"/>
+                <w:smallCaps w:val="0"/>
+                <w:strike w:val="0"/>
+                <w:dstrike w:val="0"/>
+                <w:outline w:val="0"/>
+                <w:color w:val="000000"/>
+                <w:spacing w:val="0"/>
+                <w:kern w:val="0"/>
+                <w:position w:val="0"/>
+                <w:sz w:val="22"/>
+                <w:szCs w:val="22"/>
+                <w:u w:val="none" w:color="000000"/>
+                <w:vertAlign w:val="baseline"/>
+                <w:rtl w:val="0"/>
+              </w:rPr>
+              <w:t>0.7</w:t>
+            </w:r>
+          </w:p>
+        </w:tc>
+        <w:tc>
+          <w:tcPr>
+            <w:tcW w:type="dxa" w:w="1773"/>
+            <w:tcBorders>
+              <w:top w:val="single" w:color="000000" w:sz="8" w:space="0" w:shadow="0" w:frame="0"/>
+              <w:left w:val="single" w:color="000000" w:sz="8" w:space="0" w:shadow="0" w:frame="0"/>
+              <w:bottom w:val="single" w:color="000000" w:sz="8" w:space="0" w:shadow="0" w:frame="0"/>
+              <w:right w:val="single" w:color="000000" w:sz="8" w:space="0" w:shadow="0" w:frame="0"/>
+            </w:tcBorders>
+            <w:shd w:val="clear" w:color="auto" w:fill="auto"/>
+            <w:tcMar>
+              <w:top w:type="dxa" w:w="80"/>
+              <w:left w:type="dxa" w:w="80"/>
+              <w:bottom w:type="dxa" w:w="80"/>
+              <w:right w:type="dxa" w:w="80"/>
+            </w:tcMar>
+            <w:vAlign w:val="top"/>
+          </w:tcPr>
+          <w:p>
+            <w:pPr>
+              <w:keepNext w:val="0"/>
+              <w:keepLines w:val="0"/>
+              <w:pageBreakBefore w:val="0"/>
+              <w:widowControl w:val="1"/>
+              <w:shd w:val="clear" w:color="auto" w:fill="auto"/>
+              <w:suppressAutoHyphens w:val="0"/>
+              <w:bidi w:val="0"/>
+              <w:spacing w:before="0" w:after="0" w:line="240" w:lineRule="auto"/>
+              <w:ind w:left="0" w:right="0" w:firstLine="0"/>
+              <w:jc w:val="left"/>
+              <w:outlineLvl w:val="9"/>
+              <w:rPr>
+                <w:rtl w:val="0"/>
+              </w:rPr>
+            </w:pPr>
+            <w:r>
+              <w:rPr>
+                <w:rFonts w:ascii="Arial" w:cs="Calibri" w:hAnsi="Arial" w:eastAsia="Calibri"/>
+                <w:b w:val="0"/>
+                <w:bCs w:val="0"/>
+                <w:i w:val="0"/>
+                <w:iCs w:val="0"/>
+                <w:caps w:val="0"/>
+                <w:smallCaps w:val="0"/>
+                <w:strike w:val="0"/>
+                <w:dstrike w:val="0"/>
+                <w:outline w:val="0"/>
+                <w:color w:val="000000"/>
+                <w:spacing w:val="0"/>
+                <w:kern w:val="0"/>
+                <w:position w:val="0"/>
+                <w:sz w:val="22"/>
+                <w:szCs w:val="22"/>
+                <w:u w:val="none" w:color="000000"/>
+                <w:vertAlign w:val="baseline"/>
+                <w:rtl w:val="0"/>
+              </w:rPr>
+              <w:t>02.12.2016</w:t>
+            </w:r>
+          </w:p>
+        </w:tc>
+        <w:tc>
+          <w:tcPr>
+            <w:tcW w:type="dxa" w:w="3258"/>
+            <w:tcBorders>
+              <w:top w:val="single" w:color="000000" w:sz="8" w:space="0" w:shadow="0" w:frame="0"/>
+              <w:left w:val="single" w:color="000000" w:sz="8" w:space="0" w:shadow="0" w:frame="0"/>
+              <w:bottom w:val="single" w:color="000000" w:sz="8" w:space="0" w:shadow="0" w:frame="0"/>
+              <w:right w:val="single" w:color="000000" w:sz="8" w:space="0" w:shadow="0" w:frame="0"/>
+            </w:tcBorders>
+            <w:shd w:val="clear" w:color="auto" w:fill="auto"/>
+            <w:tcMar>
+              <w:top w:type="dxa" w:w="80"/>
+              <w:left w:type="dxa" w:w="80"/>
+              <w:bottom w:type="dxa" w:w="80"/>
+              <w:right w:type="dxa" w:w="80"/>
+            </w:tcMar>
+            <w:vAlign w:val="top"/>
+          </w:tcPr>
+          <w:p>
+            <w:pPr>
+              <w:pStyle w:val="Body"/>
+              <w:spacing w:line="240" w:lineRule="auto"/>
+            </w:pPr>
+            <w:r>
+              <w:rPr>
+                <w:rtl w:val="0"/>
+                <w:lang w:val="en-US"/>
+              </w:rPr>
+              <w:t>Alexey Morlang</w:t>
+            </w:r>
+          </w:p>
+          <w:p>
+            <w:pPr>
+              <w:pStyle w:val="Body"/>
+              <w:spacing w:line="240" w:lineRule="auto"/>
+            </w:pPr>
+            <w:r>
+              <w:rPr>
+                <w:rtl w:val="0"/>
+                <w:lang w:val="en-US"/>
+              </w:rPr>
+              <w:t>(</w:t>
+            </w:r>
+            <w:r>
+              <w:rPr>
+                <w:rtl w:val="0"/>
+                <w:lang w:val="en-US"/>
+              </w:rPr>
+              <w:t>alexey.morlang</w:t>
+            </w:r>
+            <w:r>
+              <w:rPr>
+                <w:rtl w:val="0"/>
+                <w:lang w:val="en-US"/>
+              </w:rPr>
+              <w:t>@</w:t>
+            </w:r>
+            <w:r>
+              <w:rPr>
+                <w:rtl w:val="0"/>
+                <w:lang w:val="en-US"/>
+              </w:rPr>
+              <w:t>emc</w:t>
+            </w:r>
+            <w:r>
+              <w:rPr>
+                <w:rtl w:val="0"/>
+                <w:lang w:val="en-US"/>
+              </w:rPr>
+              <w:t>.com)</w:t>
+            </w:r>
+          </w:p>
+        </w:tc>
+        <w:tc>
+          <w:tcPr>
+            <w:tcW w:type="dxa" w:w="3218"/>
+            <w:tcBorders>
+              <w:top w:val="single" w:color="000000" w:sz="8" w:space="0" w:shadow="0" w:frame="0"/>
+              <w:left w:val="single" w:color="000000" w:sz="8" w:space="0" w:shadow="0" w:frame="0"/>
+              <w:bottom w:val="single" w:color="000000" w:sz="8" w:space="0" w:shadow="0" w:frame="0"/>
+              <w:right w:val="single" w:color="000000" w:sz="8" w:space="0" w:shadow="0" w:frame="0"/>
+            </w:tcBorders>
+            <w:shd w:val="clear" w:color="auto" w:fill="auto"/>
+            <w:tcMar>
+              <w:top w:type="dxa" w:w="80"/>
+              <w:left w:type="dxa" w:w="80"/>
+              <w:bottom w:type="dxa" w:w="80"/>
+              <w:right w:type="dxa" w:w="80"/>
+            </w:tcMar>
+            <w:vAlign w:val="top"/>
+          </w:tcPr>
+          <w:p>
+            <w:pPr>
+              <w:keepNext w:val="0"/>
+              <w:keepLines w:val="0"/>
+              <w:pageBreakBefore w:val="0"/>
+              <w:widowControl w:val="1"/>
+              <w:shd w:val="clear" w:color="auto" w:fill="auto"/>
+              <w:suppressAutoHyphens w:val="0"/>
+              <w:bidi w:val="0"/>
+              <w:spacing w:before="0" w:after="0" w:line="240" w:lineRule="auto"/>
+              <w:ind w:left="0" w:right="0" w:firstLine="0"/>
+              <w:jc w:val="left"/>
+              <w:outlineLvl w:val="9"/>
+              <w:rPr>
+                <w:rtl w:val="0"/>
+              </w:rPr>
+            </w:pPr>
+            <w:r>
+              <w:rPr>
+                <w:rFonts w:ascii="Arial" w:cs="Calibri" w:hAnsi="Arial" w:eastAsia="Calibri"/>
+                <w:b w:val="0"/>
+                <w:bCs w:val="0"/>
+                <w:i w:val="0"/>
+                <w:iCs w:val="0"/>
+                <w:caps w:val="0"/>
+                <w:smallCaps w:val="0"/>
+                <w:strike w:val="0"/>
+                <w:dstrike w:val="0"/>
+                <w:outline w:val="0"/>
+                <w:color w:val="000000"/>
+                <w:spacing w:val="0"/>
+                <w:kern w:val="0"/>
+                <w:position w:val="0"/>
+                <w:sz w:val="22"/>
+                <w:szCs w:val="22"/>
+                <w:u w:val="none" w:color="000000"/>
+                <w:vertAlign w:val="baseline"/>
+                <w:rtl w:val="0"/>
+              </w:rPr>
+              <w:t>Updated plugin version 2.0.2</w:t>
+            </w:r>
+          </w:p>
+        </w:tc>
+      </w:tr>
     </w:tbl>
     <w:p>
       <w:pPr>
@@ -6348,7 +6612,6 @@
     <w:p>
       <w:pPr>
         <w:pStyle w:val="Heading 2"/>
-        <w:spacing w:line="276" w:lineRule="auto"/>
         <w:rPr>
           <w:rFonts w:ascii="Arial" w:cs="Arial" w:hAnsi="Arial" w:eastAsia="Arial"/>
         </w:rPr>
@@ -6358,7 +6621,7 @@
         <w:rPr>
           <w:rFonts w:ascii="Arial" w:hAnsi="Arial"/>
           <w:rtl w:val="0"/>
-          <w:lang w:val="en-US"/>
+          <w:lang w:val="it-IT"/>
         </w:rPr>
         <w:t>ScaleIO Components</w:t>
       </w:r>
@@ -6910,7 +7173,6 @@
     <w:p>
       <w:pPr>
         <w:pStyle w:val="Heading 2"/>
-        <w:spacing w:line="276" w:lineRule="auto"/>
         <w:rPr>
           <w:rFonts w:ascii="Arial" w:cs="Arial" w:hAnsi="Arial" w:eastAsia="Arial"/>
         </w:rPr>
@@ -6920,7 +7182,7 @@
         <w:rPr>
           <w:rFonts w:ascii="Arial" w:hAnsi="Arial"/>
           <w:rtl w:val="0"/>
-          <w:lang w:val="pt-PT"/>
+          <w:lang w:val="it-IT"/>
         </w:rPr>
         <w:t xml:space="preserve">ScaleIO Cinder </w:t>
       </w:r>
@@ -6936,6 +7198,7 @@
         <w:rPr>
           <w:rFonts w:ascii="Arial" w:hAnsi="Arial"/>
           <w:rtl w:val="0"/>
+          <w:lang w:val="en-US"/>
         </w:rPr>
         <w:t>Driver</w:t>
       </w:r>
@@ -7000,15 +7263,14 @@
         <w:rPr>
           <w:rFonts w:ascii="Arial" w:hAnsi="Arial" w:hint="default"/>
           <w:rtl w:val="0"/>
+        </w:rPr>
+        <w:t>’</w:t>
+      </w:r>
+      <w:r>
+        <w:rPr>
+          <w:rFonts w:ascii="Arial" w:hAnsi="Arial"/>
+          <w:rtl w:val="0"/>
           <w:lang w:val="fr-FR"/>
-        </w:rPr>
-        <w:t>’</w:t>
-      </w:r>
-      <w:r>
-        <w:rPr>
-          <w:rFonts w:ascii="Arial" w:hAnsi="Arial"/>
-          <w:rtl w:val="0"/>
-          <w:lang w:val="en-US"/>
         </w:rPr>
         <w:t>s specification</w:t>
       </w:r>
@@ -7667,7 +7929,7 @@
         <w:rPr>
           <w:rFonts w:ascii="Arial" w:hAnsi="Arial"/>
           <w:rtl w:val="0"/>
-          <w:lang w:val="en-US"/>
+          <w:lang w:val="fr-FR"/>
         </w:rPr>
         <w:t>Acceptance criteria</w:t>
       </w:r>
@@ -10707,7 +10969,7 @@
                 <w:rtl w:val="0"/>
                 <w:lang w:val="en-US"/>
               </w:rPr>
-              <w:t>.0.1</w:t>
+              <w:t>.0.2</w:t>
             </w:r>
           </w:p>
         </w:tc>
@@ -10817,7 +11079,6 @@
                 <w:sz w:val="24"/>
                 <w:szCs w:val="24"/>
                 <w:rtl w:val="0"/>
-                <w:lang w:val="en-US"/>
               </w:rPr>
               <w:t>2.0</w:t>
             </w:r>
@@ -10870,7 +11131,7 @@
                 <w:rtl w:val="0"/>
                 <w:lang w:val="en-US"/>
               </w:rPr>
-              <w:t>.0.1</w:t>
+              <w:t>.0.2</w:t>
             </w:r>
           </w:p>
         </w:tc>
@@ -10989,7 +11250,6 @@
                 <w:sz w:val="24"/>
                 <w:szCs w:val="24"/>
                 <w:rtl w:val="0"/>
-                <w:lang w:val="en-US"/>
               </w:rPr>
               <w:t>2.0</w:t>
             </w:r>
@@ -11150,7 +11410,6 @@
           <w:p>
             <w:pPr>
               <w:pStyle w:val="Body"/>
-              <w:spacing w:line="288" w:lineRule="auto"/>
             </w:pPr>
             <w:r>
               <w:rPr>
@@ -11182,7 +11441,6 @@
           <w:p>
             <w:pPr>
               <w:pStyle w:val="Body"/>
-              <w:spacing w:line="288" w:lineRule="auto"/>
               <w:ind w:left="720" w:hanging="360"/>
             </w:pPr>
             <w:r>
@@ -11223,7 +11481,6 @@
           <w:p>
             <w:pPr>
               <w:pStyle w:val="Body"/>
-              <w:spacing w:line="288" w:lineRule="auto"/>
             </w:pPr>
             <w:r>
               <w:rPr>
@@ -11753,7 +12010,6 @@
           <w:p>
             <w:pPr>
               <w:pStyle w:val="Body"/>
-              <w:spacing w:line="288" w:lineRule="auto"/>
             </w:pPr>
             <w:r>
               <w:rPr>
@@ -12034,7 +12290,6 @@
           <w:p>
             <w:pPr>
               <w:pStyle w:val="Body"/>
-              <w:spacing w:line="288" w:lineRule="auto"/>
             </w:pPr>
             <w:r>
               <w:rPr>
@@ -12066,7 +12321,6 @@
           <w:p>
             <w:pPr>
               <w:pStyle w:val="Body"/>
-              <w:spacing w:line="288" w:lineRule="auto"/>
               <w:ind w:left="720" w:hanging="360"/>
             </w:pPr>
             <w:r>
@@ -13356,7 +13610,6 @@
           <w:p>
             <w:pPr>
               <w:pStyle w:val="Body"/>
-              <w:spacing w:line="288" w:lineRule="auto"/>
             </w:pPr>
             <w:r>
               <w:rPr>
@@ -13388,7 +13641,6 @@
           <w:p>
             <w:pPr>
               <w:pStyle w:val="Body"/>
-              <w:spacing w:line="288" w:lineRule="auto"/>
               <w:ind w:left="720" w:hanging="360"/>
             </w:pPr>
             <w:r>
@@ -13429,7 +13681,6 @@
           <w:p>
             <w:pPr>
               <w:pStyle w:val="Body"/>
-              <w:spacing w:line="288" w:lineRule="auto"/>
             </w:pPr>
             <w:r>
               <w:rPr>
@@ -14127,7 +14378,6 @@
           <w:p>
             <w:pPr>
               <w:pStyle w:val="Body"/>
-              <w:spacing w:line="288" w:lineRule="auto"/>
             </w:pPr>
             <w:r>
               <w:rPr>
@@ -14421,7 +14671,6 @@
           <w:p>
             <w:pPr>
               <w:pStyle w:val="Body"/>
-              <w:spacing w:line="288" w:lineRule="auto"/>
             </w:pPr>
             <w:r>
               <w:rPr>
@@ -14453,7 +14702,6 @@
           <w:p>
             <w:pPr>
               <w:pStyle w:val="Body"/>
-              <w:spacing w:line="288" w:lineRule="auto"/>
               <w:ind w:left="720" w:hanging="360"/>
             </w:pPr>
             <w:r>
@@ -14494,7 +14742,6 @@
           <w:p>
             <w:pPr>
               <w:pStyle w:val="Body"/>
-              <w:spacing w:line="288" w:lineRule="auto"/>
             </w:pPr>
             <w:r>
               <w:rPr>
@@ -14749,7 +14996,6 @@
           <w:p>
             <w:pPr>
               <w:pStyle w:val="Body"/>
-              <w:spacing w:line="288" w:lineRule="auto"/>
             </w:pPr>
             <w:r>
               <w:rPr>
@@ -14781,7 +15027,6 @@
           <w:p>
             <w:pPr>
               <w:pStyle w:val="Body"/>
-              <w:spacing w:line="288" w:lineRule="auto"/>
               <w:rPr>
                 <w:lang w:val="en-US"/>
               </w:rPr>
@@ -14797,7 +15042,6 @@
           <w:p>
             <w:pPr>
               <w:pStyle w:val="Body"/>
-              <w:spacing w:line="288" w:lineRule="auto"/>
               <w:rPr>
                 <w:lang w:val="en-US"/>
               </w:rPr>
@@ -14813,7 +15057,6 @@
           <w:p>
             <w:pPr>
               <w:pStyle w:val="Body"/>
-              <w:spacing w:line="288" w:lineRule="auto"/>
             </w:pPr>
             <w:r>
               <w:rPr>
@@ -14914,7 +15157,6 @@
           <w:p>
             <w:pPr>
               <w:pStyle w:val="Body"/>
-              <w:spacing w:line="288" w:lineRule="auto"/>
             </w:pPr>
             <w:r>
               <w:rPr>
@@ -14946,7 +15188,6 @@
           <w:p>
             <w:pPr>
               <w:pStyle w:val="Body"/>
-              <w:spacing w:line="288" w:lineRule="auto"/>
               <w:ind w:left="720" w:hanging="360"/>
             </w:pPr>
             <w:r>
@@ -14987,7 +15228,6 @@
           <w:p>
             <w:pPr>
               <w:pStyle w:val="Body"/>
-              <w:spacing w:line="288" w:lineRule="auto"/>
             </w:pPr>
             <w:r>
               <w:rPr>
@@ -15150,7 +15390,6 @@
           <w:p>
             <w:pPr>
               <w:pStyle w:val="Body"/>
-              <w:spacing w:line="288" w:lineRule="auto"/>
             </w:pPr>
             <w:r>
               <w:rPr>
@@ -15182,7 +15421,6 @@
           <w:p>
             <w:pPr>
               <w:pStyle w:val="Body"/>
-              <w:spacing w:line="288" w:lineRule="auto"/>
             </w:pPr>
             <w:r>
               <w:rPr>
@@ -15243,7 +15481,7 @@
         <w:rPr>
           <w:rFonts w:ascii="Arial" w:hAnsi="Arial"/>
           <w:rtl w:val="0"/>
-          <w:lang w:val="sv-SE"/>
+          <w:lang w:val="en-US"/>
         </w:rPr>
         <w:t>Upgrade/update</w:t>
       </w:r>
@@ -15747,13 +15985,13 @@
               <w:jc w:val="left"/>
               <w:rPr>
                 <w:rtl w:val="0"/>
-                <w:lang w:val="pt-PT"/>
-              </w:rPr>
-            </w:pPr>
-            <w:r>
-              <w:rPr>
-                <w:rtl w:val="0"/>
-                <w:lang w:val="pt-PT"/>
+                <w:lang w:val="en-US"/>
+              </w:rPr>
+            </w:pPr>
+            <w:r>
+              <w:rPr>
+                <w:rtl w:val="0"/>
+                <w:lang w:val="en-US"/>
               </w:rPr>
               <w:t>run OSTF checks</w:t>
             </w:r>
@@ -15930,7 +16168,7 @@
         <w:rPr>
           <w:rFonts w:ascii="Arial" w:hAnsi="Arial"/>
           <w:rtl w:val="0"/>
-          <w:lang w:val="es-ES_tradnl"/>
+          <w:lang w:val="en-US"/>
         </w:rPr>
         <w:t xml:space="preserve">The Fuel </w:t>
       </w:r>
@@ -15961,6 +16199,7 @@
         <w:rPr>
           <w:rFonts w:ascii="Arial" w:hAnsi="Arial"/>
           <w:rtl w:val="0"/>
+          <w:lang w:val="en-US"/>
         </w:rPr>
         <w:t xml:space="preserve"> testing</w:t>
       </w:r>
@@ -16274,7 +16513,7 @@
                 <w:rtl w:val="0"/>
                 <w:lang w:val="en-US"/>
               </w:rPr>
-              <w:t xml:space="preserve"> v2.0.0</w:t>
+              <w:t xml:space="preserve"> v2.0.1</w:t>
             </w:r>
           </w:p>
           <w:p>
@@ -16379,7 +16618,7 @@
                 <w:rtl w:val="0"/>
                 <w:lang w:val="en-US"/>
               </w:rPr>
-              <w:t>date plugin to version v2.0.1</w:t>
+              <w:t>date plugin to version v2.0.2</w:t>
             </w:r>
           </w:p>
           <w:p>
@@ -16443,13 +16682,13 @@
               <w:jc w:val="left"/>
               <w:rPr>
                 <w:rtl w:val="0"/>
-                <w:lang w:val="pt-PT"/>
-              </w:rPr>
-            </w:pPr>
-            <w:r>
-              <w:rPr>
-                <w:rtl w:val="0"/>
-                <w:lang w:val="pt-PT"/>
+                <w:lang w:val="en-US"/>
+              </w:rPr>
+            </w:pPr>
+            <w:r>
+              <w:rPr>
+                <w:rtl w:val="0"/>
+                <w:lang w:val="en-US"/>
               </w:rPr>
               <w:t>run OSTF checks</w:t>
             </w:r>
@@ -17510,6 +17749,7 @@
         <w:rPr>
           <w:rFonts w:ascii="Arial" w:hAnsi="Arial"/>
           <w:rtl w:val="0"/>
+          <w:lang w:val="da-DK"/>
         </w:rPr>
         <w:t>Appendix</w:t>
       </w:r>

</xml_diff>